<commit_message>
add : power piont modify : chapter 123
</commit_message>
<xml_diff>
--- a/Chapter1.docx
+++ b/Chapter1.docx
@@ -1,20 +1,21 @@
 
 <file path=word/document.xml><?xml version="1.0" encoding="utf-8"?>
-<w:document xmlns:wpc="http://schemas.microsoft.com/office/word/2010/wordprocessingCanvas" xmlns:mc="http://schemas.openxmlformats.org/markup-compatibility/2006" xmlns:o="urn:schemas-microsoft-com:office:office" xmlns:r="http://schemas.openxmlformats.org/officeDocument/2006/relationships" xmlns:m="http://schemas.openxmlformats.org/officeDocument/2006/math" xmlns:v="urn:schemas-microsoft-com:vml" xmlns:wp14="http://schemas.microsoft.com/office/word/2010/wordprocessingDrawing" xmlns:wp="http://schemas.openxmlformats.org/drawingml/2006/wordprocessingDrawing" xmlns:w10="urn:schemas-microsoft-com:office:word" xmlns:w="http://schemas.openxmlformats.org/wordprocessingml/2006/main" xmlns:w14="http://schemas.microsoft.com/office/word/2010/wordml" xmlns:wpg="http://schemas.microsoft.com/office/word/2010/wordprocessingGroup" xmlns:wpi="http://schemas.microsoft.com/office/word/2010/wordprocessingInk" xmlns:wne="http://schemas.microsoft.com/office/word/2006/wordml" xmlns:wps="http://schemas.microsoft.com/office/word/2010/wordprocessingShape" mc:Ignorable="w14 wp14">
+<w:document xmlns:ve="http://schemas.openxmlformats.org/markup-compatibility/2006" xmlns:o="urn:schemas-microsoft-com:office:office" xmlns:r="http://schemas.openxmlformats.org/officeDocument/2006/relationships" xmlns:m="http://schemas.openxmlformats.org/officeDocument/2006/math" xmlns:v="urn:schemas-microsoft-com:vml" xmlns:wp="http://schemas.openxmlformats.org/drawingml/2006/wordprocessingDrawing" xmlns:w10="urn:schemas-microsoft-com:office:word" xmlns:w="http://schemas.openxmlformats.org/wordprocessingml/2006/main" xmlns:wne="http://schemas.microsoft.com/office/word/2006/wordml">
   <w:body>
     <w:p>
       <w:pPr>
         <w:spacing w:after="0" w:line="240" w:lineRule="auto"/>
         <w:jc w:val="center"/>
-        <w:rPr>
-          <w:rFonts w:ascii="TH Sarabun New" w:eastAsia="Times New Roman" w:hAnsi="TH Sarabun New" w:cs="TH Sarabun New"/>
-          <w:sz w:val="32"/>
-          <w:szCs w:val="32"/>
-        </w:rPr>
-      </w:pPr>
-      <w:r>
-        <w:rPr>
-          <w:rFonts w:ascii="TH Sarabun New" w:eastAsia="Times New Roman" w:hAnsi="TH Sarabun New" w:cs="TH Sarabun New"/>
+        <w:outlineLvl w:val="0"/>
+        <w:rPr>
+          <w:rFonts w:ascii="TH SarabunPSK" w:eastAsia="Times New Roman" w:hAnsi="TH SarabunPSK" w:cs="TH SarabunPSK"/>
+          <w:sz w:val="32"/>
+          <w:szCs w:val="32"/>
+        </w:rPr>
+      </w:pPr>
+      <w:r>
+        <w:rPr>
+          <w:rFonts w:ascii="TH SarabunPSK" w:eastAsia="Times New Roman" w:hAnsi="TH SarabunPSK" w:cs="TH SarabunPSK"/>
           <w:b/>
           <w:bCs/>
           <w:color w:val="000000"/>
@@ -26,7 +27,7 @@
       </w:r>
       <w:r>
         <w:rPr>
-          <w:rFonts w:ascii="TH Sarabun New" w:eastAsia="Times New Roman" w:hAnsi="TH Sarabun New" w:cs="TH Sarabun New"/>
+          <w:rFonts w:ascii="TH SarabunPSK" w:eastAsia="Times New Roman" w:hAnsi="TH SarabunPSK" w:cs="TH SarabunPSK"/>
           <w:b/>
           <w:bCs/>
           <w:color w:val="000000"/>
@@ -40,15 +41,16 @@
       <w:pPr>
         <w:spacing w:after="0" w:line="240" w:lineRule="auto"/>
         <w:jc w:val="center"/>
-        <w:rPr>
-          <w:rFonts w:ascii="TH Sarabun New" w:eastAsia="Times New Roman" w:hAnsi="TH Sarabun New" w:cs="TH Sarabun New"/>
+        <w:outlineLvl w:val="0"/>
+        <w:rPr>
+          <w:rFonts w:ascii="TH SarabunPSK" w:eastAsia="Times New Roman" w:hAnsi="TH SarabunPSK" w:cs="TH SarabunPSK"/>
           <w:sz w:val="36"/>
           <w:szCs w:val="36"/>
         </w:rPr>
       </w:pPr>
       <w:r>
         <w:rPr>
-          <w:rFonts w:ascii="TH Sarabun New" w:eastAsia="Times New Roman" w:hAnsi="TH Sarabun New" w:cs="TH Sarabun New"/>
+          <w:rFonts w:ascii="TH SarabunPSK" w:eastAsia="Times New Roman" w:hAnsi="TH SarabunPSK" w:cs="TH SarabunPSK"/>
           <w:b/>
           <w:bCs/>
           <w:color w:val="000000"/>
@@ -64,7 +66,7 @@
         <w:spacing w:after="0" w:line="240" w:lineRule="auto"/>
         <w:jc w:val="thaiDistribute"/>
         <w:rPr>
-          <w:rFonts w:ascii="TH Sarabun New" w:eastAsia="Times New Roman" w:hAnsi="TH Sarabun New" w:cs="TH Sarabun New"/>
+          <w:rFonts w:ascii="TH SarabunPSK" w:eastAsia="Times New Roman" w:hAnsi="TH SarabunPSK" w:cs="TH SarabunPSK"/>
           <w:sz w:val="32"/>
           <w:szCs w:val="32"/>
         </w:rPr>
@@ -76,15 +78,16 @@
       <w:pPr>
         <w:spacing w:after="0" w:line="240" w:lineRule="auto"/>
         <w:jc w:val="thaiDistribute"/>
-        <w:rPr>
-          <w:rFonts w:ascii="TH Sarabun New" w:eastAsia="Times New Roman" w:hAnsi="TH Sarabun New" w:cs="TH Sarabun New"/>
-          <w:sz w:val="32"/>
-          <w:szCs w:val="32"/>
-        </w:rPr>
-      </w:pPr>
-      <w:r>
-        <w:rPr>
-          <w:rFonts w:ascii="TH Sarabun New" w:eastAsia="Times New Roman" w:hAnsi="TH Sarabun New" w:cs="TH Sarabun New"/>
+        <w:outlineLvl w:val="0"/>
+        <w:rPr>
+          <w:rFonts w:ascii="TH SarabunPSK" w:eastAsia="Times New Roman" w:hAnsi="TH SarabunPSK" w:cs="TH SarabunPSK"/>
+          <w:sz w:val="32"/>
+          <w:szCs w:val="32"/>
+        </w:rPr>
+      </w:pPr>
+      <w:r>
+        <w:rPr>
+          <w:rFonts w:ascii="TH SarabunPSK" w:eastAsia="Times New Roman" w:hAnsi="TH SarabunPSK" w:cs="TH SarabunPSK"/>
           <w:b/>
           <w:bCs/>
           <w:color w:val="000000"/>
@@ -95,7 +98,7 @@
       </w:r>
       <w:r>
         <w:rPr>
-          <w:rFonts w:ascii="TH Sarabun New" w:eastAsia="Times New Roman" w:hAnsi="TH Sarabun New" w:cs="TH Sarabun New"/>
+          <w:rFonts w:ascii="TH SarabunPSK" w:eastAsia="Times New Roman" w:hAnsi="TH SarabunPSK" w:cs="TH SarabunPSK"/>
           <w:b/>
           <w:bCs/>
           <w:color w:val="000000"/>
@@ -112,14 +115,14 @@
         <w:ind w:firstLine="720"/>
         <w:jc w:val="thaiDistribute"/>
         <w:rPr>
-          <w:rFonts w:ascii="TH Sarabun New" w:eastAsia="Times New Roman" w:hAnsi="TH Sarabun New" w:cs="TH Sarabun New"/>
-          <w:sz w:val="32"/>
-          <w:szCs w:val="32"/>
-        </w:rPr>
-      </w:pPr>
-      <w:r>
-        <w:rPr>
-          <w:rFonts w:ascii="TH Sarabun New" w:eastAsia="Times New Roman" w:hAnsi="TH Sarabun New" w:cs="TH Sarabun New"/>
+          <w:rFonts w:ascii="TH SarabunPSK" w:eastAsia="Times New Roman" w:hAnsi="TH SarabunPSK" w:cs="TH SarabunPSK"/>
+          <w:sz w:val="32"/>
+          <w:szCs w:val="32"/>
+        </w:rPr>
+      </w:pPr>
+      <w:r>
+        <w:rPr>
+          <w:rFonts w:ascii="TH SarabunPSK" w:eastAsia="Times New Roman" w:hAnsi="TH SarabunPSK" w:cs="TH SarabunPSK"/>
           <w:color w:val="000000"/>
           <w:sz w:val="32"/>
           <w:szCs w:val="32"/>
@@ -129,7 +132,7 @@
       </w:r>
       <w:r>
         <w:rPr>
-          <w:rFonts w:ascii="TH Sarabun New" w:eastAsia="Times New Roman" w:hAnsi="TH Sarabun New" w:cs="TH Sarabun New"/>
+          <w:rFonts w:ascii="TH SarabunPSK" w:eastAsia="Times New Roman" w:hAnsi="TH SarabunPSK" w:cs="TH SarabunPSK"/>
           <w:color w:val="000000"/>
           <w:sz w:val="32"/>
           <w:szCs w:val="32"/>
@@ -138,7 +141,7 @@
       </w:r>
       <w:r>
         <w:rPr>
-          <w:rFonts w:ascii="TH Sarabun New" w:eastAsia="Times New Roman" w:hAnsi="TH Sarabun New" w:cs="TH Sarabun New"/>
+          <w:rFonts w:ascii="TH SarabunPSK" w:eastAsia="Times New Roman" w:hAnsi="TH SarabunPSK" w:cs="TH SarabunPSK"/>
           <w:color w:val="000000"/>
           <w:sz w:val="32"/>
           <w:szCs w:val="32"/>
@@ -147,7 +150,7 @@
       </w:r>
       <w:r>
         <w:rPr>
-          <w:rFonts w:ascii="TH Sarabun New" w:eastAsia="Times New Roman" w:hAnsi="TH Sarabun New" w:cs="TH Sarabun New"/>
+          <w:rFonts w:ascii="TH SarabunPSK" w:eastAsia="Times New Roman" w:hAnsi="TH SarabunPSK" w:cs="TH SarabunPSK"/>
           <w:color w:val="000000"/>
           <w:sz w:val="32"/>
           <w:szCs w:val="32"/>
@@ -162,46 +165,24 @@
         <w:ind w:firstLine="720"/>
         <w:jc w:val="thaiDistribute"/>
         <w:rPr>
-          <w:rFonts w:ascii="TH Sarabun New" w:eastAsia="Times New Roman" w:hAnsi="TH Sarabun New" w:cs="TH Sarabun New"/>
-          <w:sz w:val="32"/>
-          <w:szCs w:val="32"/>
-        </w:rPr>
-      </w:pPr>
-      <w:r>
-        <w:rPr>
-          <w:rFonts w:ascii="TH Sarabun New" w:eastAsia="Times New Roman" w:hAnsi="TH Sarabun New" w:cs="TH Sarabun New"/>
-          <w:color w:val="000000"/>
-          <w:sz w:val="32"/>
-          <w:szCs w:val="32"/>
-          <w:cs/>
-        </w:rPr>
-        <w:t>บริษัท</w:t>
-      </w:r>
-      <w:proofErr w:type="spellStart"/>
-      <w:r>
-        <w:rPr>
-          <w:rFonts w:ascii="TH Sarabun New" w:eastAsia="Times New Roman" w:hAnsi="TH Sarabun New" w:cs="TH Sarabun New"/>
-          <w:color w:val="000000"/>
-          <w:sz w:val="32"/>
-          <w:szCs w:val="32"/>
-          <w:cs/>
-        </w:rPr>
-        <w:t>รอยเตอร์ส</w:t>
-      </w:r>
-      <w:proofErr w:type="spellEnd"/>
-      <w:r>
-        <w:rPr>
-          <w:rFonts w:ascii="TH Sarabun New" w:eastAsia="Times New Roman" w:hAnsi="TH Sarabun New" w:cs="TH Sarabun New"/>
-          <w:color w:val="000000"/>
-          <w:sz w:val="32"/>
-          <w:szCs w:val="32"/>
-          <w:cs/>
-        </w:rPr>
-        <w:t xml:space="preserve"> ซอฟต์แวร์ (ประเทศไทย) จำกัด (มหาชน) เป็นบริษัทพัฒนาซอฟต์แวร์ทางด้านการเงินและการลงทุน สำหรับผลิตภัณฑ์ของบริษัทที่ให้ข้อมูลเกี่ยวกับอัตราแลกเปลี่ยนเงินตราระหว่างประเทศ ดังนั้นการให้บริการข้อมูลและความเร็วจึงเป็นปัจจัยหลักในการทำงาน เพราะฉ</w:t>
-      </w:r>
-      <w:r>
-        <w:rPr>
-          <w:rFonts w:ascii="TH Sarabun New" w:eastAsia="Times New Roman" w:hAnsi="TH Sarabun New" w:cs="TH Sarabun New"/>
+          <w:rFonts w:ascii="TH SarabunPSK" w:eastAsia="Times New Roman" w:hAnsi="TH SarabunPSK" w:cs="TH SarabunPSK"/>
+          <w:sz w:val="32"/>
+          <w:szCs w:val="32"/>
+        </w:rPr>
+      </w:pPr>
+      <w:r>
+        <w:rPr>
+          <w:rFonts w:ascii="TH SarabunPSK" w:eastAsia="Times New Roman" w:hAnsi="TH SarabunPSK" w:cs="TH SarabunPSK"/>
+          <w:color w:val="000000"/>
+          <w:sz w:val="32"/>
+          <w:szCs w:val="32"/>
+          <w:cs/>
+        </w:rPr>
+        <w:t>บริษัทรอยเตอร์ส ซอฟต์แวร์ (ประเทศไทย) จำกัด (มหาชน) เป็นบริษัทพัฒนาซอฟต์แวร์ทางด้านการเงินและการลงทุน สำหรับผลิตภัณฑ์ของบริษัทที่ให้ข้อมูลเกี่ยวกับอัตราแลกเปลี่ยนเงินตราระหว่างประเทศ ดังนั้นการให้บริการข้อมูลและความเร็วจึงเป็นปัจจัยหลักในการทำงาน เพราะฉ</w:t>
+      </w:r>
+      <w:r>
+        <w:rPr>
+          <w:rFonts w:ascii="TH SarabunPSK" w:eastAsia="Times New Roman" w:hAnsi="TH SarabunPSK" w:cs="TH SarabunPSK"/>
           <w:color w:val="000000"/>
           <w:sz w:val="32"/>
           <w:szCs w:val="32"/>
@@ -211,7 +192,7 @@
       </w:r>
       <w:r>
         <w:rPr>
-          <w:rFonts w:ascii="TH Sarabun New" w:eastAsia="Times New Roman" w:hAnsi="TH Sarabun New" w:cs="TH Sarabun New"/>
+          <w:rFonts w:ascii="TH SarabunPSK" w:eastAsia="Times New Roman" w:hAnsi="TH SarabunPSK" w:cs="TH SarabunPSK"/>
           <w:color w:val="000000"/>
           <w:sz w:val="32"/>
           <w:szCs w:val="32"/>
@@ -221,7 +202,7 @@
       </w:r>
       <w:r>
         <w:rPr>
-          <w:rFonts w:ascii="TH Sarabun New" w:eastAsia="Times New Roman" w:hAnsi="TH Sarabun New" w:cs="TH Sarabun New"/>
+          <w:rFonts w:ascii="TH SarabunPSK" w:eastAsia="Times New Roman" w:hAnsi="TH SarabunPSK" w:cs="TH SarabunPSK"/>
           <w:color w:val="000000"/>
           <w:sz w:val="32"/>
           <w:szCs w:val="32"/>
@@ -231,7 +212,7 @@
       </w:r>
       <w:r>
         <w:rPr>
-          <w:rFonts w:ascii="TH Sarabun New" w:eastAsia="Times New Roman" w:hAnsi="TH Sarabun New" w:cs="TH Sarabun New"/>
+          <w:rFonts w:ascii="TH SarabunPSK" w:eastAsia="Times New Roman" w:hAnsi="TH SarabunPSK" w:cs="TH SarabunPSK"/>
           <w:color w:val="000000"/>
           <w:sz w:val="32"/>
           <w:szCs w:val="32"/>
@@ -241,7 +222,7 @@
       </w:r>
       <w:r>
         <w:rPr>
-          <w:rFonts w:ascii="TH Sarabun New" w:eastAsia="Times New Roman" w:hAnsi="TH Sarabun New" w:cs="TH Sarabun New"/>
+          <w:rFonts w:ascii="TH SarabunPSK" w:eastAsia="Times New Roman" w:hAnsi="TH SarabunPSK" w:cs="TH SarabunPSK"/>
           <w:color w:val="000000"/>
           <w:sz w:val="32"/>
           <w:szCs w:val="32"/>
@@ -250,39 +231,17 @@
       </w:r>
       <w:r>
         <w:rPr>
-          <w:rFonts w:ascii="TH Sarabun New" w:eastAsia="Times New Roman" w:hAnsi="TH Sarabun New" w:cs="TH Sarabun New"/>
-          <w:color w:val="000000"/>
-          <w:sz w:val="32"/>
-          <w:szCs w:val="32"/>
-          <w:cs/>
-        </w:rPr>
-        <w:t>ตามรูปแบบของบริษัท จึงทำให้เกิดความล่าช้าและเกิดข้อผิด</w:t>
-      </w:r>
-      <w:proofErr w:type="spellStart"/>
-      <w:r>
-        <w:rPr>
-          <w:rFonts w:ascii="TH Sarabun New" w:eastAsia="Times New Roman" w:hAnsi="TH Sarabun New" w:cs="TH Sarabun New"/>
-          <w:color w:val="000000"/>
-          <w:sz w:val="32"/>
-          <w:szCs w:val="32"/>
-          <w:cs/>
-        </w:rPr>
-        <w:t>ผลาด</w:t>
-      </w:r>
-      <w:proofErr w:type="spellEnd"/>
-      <w:r>
-        <w:rPr>
-          <w:rFonts w:ascii="TH Sarabun New" w:eastAsia="Times New Roman" w:hAnsi="TH Sarabun New" w:cs="TH Sarabun New"/>
-          <w:color w:val="000000"/>
-          <w:sz w:val="32"/>
-          <w:szCs w:val="32"/>
-          <w:cs/>
-        </w:rPr>
-        <w:t xml:space="preserve">ที่เกิดจากมนุษย์ เพราะต้องอาศัยผู้พัฒนาระบบในการพิมพ์คำสั่งในการ </w:t>
-      </w:r>
-      <w:r>
-        <w:rPr>
-          <w:rFonts w:ascii="TH Sarabun New" w:eastAsia="Times New Roman" w:hAnsi="TH Sarabun New" w:cs="TH Sarabun New"/>
+          <w:rFonts w:ascii="TH SarabunPSK" w:eastAsia="Times New Roman" w:hAnsi="TH SarabunPSK" w:cs="TH SarabunPSK"/>
+          <w:color w:val="000000"/>
+          <w:sz w:val="32"/>
+          <w:szCs w:val="32"/>
+          <w:cs/>
+        </w:rPr>
+        <w:t xml:space="preserve">ตามรูปแบบของบริษัท จึงทำให้เกิดความล่าช้าและเกิดข้อผิดผลาดที่เกิดจากมนุษย์ เพราะต้องอาศัยผู้พัฒนาระบบในการพิมพ์คำสั่งในการ </w:t>
+      </w:r>
+      <w:r>
+        <w:rPr>
+          <w:rFonts w:ascii="TH SarabunPSK" w:eastAsia="Times New Roman" w:hAnsi="TH SarabunPSK" w:cs="TH SarabunPSK"/>
           <w:color w:val="000000"/>
           <w:sz w:val="32"/>
           <w:szCs w:val="32"/>
@@ -291,39 +250,17 @@
       </w:r>
       <w:r>
         <w:rPr>
-          <w:rFonts w:ascii="TH Sarabun New" w:eastAsia="Times New Roman" w:hAnsi="TH Sarabun New" w:cs="TH Sarabun New"/>
-          <w:color w:val="000000"/>
-          <w:sz w:val="32"/>
-          <w:szCs w:val="32"/>
-          <w:cs/>
-        </w:rPr>
-        <w:t>ซึ่งอาจจะทำให้เกิดความผิด</w:t>
-      </w:r>
-      <w:proofErr w:type="spellStart"/>
-      <w:r>
-        <w:rPr>
-          <w:rFonts w:ascii="TH Sarabun New" w:eastAsia="Times New Roman" w:hAnsi="TH Sarabun New" w:cs="TH Sarabun New"/>
-          <w:color w:val="000000"/>
-          <w:sz w:val="32"/>
-          <w:szCs w:val="32"/>
-          <w:cs/>
-        </w:rPr>
-        <w:t>ผลาด</w:t>
-      </w:r>
-      <w:proofErr w:type="spellEnd"/>
-      <w:r>
-        <w:rPr>
-          <w:rFonts w:ascii="TH Sarabun New" w:eastAsia="Times New Roman" w:hAnsi="TH Sarabun New" w:cs="TH Sarabun New"/>
-          <w:color w:val="000000"/>
-          <w:sz w:val="32"/>
-          <w:szCs w:val="32"/>
-          <w:cs/>
-        </w:rPr>
-        <w:t xml:space="preserve">ในการพิมพ์คำสั่ง เช่น การพิมพ์สั่ง </w:t>
-      </w:r>
-      <w:r>
-        <w:rPr>
-          <w:rFonts w:ascii="TH Sarabun New" w:eastAsia="Times New Roman" w:hAnsi="TH Sarabun New" w:cs="TH Sarabun New"/>
+          <w:rFonts w:ascii="TH SarabunPSK" w:eastAsia="Times New Roman" w:hAnsi="TH SarabunPSK" w:cs="TH SarabunPSK"/>
+          <w:color w:val="000000"/>
+          <w:sz w:val="32"/>
+          <w:szCs w:val="32"/>
+          <w:cs/>
+        </w:rPr>
+        <w:t xml:space="preserve">ซึ่งอาจจะทำให้เกิดความผิดผลาดในการพิมพ์คำสั่ง เช่น การพิมพ์สั่ง </w:t>
+      </w:r>
+      <w:r>
+        <w:rPr>
+          <w:rFonts w:ascii="TH SarabunPSK" w:eastAsia="Times New Roman" w:hAnsi="TH SarabunPSK" w:cs="TH SarabunPSK"/>
           <w:color w:val="000000"/>
           <w:sz w:val="32"/>
           <w:szCs w:val="32"/>
@@ -332,7 +269,7 @@
       </w:r>
       <w:r>
         <w:rPr>
-          <w:rFonts w:ascii="TH Sarabun New" w:eastAsia="Times New Roman" w:hAnsi="TH Sarabun New" w:cs="TH Sarabun New"/>
+          <w:rFonts w:ascii="TH SarabunPSK" w:eastAsia="Times New Roman" w:hAnsi="TH SarabunPSK" w:cs="TH SarabunPSK"/>
           <w:color w:val="000000"/>
           <w:sz w:val="32"/>
           <w:szCs w:val="32"/>
@@ -347,68 +284,46 @@
         <w:ind w:firstLine="720"/>
         <w:jc w:val="thaiDistribute"/>
         <w:rPr>
-          <w:rFonts w:ascii="TH Sarabun New" w:eastAsia="Times New Roman" w:hAnsi="TH Sarabun New" w:cs="TH Sarabun New"/>
-          <w:sz w:val="32"/>
-          <w:szCs w:val="32"/>
-        </w:rPr>
-      </w:pPr>
-      <w:r>
-        <w:rPr>
-          <w:rFonts w:ascii="TH Sarabun New" w:eastAsia="Times New Roman" w:hAnsi="TH Sarabun New" w:cs="TH Sarabun New"/>
-          <w:color w:val="000000"/>
-          <w:sz w:val="32"/>
-          <w:szCs w:val="32"/>
-          <w:cs/>
-        </w:rPr>
-        <w:t>จากปัญหาที่พบข้างต้น ผู้จัดทำได้เห็นถึงความสำคัญในการจัดการปัญหาข้างต้น ด้วยปริมาณงานที่เข้ามาทุกๆ วัน ทำให้ทางบริษัท</w:t>
-      </w:r>
-      <w:proofErr w:type="spellStart"/>
-      <w:r>
-        <w:rPr>
-          <w:rFonts w:ascii="TH Sarabun New" w:eastAsia="Times New Roman" w:hAnsi="TH Sarabun New" w:cs="TH Sarabun New"/>
-          <w:color w:val="000000"/>
-          <w:sz w:val="32"/>
-          <w:szCs w:val="32"/>
-          <w:cs/>
-        </w:rPr>
-        <w:t>รอยเตอร์ส</w:t>
-      </w:r>
-      <w:proofErr w:type="spellEnd"/>
-      <w:r>
-        <w:rPr>
-          <w:rFonts w:ascii="TH Sarabun New" w:eastAsia="Times New Roman" w:hAnsi="TH Sarabun New" w:cs="TH Sarabun New"/>
-          <w:color w:val="000000"/>
-          <w:sz w:val="32"/>
-          <w:szCs w:val="32"/>
-          <w:cs/>
-        </w:rPr>
-        <w:t xml:space="preserve"> ซอฟต์แวร์ (ประเทศไทย) จำกัด (มหาชน) ได้ให้โอกาสในการศึกษาถึงวิธีการแก้ไข</w:t>
-      </w:r>
-    </w:p>
-    <w:p>
-      <w:pPr>
-        <w:spacing w:after="0" w:line="240" w:lineRule="auto"/>
-        <w:jc w:val="thaiDistribute"/>
-        <w:rPr>
-          <w:rFonts w:ascii="TH Sarabun New" w:eastAsia="Times New Roman" w:hAnsi="TH Sarabun New" w:cs="TH Sarabun New"/>
-          <w:sz w:val="32"/>
-          <w:szCs w:val="32"/>
-        </w:rPr>
-      </w:pPr>
-    </w:p>
-    <w:p>
-      <w:pPr>
-        <w:spacing w:after="0" w:line="240" w:lineRule="auto"/>
-        <w:jc w:val="thaiDistribute"/>
-        <w:rPr>
-          <w:rFonts w:ascii="TH Sarabun New" w:eastAsia="Times New Roman" w:hAnsi="TH Sarabun New" w:cs="TH Sarabun New"/>
-          <w:sz w:val="32"/>
-          <w:szCs w:val="32"/>
-        </w:rPr>
-      </w:pPr>
-      <w:r>
-        <w:rPr>
-          <w:rFonts w:ascii="TH Sarabun New" w:eastAsia="Times New Roman" w:hAnsi="TH Sarabun New" w:cs="TH Sarabun New"/>
+          <w:rFonts w:ascii="TH SarabunPSK" w:eastAsia="Times New Roman" w:hAnsi="TH SarabunPSK" w:cs="TH SarabunPSK"/>
+          <w:sz w:val="32"/>
+          <w:szCs w:val="32"/>
+        </w:rPr>
+      </w:pPr>
+      <w:r>
+        <w:rPr>
+          <w:rFonts w:ascii="TH SarabunPSK" w:eastAsia="Times New Roman" w:hAnsi="TH SarabunPSK" w:cs="TH SarabunPSK"/>
+          <w:color w:val="000000"/>
+          <w:sz w:val="32"/>
+          <w:szCs w:val="32"/>
+          <w:cs/>
+        </w:rPr>
+        <w:t>จากปัญหาที่พบข้างต้น ผู้จัดทำได้เห็นถึงความสำคัญในการจัดการปัญหาข้างต้น ด้วยปริมาณงานที่เข้ามาทุกๆ วัน ทำให้ทางบริษัทรอยเตอร์ส ซอฟต์แวร์ (ประเทศไทย) จำกัด (มหาชน) ได้ให้โอกาสในการศึกษาถึงวิธีการแก้ไข</w:t>
+      </w:r>
+    </w:p>
+    <w:p>
+      <w:pPr>
+        <w:spacing w:after="0" w:line="240" w:lineRule="auto"/>
+        <w:jc w:val="thaiDistribute"/>
+        <w:rPr>
+          <w:rFonts w:ascii="TH SarabunPSK" w:eastAsia="Times New Roman" w:hAnsi="TH SarabunPSK" w:cs="TH SarabunPSK"/>
+          <w:sz w:val="32"/>
+          <w:szCs w:val="32"/>
+        </w:rPr>
+      </w:pPr>
+    </w:p>
+    <w:p>
+      <w:pPr>
+        <w:spacing w:after="0" w:line="240" w:lineRule="auto"/>
+        <w:jc w:val="thaiDistribute"/>
+        <w:rPr>
+          <w:rFonts w:ascii="TH SarabunPSK" w:eastAsia="Times New Roman" w:hAnsi="TH SarabunPSK" w:cs="TH SarabunPSK"/>
+          <w:sz w:val="32"/>
+          <w:szCs w:val="32"/>
+        </w:rPr>
+      </w:pPr>
+      <w:r>
+        <w:rPr>
+          <w:rFonts w:ascii="TH SarabunPSK" w:eastAsia="Times New Roman" w:hAnsi="TH SarabunPSK" w:cs="TH SarabunPSK"/>
           <w:b/>
           <w:bCs/>
           <w:color w:val="000000"/>
@@ -419,7 +334,7 @@
       </w:r>
       <w:r>
         <w:rPr>
-          <w:rFonts w:ascii="TH Sarabun New" w:eastAsia="Times New Roman" w:hAnsi="TH Sarabun New" w:cs="TH Sarabun New"/>
+          <w:rFonts w:ascii="TH SarabunPSK" w:eastAsia="Times New Roman" w:hAnsi="TH SarabunPSK" w:cs="TH SarabunPSK"/>
           <w:b/>
           <w:bCs/>
           <w:color w:val="000000"/>
@@ -434,15 +349,16 @@
       <w:pPr>
         <w:spacing w:after="0" w:line="240" w:lineRule="auto"/>
         <w:jc w:val="thaiDistribute"/>
-        <w:rPr>
-          <w:rFonts w:ascii="TH Sarabun New" w:eastAsia="Times New Roman" w:hAnsi="TH Sarabun New" w:cs="TH Sarabun New"/>
-          <w:sz w:val="32"/>
-          <w:szCs w:val="32"/>
-        </w:rPr>
-      </w:pPr>
-      <w:r>
-        <w:rPr>
-          <w:rFonts w:ascii="TH Sarabun New" w:eastAsia="Times New Roman" w:hAnsi="TH Sarabun New" w:cs="TH Sarabun New"/>
+        <w:outlineLvl w:val="0"/>
+        <w:rPr>
+          <w:rFonts w:ascii="TH SarabunPSK" w:eastAsia="Times New Roman" w:hAnsi="TH SarabunPSK" w:cs="TH SarabunPSK"/>
+          <w:sz w:val="32"/>
+          <w:szCs w:val="32"/>
+        </w:rPr>
+      </w:pPr>
+      <w:r>
+        <w:rPr>
+          <w:rFonts w:ascii="TH SarabunPSK" w:eastAsia="Times New Roman" w:hAnsi="TH SarabunPSK" w:cs="TH SarabunPSK"/>
           <w:b/>
           <w:bCs/>
           <w:color w:val="000000"/>
@@ -450,21 +366,11 @@
           <w:szCs w:val="32"/>
         </w:rPr>
         <w:tab/>
-      </w:r>
-      <w:r>
-        <w:rPr>
-          <w:rFonts w:ascii="TH Sarabun New" w:eastAsia="Times New Roman" w:hAnsi="TH Sarabun New" w:cs="TH Sarabun New"/>
-          <w:b/>
-          <w:bCs/>
-          <w:color w:val="000000"/>
-          <w:sz w:val="32"/>
-          <w:szCs w:val="32"/>
-        </w:rPr>
         <w:t xml:space="preserve">1.2.1 </w:t>
       </w:r>
       <w:r>
         <w:rPr>
-          <w:rFonts w:ascii="TH Sarabun New" w:eastAsia="Times New Roman" w:hAnsi="TH Sarabun New" w:cs="TH Sarabun New"/>
+          <w:rFonts w:ascii="TH SarabunPSK" w:eastAsia="Times New Roman" w:hAnsi="TH SarabunPSK" w:cs="TH SarabunPSK"/>
           <w:b/>
           <w:bCs/>
           <w:color w:val="000000"/>
@@ -485,15 +391,15 @@
         <w:jc w:val="thaiDistribute"/>
         <w:textAlignment w:val="baseline"/>
         <w:rPr>
-          <w:rFonts w:ascii="TH Sarabun New" w:eastAsia="Times New Roman" w:hAnsi="TH Sarabun New" w:cs="TH Sarabun New"/>
-          <w:color w:val="000000"/>
-          <w:sz w:val="32"/>
-          <w:szCs w:val="32"/>
-        </w:rPr>
-      </w:pPr>
-      <w:r>
-        <w:rPr>
-          <w:rFonts w:ascii="TH Sarabun New" w:eastAsia="Times New Roman" w:hAnsi="TH Sarabun New" w:cs="TH Sarabun New"/>
+          <w:rFonts w:ascii="TH SarabunPSK" w:eastAsia="Times New Roman" w:hAnsi="TH SarabunPSK" w:cs="TH SarabunPSK"/>
+          <w:color w:val="000000"/>
+          <w:sz w:val="32"/>
+          <w:szCs w:val="32"/>
+        </w:rPr>
+      </w:pPr>
+      <w:r>
+        <w:rPr>
+          <w:rFonts w:ascii="TH SarabunPSK" w:eastAsia="Times New Roman" w:hAnsi="TH SarabunPSK" w:cs="TH SarabunPSK"/>
           <w:color w:val="000000"/>
           <w:sz w:val="32"/>
           <w:szCs w:val="32"/>
@@ -503,7 +409,7 @@
       </w:r>
       <w:r>
         <w:rPr>
-          <w:rFonts w:ascii="TH Sarabun New" w:eastAsia="Times New Roman" w:hAnsi="TH Sarabun New" w:cs="TH Sarabun New"/>
+          <w:rFonts w:ascii="TH SarabunPSK" w:eastAsia="Times New Roman" w:hAnsi="TH SarabunPSK" w:cs="TH SarabunPSK"/>
           <w:color w:val="000000"/>
           <w:sz w:val="32"/>
           <w:szCs w:val="32"/>
@@ -521,47 +427,25 @@
         <w:jc w:val="thaiDistribute"/>
         <w:textAlignment w:val="baseline"/>
         <w:rPr>
-          <w:rFonts w:ascii="TH Sarabun New" w:eastAsia="Times New Roman" w:hAnsi="TH Sarabun New" w:cs="TH Sarabun New"/>
-          <w:color w:val="000000"/>
-          <w:sz w:val="32"/>
-          <w:szCs w:val="32"/>
-        </w:rPr>
-      </w:pPr>
-      <w:r>
-        <w:rPr>
-          <w:rFonts w:ascii="TH Sarabun New" w:eastAsia="Times New Roman" w:hAnsi="TH Sarabun New" w:cs="TH Sarabun New"/>
-          <w:color w:val="000000"/>
-          <w:sz w:val="32"/>
-          <w:szCs w:val="32"/>
-          <w:cs/>
-        </w:rPr>
-        <w:t>เพื่อช่วยอำนวยความสะดวกในการคอมไฟล์ระบบจำลองการ</w:t>
-      </w:r>
-      <w:proofErr w:type="spellStart"/>
-      <w:r>
-        <w:rPr>
-          <w:rFonts w:ascii="TH Sarabun New" w:eastAsia="Times New Roman" w:hAnsi="TH Sarabun New" w:cs="TH Sarabun New"/>
-          <w:color w:val="000000"/>
-          <w:sz w:val="32"/>
-          <w:szCs w:val="32"/>
-          <w:cs/>
-        </w:rPr>
-        <w:t>แลกปลี่ยน</w:t>
-      </w:r>
-      <w:proofErr w:type="spellEnd"/>
-      <w:r>
-        <w:rPr>
-          <w:rFonts w:ascii="TH Sarabun New" w:eastAsia="Times New Roman" w:hAnsi="TH Sarabun New" w:cs="TH Sarabun New"/>
-          <w:color w:val="000000"/>
-          <w:sz w:val="32"/>
-          <w:szCs w:val="32"/>
-          <w:cs/>
-        </w:rPr>
-        <w:t>เงินตรงระหว่างประเทศให้มีความง่ายต่อการคอมไ</w:t>
-      </w:r>
-      <w:r>
-        <w:rPr>
-          <w:rFonts w:ascii="TH Sarabun New" w:eastAsia="Times New Roman" w:hAnsi="TH Sarabun New" w:cs="TH Sarabun New" w:hint="cs"/>
+          <w:rFonts w:ascii="TH SarabunPSK" w:eastAsia="Times New Roman" w:hAnsi="TH SarabunPSK" w:cs="TH SarabunPSK"/>
+          <w:color w:val="000000"/>
+          <w:sz w:val="32"/>
+          <w:szCs w:val="32"/>
+        </w:rPr>
+      </w:pPr>
+      <w:r>
+        <w:rPr>
+          <w:rFonts w:ascii="TH SarabunPSK" w:eastAsia="Times New Roman" w:hAnsi="TH SarabunPSK" w:cs="TH SarabunPSK"/>
+          <w:color w:val="000000"/>
+          <w:sz w:val="32"/>
+          <w:szCs w:val="32"/>
+          <w:cs/>
+        </w:rPr>
+        <w:t>เพื่อช่วยอำนวยความสะดวกในการคอมไฟล์ระบบจำลองการแลกปลี่ยนเงินตรงระหว่างประเทศให้มีความง่ายต่อการคอมไ</w:t>
+      </w:r>
+      <w:r>
+        <w:rPr>
+          <w:rFonts w:ascii="TH SarabunPSK" w:eastAsia="Times New Roman" w:hAnsi="TH SarabunPSK" w:cs="TH SarabunPSK"/>
           <w:color w:val="000000"/>
           <w:sz w:val="32"/>
           <w:szCs w:val="32"/>
@@ -571,7 +455,7 @@
       </w:r>
       <w:r>
         <w:rPr>
-          <w:rFonts w:ascii="TH Sarabun New" w:eastAsia="Times New Roman" w:hAnsi="TH Sarabun New" w:cs="TH Sarabun New"/>
+          <w:rFonts w:ascii="TH SarabunPSK" w:eastAsia="Times New Roman" w:hAnsi="TH SarabunPSK" w:cs="TH SarabunPSK"/>
           <w:color w:val="000000"/>
           <w:sz w:val="32"/>
           <w:szCs w:val="32"/>
@@ -590,48 +474,25 @@
         <w:jc w:val="thaiDistribute"/>
         <w:textAlignment w:val="baseline"/>
         <w:rPr>
-          <w:rFonts w:ascii="TH Sarabun New" w:eastAsia="Times New Roman" w:hAnsi="TH Sarabun New" w:cs="TH Sarabun New"/>
-          <w:color w:val="000000"/>
-          <w:sz w:val="32"/>
-          <w:szCs w:val="32"/>
-        </w:rPr>
-      </w:pPr>
-      <w:r>
-        <w:rPr>
-          <w:rFonts w:ascii="TH Sarabun New" w:eastAsia="Times New Roman" w:hAnsi="TH Sarabun New" w:cs="TH Sarabun New"/>
-          <w:color w:val="000000"/>
-          <w:sz w:val="32"/>
-          <w:szCs w:val="32"/>
-          <w:cs/>
-        </w:rPr>
-        <w:lastRenderedPageBreak/>
-        <w:t>เพื่อลดความผิด</w:t>
-      </w:r>
-      <w:proofErr w:type="spellStart"/>
-      <w:r>
-        <w:rPr>
-          <w:rFonts w:ascii="TH Sarabun New" w:eastAsia="Times New Roman" w:hAnsi="TH Sarabun New" w:cs="TH Sarabun New"/>
-          <w:color w:val="000000"/>
-          <w:sz w:val="32"/>
-          <w:szCs w:val="32"/>
-          <w:cs/>
-        </w:rPr>
-        <w:t>ผลาด</w:t>
-      </w:r>
-      <w:proofErr w:type="spellEnd"/>
-      <w:r>
-        <w:rPr>
-          <w:rFonts w:ascii="TH Sarabun New" w:eastAsia="Times New Roman" w:hAnsi="TH Sarabun New" w:cs="TH Sarabun New"/>
-          <w:color w:val="000000"/>
-          <w:sz w:val="32"/>
-          <w:szCs w:val="32"/>
-          <w:cs/>
-        </w:rPr>
-        <w:t>ของมนุษย์ (</w:t>
-      </w:r>
-      <w:r>
-        <w:rPr>
-          <w:rFonts w:ascii="TH Sarabun New" w:eastAsia="Times New Roman" w:hAnsi="TH Sarabun New" w:cs="TH Sarabun New"/>
+          <w:rFonts w:ascii="TH SarabunPSK" w:eastAsia="Times New Roman" w:hAnsi="TH SarabunPSK" w:cs="TH SarabunPSK"/>
+          <w:color w:val="000000"/>
+          <w:sz w:val="32"/>
+          <w:szCs w:val="32"/>
+        </w:rPr>
+      </w:pPr>
+      <w:r>
+        <w:rPr>
+          <w:rFonts w:ascii="TH SarabunPSK" w:eastAsia="Times New Roman" w:hAnsi="TH SarabunPSK" w:cs="TH SarabunPSK"/>
+          <w:color w:val="000000"/>
+          <w:sz w:val="32"/>
+          <w:szCs w:val="32"/>
+          <w:cs/>
+        </w:rPr>
+        <w:t>เพื่อลดความผิดผลาดของมนุษย์ (</w:t>
+      </w:r>
+      <w:r>
+        <w:rPr>
+          <w:rFonts w:ascii="TH SarabunPSK" w:eastAsia="Times New Roman" w:hAnsi="TH SarabunPSK" w:cs="TH SarabunPSK"/>
           <w:color w:val="000000"/>
           <w:sz w:val="32"/>
           <w:szCs w:val="32"/>
@@ -640,7 +501,7 @@
       </w:r>
       <w:r>
         <w:rPr>
-          <w:rFonts w:ascii="TH Sarabun New" w:eastAsia="Times New Roman" w:hAnsi="TH Sarabun New" w:cs="TH Sarabun New"/>
+          <w:rFonts w:ascii="TH SarabunPSK" w:eastAsia="Times New Roman" w:hAnsi="TH SarabunPSK" w:cs="TH SarabunPSK"/>
           <w:color w:val="000000"/>
           <w:sz w:val="32"/>
           <w:szCs w:val="32"/>
@@ -649,7 +510,7 @@
       </w:r>
       <w:r>
         <w:rPr>
-          <w:rFonts w:ascii="TH Sarabun New" w:eastAsia="Times New Roman" w:hAnsi="TH Sarabun New" w:cs="TH Sarabun New"/>
+          <w:rFonts w:ascii="TH SarabunPSK" w:eastAsia="Times New Roman" w:hAnsi="TH SarabunPSK" w:cs="TH SarabunPSK"/>
           <w:color w:val="000000"/>
           <w:sz w:val="32"/>
           <w:szCs w:val="32"/>
@@ -663,7 +524,7 @@
         <w:spacing w:after="0" w:line="240" w:lineRule="auto"/>
         <w:jc w:val="thaiDistribute"/>
         <w:rPr>
-          <w:rFonts w:ascii="TH Sarabun New" w:eastAsia="Times New Roman" w:hAnsi="TH Sarabun New" w:cs="TH Sarabun New"/>
+          <w:rFonts w:ascii="TH SarabunPSK" w:eastAsia="Times New Roman" w:hAnsi="TH SarabunPSK" w:cs="TH SarabunPSK"/>
           <w:sz w:val="32"/>
           <w:szCs w:val="32"/>
         </w:rPr>
@@ -674,15 +535,16 @@
         <w:spacing w:after="0" w:line="240" w:lineRule="auto"/>
         <w:ind w:firstLine="720"/>
         <w:jc w:val="thaiDistribute"/>
-        <w:rPr>
-          <w:rFonts w:ascii="TH Sarabun New" w:eastAsia="Times New Roman" w:hAnsi="TH Sarabun New" w:cs="TH Sarabun New"/>
-          <w:sz w:val="32"/>
-          <w:szCs w:val="32"/>
-        </w:rPr>
-      </w:pPr>
-      <w:r>
-        <w:rPr>
-          <w:rFonts w:ascii="TH Sarabun New" w:eastAsia="Times New Roman" w:hAnsi="TH Sarabun New" w:cs="TH Sarabun New"/>
+        <w:outlineLvl w:val="0"/>
+        <w:rPr>
+          <w:rFonts w:ascii="TH SarabunPSK" w:eastAsia="Times New Roman" w:hAnsi="TH SarabunPSK" w:cs="TH SarabunPSK"/>
+          <w:sz w:val="32"/>
+          <w:szCs w:val="32"/>
+        </w:rPr>
+      </w:pPr>
+      <w:r>
+        <w:rPr>
+          <w:rFonts w:ascii="TH SarabunPSK" w:eastAsia="Times New Roman" w:hAnsi="TH SarabunPSK" w:cs="TH SarabunPSK"/>
           <w:b/>
           <w:bCs/>
           <w:color w:val="000000"/>
@@ -693,7 +555,7 @@
       </w:r>
       <w:r>
         <w:rPr>
-          <w:rFonts w:ascii="TH Sarabun New" w:eastAsia="Times New Roman" w:hAnsi="TH Sarabun New" w:cs="TH Sarabun New"/>
+          <w:rFonts w:ascii="TH SarabunPSK" w:eastAsia="Times New Roman" w:hAnsi="TH SarabunPSK" w:cs="TH SarabunPSK"/>
           <w:b/>
           <w:bCs/>
           <w:color w:val="000000"/>
@@ -714,15 +576,15 @@
         <w:jc w:val="thaiDistribute"/>
         <w:textAlignment w:val="baseline"/>
         <w:rPr>
-          <w:rFonts w:ascii="TH Sarabun New" w:eastAsia="Times New Roman" w:hAnsi="TH Sarabun New" w:cs="TH Sarabun New"/>
-          <w:color w:val="000000"/>
-          <w:sz w:val="32"/>
-          <w:szCs w:val="32"/>
-        </w:rPr>
-      </w:pPr>
-      <w:r>
-        <w:rPr>
-          <w:rFonts w:ascii="TH Sarabun New" w:eastAsia="Times New Roman" w:hAnsi="TH Sarabun New" w:cs="TH Sarabun New"/>
+          <w:rFonts w:ascii="TH SarabunPSK" w:eastAsia="Times New Roman" w:hAnsi="TH SarabunPSK" w:cs="TH SarabunPSK"/>
+          <w:color w:val="000000"/>
+          <w:sz w:val="32"/>
+          <w:szCs w:val="32"/>
+        </w:rPr>
+      </w:pPr>
+      <w:r>
+        <w:rPr>
+          <w:rFonts w:ascii="TH SarabunPSK" w:eastAsia="Times New Roman" w:hAnsi="TH SarabunPSK" w:cs="TH SarabunPSK"/>
           <w:color w:val="000000"/>
           <w:sz w:val="32"/>
           <w:szCs w:val="32"/>
@@ -741,20 +603,21 @@
         <w:jc w:val="thaiDistribute"/>
         <w:textAlignment w:val="baseline"/>
         <w:rPr>
-          <w:rFonts w:ascii="TH Sarabun New" w:eastAsia="Times New Roman" w:hAnsi="TH Sarabun New" w:cs="TH Sarabun New"/>
-          <w:color w:val="000000"/>
-          <w:sz w:val="32"/>
-          <w:szCs w:val="32"/>
-        </w:rPr>
-      </w:pPr>
-      <w:r>
-        <w:rPr>
-          <w:rFonts w:ascii="TH Sarabun New" w:eastAsia="Times New Roman" w:hAnsi="TH Sarabun New" w:cs="TH Sarabun New"/>
-          <w:color w:val="000000"/>
-          <w:sz w:val="32"/>
-          <w:szCs w:val="32"/>
-          <w:cs/>
-        </w:rPr>
+          <w:rFonts w:ascii="TH SarabunPSK" w:eastAsia="Times New Roman" w:hAnsi="TH SarabunPSK" w:cs="TH SarabunPSK"/>
+          <w:color w:val="000000"/>
+          <w:sz w:val="32"/>
+          <w:szCs w:val="32"/>
+        </w:rPr>
+      </w:pPr>
+      <w:r>
+        <w:rPr>
+          <w:rFonts w:ascii="TH SarabunPSK" w:eastAsia="Times New Roman" w:hAnsi="TH SarabunPSK" w:cs="TH SarabunPSK"/>
+          <w:color w:val="000000"/>
+          <w:sz w:val="32"/>
+          <w:szCs w:val="32"/>
+          <w:cs/>
+        </w:rPr>
+        <w:lastRenderedPageBreak/>
         <w:t>เพื่อช่วยอำนวยความสะดวกในการอัพเกรดระบบจำลองการแลกเปลี่ยนเงินตราระหว่างประเทศให้กับผู้ใช้</w:t>
       </w:r>
     </w:p>
@@ -763,25 +626,26 @@
         <w:spacing w:after="0" w:line="240" w:lineRule="auto"/>
         <w:jc w:val="thaiDistribute"/>
         <w:rPr>
-          <w:rFonts w:ascii="TH Sarabun New" w:eastAsia="Times New Roman" w:hAnsi="TH Sarabun New" w:cs="TH Sarabun New"/>
-          <w:sz w:val="32"/>
-          <w:szCs w:val="32"/>
-        </w:rPr>
-      </w:pPr>
-    </w:p>
-    <w:p>
-      <w:pPr>
-        <w:spacing w:after="0" w:line="240" w:lineRule="auto"/>
-        <w:jc w:val="thaiDistribute"/>
-        <w:rPr>
-          <w:rFonts w:ascii="TH Sarabun New" w:eastAsia="Times New Roman" w:hAnsi="TH Sarabun New" w:cs="TH Sarabun New"/>
-          <w:sz w:val="32"/>
-          <w:szCs w:val="32"/>
-        </w:rPr>
-      </w:pPr>
-      <w:r>
-        <w:rPr>
-          <w:rFonts w:ascii="TH Sarabun New" w:eastAsia="Times New Roman" w:hAnsi="TH Sarabun New" w:cs="TH Sarabun New"/>
+          <w:rFonts w:ascii="TH SarabunPSK" w:eastAsia="Times New Roman" w:hAnsi="TH SarabunPSK" w:cs="TH SarabunPSK"/>
+          <w:sz w:val="32"/>
+          <w:szCs w:val="32"/>
+        </w:rPr>
+      </w:pPr>
+    </w:p>
+    <w:p>
+      <w:pPr>
+        <w:spacing w:after="0" w:line="240" w:lineRule="auto"/>
+        <w:jc w:val="thaiDistribute"/>
+        <w:outlineLvl w:val="0"/>
+        <w:rPr>
+          <w:rFonts w:ascii="TH SarabunPSK" w:eastAsia="Times New Roman" w:hAnsi="TH SarabunPSK" w:cs="TH SarabunPSK"/>
+          <w:sz w:val="32"/>
+          <w:szCs w:val="32"/>
+        </w:rPr>
+      </w:pPr>
+      <w:r>
+        <w:rPr>
+          <w:rFonts w:ascii="TH SarabunPSK" w:eastAsia="Times New Roman" w:hAnsi="TH SarabunPSK" w:cs="TH SarabunPSK"/>
           <w:color w:val="000000"/>
           <w:sz w:val="32"/>
           <w:szCs w:val="32"/>
@@ -790,7 +654,7 @@
       </w:r>
       <w:r>
         <w:rPr>
-          <w:rFonts w:ascii="TH Sarabun New" w:eastAsia="Times New Roman" w:hAnsi="TH Sarabun New" w:cs="TH Sarabun New"/>
+          <w:rFonts w:ascii="TH SarabunPSK" w:eastAsia="Times New Roman" w:hAnsi="TH SarabunPSK" w:cs="TH SarabunPSK"/>
           <w:b/>
           <w:bCs/>
           <w:color w:val="000000"/>
@@ -801,7 +665,7 @@
       </w:r>
       <w:r>
         <w:rPr>
-          <w:rFonts w:ascii="TH Sarabun New" w:eastAsia="Times New Roman" w:hAnsi="TH Sarabun New" w:cs="TH Sarabun New"/>
+          <w:rFonts w:ascii="TH SarabunPSK" w:eastAsia="Times New Roman" w:hAnsi="TH SarabunPSK" w:cs="TH SarabunPSK"/>
           <w:b/>
           <w:bCs/>
           <w:color w:val="000000"/>
@@ -809,7 +673,31 @@
           <w:szCs w:val="32"/>
           <w:cs/>
         </w:rPr>
-        <w:t>การทดสอบประสิทธิภาพของซอฟแวร์</w:t>
+        <w:t>การทดสอบประสิทธิภาพของซอฟ</w:t>
+      </w:r>
+      <w:r>
+        <w:rPr>
+          <w:rFonts w:ascii="TH SarabunPSK" w:eastAsia="Times New Roman" w:hAnsi="TH SarabunPSK" w:cs="TH SarabunPSK" w:hint="cs"/>
+          <w:b/>
+          <w:bCs/>
+          <w:color w:val="000000"/>
+          <w:sz w:val="32"/>
+          <w:szCs w:val="32"/>
+          <w:cs/>
+        </w:rPr>
+        <w:t>ต์</w:t>
+      </w:r>
+      <w:r>
+        <w:rPr>
+          <w:rFonts w:ascii="TH SarabunPSK" w:eastAsia="Times New Roman" w:hAnsi="TH SarabunPSK" w:cs="TH SarabunPSK"/>
+          <w:b/>
+          <w:bCs/>
+          <w:color w:val="000000"/>
+          <w:sz w:val="32"/>
+          <w:szCs w:val="32"/>
+          <w:cs/>
+        </w:rPr>
+        <w:t>แวร์</w:t>
       </w:r>
     </w:p>
     <w:p>
@@ -822,15 +710,15 @@
         <w:jc w:val="thaiDistribute"/>
         <w:textAlignment w:val="baseline"/>
         <w:rPr>
-          <w:rFonts w:ascii="TH Sarabun New" w:eastAsia="Times New Roman" w:hAnsi="TH Sarabun New" w:cs="TH Sarabun New"/>
-          <w:color w:val="000000"/>
-          <w:sz w:val="32"/>
-          <w:szCs w:val="32"/>
-        </w:rPr>
-      </w:pPr>
-      <w:r>
-        <w:rPr>
-          <w:rFonts w:ascii="TH Sarabun New" w:eastAsia="Times New Roman" w:hAnsi="TH Sarabun New" w:cs="TH Sarabun New"/>
+          <w:rFonts w:ascii="TH SarabunPSK" w:eastAsia="Times New Roman" w:hAnsi="TH SarabunPSK" w:cs="TH SarabunPSK"/>
+          <w:color w:val="000000"/>
+          <w:sz w:val="32"/>
+          <w:szCs w:val="32"/>
+        </w:rPr>
+      </w:pPr>
+      <w:r>
+        <w:rPr>
+          <w:rFonts w:ascii="TH SarabunPSK" w:eastAsia="Times New Roman" w:hAnsi="TH SarabunPSK" w:cs="TH SarabunPSK"/>
           <w:color w:val="000000"/>
           <w:sz w:val="32"/>
           <w:szCs w:val="32"/>
@@ -849,15 +737,15 @@
         <w:jc w:val="thaiDistribute"/>
         <w:textAlignment w:val="baseline"/>
         <w:rPr>
-          <w:rFonts w:ascii="TH Sarabun New" w:eastAsia="Times New Roman" w:hAnsi="TH Sarabun New" w:cs="TH Sarabun New"/>
-          <w:color w:val="000000"/>
-          <w:sz w:val="32"/>
-          <w:szCs w:val="32"/>
-        </w:rPr>
-      </w:pPr>
-      <w:r>
-        <w:rPr>
-          <w:rFonts w:ascii="TH Sarabun New" w:eastAsia="Times New Roman" w:hAnsi="TH Sarabun New" w:cs="TH Sarabun New"/>
+          <w:rFonts w:ascii="TH SarabunPSK" w:eastAsia="Times New Roman" w:hAnsi="TH SarabunPSK" w:cs="TH SarabunPSK"/>
+          <w:color w:val="000000"/>
+          <w:sz w:val="32"/>
+          <w:szCs w:val="32"/>
+        </w:rPr>
+      </w:pPr>
+      <w:r>
+        <w:rPr>
+          <w:rFonts w:ascii="TH SarabunPSK" w:eastAsia="Times New Roman" w:hAnsi="TH SarabunPSK" w:cs="TH SarabunPSK"/>
           <w:color w:val="000000"/>
           <w:sz w:val="32"/>
           <w:szCs w:val="32"/>
@@ -876,15 +764,15 @@
         <w:jc w:val="thaiDistribute"/>
         <w:textAlignment w:val="baseline"/>
         <w:rPr>
-          <w:rFonts w:ascii="TH Sarabun New" w:eastAsia="Times New Roman" w:hAnsi="TH Sarabun New" w:cs="TH Sarabun New"/>
-          <w:color w:val="000000"/>
-          <w:sz w:val="32"/>
-          <w:szCs w:val="32"/>
-        </w:rPr>
-      </w:pPr>
-      <w:r>
-        <w:rPr>
-          <w:rFonts w:ascii="TH Sarabun New" w:eastAsia="Times New Roman" w:hAnsi="TH Sarabun New" w:cs="TH Sarabun New"/>
+          <w:rFonts w:ascii="TH SarabunPSK" w:eastAsia="Times New Roman" w:hAnsi="TH SarabunPSK" w:cs="TH SarabunPSK"/>
+          <w:color w:val="000000"/>
+          <w:sz w:val="32"/>
+          <w:szCs w:val="32"/>
+        </w:rPr>
+      </w:pPr>
+      <w:r>
+        <w:rPr>
+          <w:rFonts w:ascii="TH SarabunPSK" w:eastAsia="Times New Roman" w:hAnsi="TH SarabunPSK" w:cs="TH SarabunPSK"/>
           <w:color w:val="000000"/>
           <w:sz w:val="32"/>
           <w:szCs w:val="32"/>
@@ -898,14 +786,14 @@
         <w:spacing w:after="0" w:line="240" w:lineRule="auto"/>
         <w:jc w:val="thaiDistribute"/>
         <w:rPr>
-          <w:rFonts w:ascii="TH Sarabun New" w:eastAsia="Times New Roman" w:hAnsi="TH Sarabun New" w:cs="TH Sarabun New"/>
-          <w:sz w:val="32"/>
-          <w:szCs w:val="32"/>
-        </w:rPr>
-      </w:pPr>
-      <w:r>
-        <w:rPr>
-          <w:rFonts w:ascii="TH Sarabun New" w:eastAsia="Times New Roman" w:hAnsi="TH Sarabun New" w:cs="TH Sarabun New"/>
+          <w:rFonts w:ascii="TH SarabunPSK" w:eastAsia="Times New Roman" w:hAnsi="TH SarabunPSK" w:cs="TH SarabunPSK"/>
+          <w:sz w:val="32"/>
+          <w:szCs w:val="32"/>
+        </w:rPr>
+      </w:pPr>
+      <w:r>
+        <w:rPr>
+          <w:rFonts w:ascii="TH SarabunPSK" w:eastAsia="Times New Roman" w:hAnsi="TH SarabunPSK" w:cs="TH SarabunPSK"/>
           <w:color w:val="000000"/>
           <w:sz w:val="32"/>
           <w:szCs w:val="32"/>
@@ -918,14 +806,14 @@
         <w:spacing w:after="0" w:line="240" w:lineRule="auto"/>
         <w:jc w:val="thaiDistribute"/>
         <w:rPr>
-          <w:rFonts w:ascii="TH Sarabun New" w:eastAsia="Times New Roman" w:hAnsi="TH Sarabun New" w:cs="TH Sarabun New"/>
-          <w:sz w:val="32"/>
-          <w:szCs w:val="32"/>
-        </w:rPr>
-      </w:pPr>
-      <w:r>
-        <w:rPr>
-          <w:rFonts w:ascii="TH Sarabun New" w:eastAsia="Times New Roman" w:hAnsi="TH Sarabun New" w:cs="TH Sarabun New"/>
+          <w:rFonts w:ascii="TH SarabunPSK" w:eastAsia="Times New Roman" w:hAnsi="TH SarabunPSK" w:cs="TH SarabunPSK"/>
+          <w:sz w:val="32"/>
+          <w:szCs w:val="32"/>
+        </w:rPr>
+      </w:pPr>
+      <w:r>
+        <w:rPr>
+          <w:rFonts w:ascii="TH SarabunPSK" w:eastAsia="Times New Roman" w:hAnsi="TH SarabunPSK" w:cs="TH SarabunPSK"/>
           <w:b/>
           <w:bCs/>
           <w:color w:val="000000"/>
@@ -936,7 +824,7 @@
       </w:r>
       <w:r>
         <w:rPr>
-          <w:rFonts w:ascii="TH Sarabun New" w:eastAsia="Times New Roman" w:hAnsi="TH Sarabun New" w:cs="TH Sarabun New"/>
+          <w:rFonts w:ascii="TH SarabunPSK" w:eastAsia="Times New Roman" w:hAnsi="TH SarabunPSK" w:cs="TH SarabunPSK"/>
           <w:b/>
           <w:bCs/>
           <w:color w:val="000000"/>
@@ -958,43 +846,21 @@
         <w:jc w:val="thaiDistribute"/>
         <w:textAlignment w:val="baseline"/>
         <w:rPr>
-          <w:rFonts w:ascii="TH Sarabun New" w:eastAsia="Times New Roman" w:hAnsi="TH Sarabun New" w:cs="TH Sarabun New"/>
-          <w:color w:val="000000"/>
-          <w:sz w:val="32"/>
-          <w:szCs w:val="32"/>
-        </w:rPr>
-      </w:pPr>
-      <w:r>
-        <w:rPr>
-          <w:rFonts w:ascii="TH Sarabun New" w:eastAsia="Times New Roman" w:hAnsi="TH Sarabun New" w:cs="TH Sarabun New"/>
-          <w:color w:val="000000"/>
-          <w:sz w:val="32"/>
-          <w:szCs w:val="32"/>
-          <w:cs/>
-        </w:rPr>
-        <w:t>เป็นระบบที่ใช้ในบริษัท</w:t>
-      </w:r>
-      <w:proofErr w:type="spellStart"/>
-      <w:r>
-        <w:rPr>
-          <w:rFonts w:ascii="TH Sarabun New" w:eastAsia="Times New Roman" w:hAnsi="TH Sarabun New" w:cs="TH Sarabun New"/>
-          <w:color w:val="000000"/>
-          <w:sz w:val="32"/>
-          <w:szCs w:val="32"/>
-          <w:cs/>
-        </w:rPr>
-        <w:t>รอยเตอร์ส</w:t>
-      </w:r>
-      <w:proofErr w:type="spellEnd"/>
-      <w:r>
-        <w:rPr>
-          <w:rFonts w:ascii="TH Sarabun New" w:eastAsia="Times New Roman" w:hAnsi="TH Sarabun New" w:cs="TH Sarabun New"/>
-          <w:color w:val="000000"/>
-          <w:sz w:val="32"/>
-          <w:szCs w:val="32"/>
-          <w:cs/>
-        </w:rPr>
-        <w:t xml:space="preserve"> ซอฟต์แวร์ (ประเทศไทย) จำกัด (มหาชน)</w:t>
+          <w:rFonts w:ascii="TH SarabunPSK" w:eastAsia="Times New Roman" w:hAnsi="TH SarabunPSK" w:cs="TH SarabunPSK"/>
+          <w:color w:val="000000"/>
+          <w:sz w:val="32"/>
+          <w:szCs w:val="32"/>
+        </w:rPr>
+      </w:pPr>
+      <w:r>
+        <w:rPr>
+          <w:rFonts w:ascii="TH SarabunPSK" w:eastAsia="Times New Roman" w:hAnsi="TH SarabunPSK" w:cs="TH SarabunPSK"/>
+          <w:color w:val="000000"/>
+          <w:sz w:val="32"/>
+          <w:szCs w:val="32"/>
+          <w:cs/>
+        </w:rPr>
+        <w:t>เป็นระบบที่ใช้ในบริษัทรอยเตอร์ส ซอฟต์แวร์ (ประเทศไทย) จำกัด (มหาชน)</w:t>
       </w:r>
     </w:p>
     <w:p>
@@ -1008,15 +874,15 @@
         <w:jc w:val="thaiDistribute"/>
         <w:textAlignment w:val="baseline"/>
         <w:rPr>
-          <w:rFonts w:ascii="TH Sarabun New" w:eastAsia="Times New Roman" w:hAnsi="TH Sarabun New" w:cs="TH Sarabun New"/>
-          <w:color w:val="000000"/>
-          <w:sz w:val="32"/>
-          <w:szCs w:val="32"/>
-        </w:rPr>
-      </w:pPr>
-      <w:r>
-        <w:rPr>
-          <w:rFonts w:ascii="TH Sarabun New" w:eastAsia="Times New Roman" w:hAnsi="TH Sarabun New" w:cs="TH Sarabun New"/>
+          <w:rFonts w:ascii="TH SarabunPSK" w:eastAsia="Times New Roman" w:hAnsi="TH SarabunPSK" w:cs="TH SarabunPSK"/>
+          <w:color w:val="000000"/>
+          <w:sz w:val="32"/>
+          <w:szCs w:val="32"/>
+        </w:rPr>
+      </w:pPr>
+      <w:r>
+        <w:rPr>
+          <w:rFonts w:ascii="TH SarabunPSK" w:eastAsia="Times New Roman" w:hAnsi="TH SarabunPSK" w:cs="TH SarabunPSK"/>
           <w:color w:val="000000"/>
           <w:sz w:val="32"/>
           <w:szCs w:val="32"/>
@@ -1036,15 +902,15 @@
         <w:jc w:val="thaiDistribute"/>
         <w:textAlignment w:val="baseline"/>
         <w:rPr>
-          <w:rFonts w:ascii="TH Sarabun New" w:eastAsia="Times New Roman" w:hAnsi="TH Sarabun New" w:cs="TH Sarabun New"/>
-          <w:color w:val="000000"/>
-          <w:sz w:val="32"/>
-          <w:szCs w:val="32"/>
-        </w:rPr>
-      </w:pPr>
-      <w:r>
-        <w:rPr>
-          <w:rFonts w:ascii="TH Sarabun New" w:eastAsia="Times New Roman" w:hAnsi="TH Sarabun New" w:cs="TH Sarabun New"/>
+          <w:rFonts w:ascii="TH SarabunPSK" w:eastAsia="Times New Roman" w:hAnsi="TH SarabunPSK" w:cs="TH SarabunPSK"/>
+          <w:color w:val="000000"/>
+          <w:sz w:val="32"/>
+          <w:szCs w:val="32"/>
+        </w:rPr>
+      </w:pPr>
+      <w:r>
+        <w:rPr>
+          <w:rFonts w:ascii="TH SarabunPSK" w:eastAsia="Times New Roman" w:hAnsi="TH SarabunPSK" w:cs="TH SarabunPSK"/>
           <w:color w:val="000000"/>
           <w:sz w:val="32"/>
           <w:szCs w:val="32"/>
@@ -1054,37 +920,17 @@
       </w:r>
       <w:r>
         <w:rPr>
-          <w:rFonts w:ascii="TH Sarabun New" w:eastAsia="Times New Roman" w:hAnsi="TH Sarabun New" w:cs="TH Sarabun New"/>
-          <w:color w:val="000000"/>
-          <w:sz w:val="32"/>
-          <w:szCs w:val="32"/>
-          <w:cs/>
-        </w:rPr>
-        <w:t>ี่ยนเงินตราระหว่างประเทศ</w:t>
-      </w:r>
-      <w:r>
-        <w:rPr>
-          <w:rFonts w:ascii="TH Sarabun New" w:eastAsia="Times New Roman" w:hAnsi="TH Sarabun New" w:cs="TH Sarabun New" w:hint="cs"/>
-          <w:color w:val="000000"/>
-          <w:sz w:val="32"/>
-          <w:szCs w:val="32"/>
-          <w:cs/>
-        </w:rPr>
-        <w:t>ได้</w:t>
-      </w:r>
-      <w:r>
-        <w:rPr>
-          <w:rFonts w:ascii="TH Sarabun New" w:eastAsia="Times New Roman" w:hAnsi="TH Sarabun New" w:cs="TH Sarabun New"/>
-          <w:color w:val="000000"/>
-          <w:sz w:val="32"/>
-          <w:szCs w:val="32"/>
-          <w:cs/>
-        </w:rPr>
-        <w:t>ทางอีเม</w:t>
-      </w:r>
-      <w:r>
-        <w:rPr>
-          <w:rFonts w:ascii="TH Sarabun New" w:eastAsia="Times New Roman" w:hAnsi="TH Sarabun New" w:cs="TH Sarabun New"/>
+          <w:rFonts w:ascii="TH SarabunPSK" w:eastAsia="Times New Roman" w:hAnsi="TH SarabunPSK" w:cs="TH SarabunPSK"/>
+          <w:color w:val="000000"/>
+          <w:sz w:val="32"/>
+          <w:szCs w:val="32"/>
+          <w:cs/>
+        </w:rPr>
+        <w:t>ี่ยนเงินตราระหว่างประเทศได้ทางอีเม</w:t>
+      </w:r>
+      <w:r>
+        <w:rPr>
+          <w:rFonts w:ascii="TH SarabunPSK" w:eastAsia="Times New Roman" w:hAnsi="TH SarabunPSK" w:cs="TH SarabunPSK"/>
           <w:color w:val="000000"/>
           <w:sz w:val="32"/>
           <w:szCs w:val="32"/>
@@ -1104,69 +950,47 @@
         <w:jc w:val="thaiDistribute"/>
         <w:textAlignment w:val="baseline"/>
         <w:rPr>
-          <w:rFonts w:ascii="TH Sarabun New" w:eastAsia="Times New Roman" w:hAnsi="TH Sarabun New" w:cs="TH Sarabun New"/>
-          <w:color w:val="000000"/>
-          <w:sz w:val="32"/>
-          <w:szCs w:val="32"/>
-        </w:rPr>
-      </w:pPr>
-      <w:r>
-        <w:rPr>
-          <w:rFonts w:ascii="TH Sarabun New" w:eastAsia="Times New Roman" w:hAnsi="TH Sarabun New" w:cs="TH Sarabun New"/>
-          <w:color w:val="000000"/>
-          <w:sz w:val="32"/>
-          <w:szCs w:val="32"/>
-          <w:cs/>
-        </w:rPr>
-        <w:t>ผู้ใช้สามารถใช้ระบบจำลองการแลกแป</w:t>
-      </w:r>
-      <w:proofErr w:type="spellStart"/>
-      <w:r>
-        <w:rPr>
-          <w:rFonts w:ascii="TH Sarabun New" w:eastAsia="Times New Roman" w:hAnsi="TH Sarabun New" w:cs="TH Sarabun New"/>
-          <w:color w:val="000000"/>
-          <w:sz w:val="32"/>
-          <w:szCs w:val="32"/>
-          <w:cs/>
-        </w:rPr>
-        <w:t>ลี่ยน</w:t>
-      </w:r>
-      <w:proofErr w:type="spellEnd"/>
-      <w:r>
-        <w:rPr>
-          <w:rFonts w:ascii="TH Sarabun New" w:eastAsia="Times New Roman" w:hAnsi="TH Sarabun New" w:cs="TH Sarabun New"/>
-          <w:color w:val="000000"/>
-          <w:sz w:val="32"/>
-          <w:szCs w:val="32"/>
-          <w:cs/>
-        </w:rPr>
-        <w:t>เงินตราระหว่างประเทศได้ทันที</w:t>
-      </w:r>
-    </w:p>
-    <w:p>
-      <w:pPr>
-        <w:spacing w:after="0" w:line="240" w:lineRule="auto"/>
-        <w:jc w:val="thaiDistribute"/>
-        <w:rPr>
-          <w:rFonts w:ascii="TH Sarabun New" w:eastAsia="Times New Roman" w:hAnsi="TH Sarabun New" w:cs="TH Sarabun New"/>
-          <w:sz w:val="32"/>
-          <w:szCs w:val="32"/>
-        </w:rPr>
-      </w:pPr>
-    </w:p>
-    <w:p>
-      <w:pPr>
-        <w:spacing w:after="0" w:line="240" w:lineRule="auto"/>
-        <w:jc w:val="thaiDistribute"/>
-        <w:rPr>
-          <w:rFonts w:ascii="TH Sarabun New" w:eastAsia="Times New Roman" w:hAnsi="TH Sarabun New" w:cs="TH Sarabun New"/>
-          <w:sz w:val="32"/>
-          <w:szCs w:val="32"/>
-        </w:rPr>
-      </w:pPr>
-      <w:r>
-        <w:rPr>
-          <w:rFonts w:ascii="TH Sarabun New" w:eastAsia="Times New Roman" w:hAnsi="TH Sarabun New" w:cs="TH Sarabun New"/>
+          <w:rFonts w:ascii="TH SarabunPSK" w:eastAsia="Times New Roman" w:hAnsi="TH SarabunPSK" w:cs="TH SarabunPSK"/>
+          <w:color w:val="000000"/>
+          <w:sz w:val="32"/>
+          <w:szCs w:val="32"/>
+        </w:rPr>
+      </w:pPr>
+      <w:r>
+        <w:rPr>
+          <w:rFonts w:ascii="TH SarabunPSK" w:eastAsia="Times New Roman" w:hAnsi="TH SarabunPSK" w:cs="TH SarabunPSK"/>
+          <w:color w:val="000000"/>
+          <w:sz w:val="32"/>
+          <w:szCs w:val="32"/>
+          <w:cs/>
+        </w:rPr>
+        <w:t>ผู้ใช้สามารถใช้ระบบจำลองการแลกแปลี่ยนเงินตราระหว่างประเทศได้ทันที</w:t>
+      </w:r>
+    </w:p>
+    <w:p>
+      <w:pPr>
+        <w:spacing w:after="0" w:line="240" w:lineRule="auto"/>
+        <w:jc w:val="thaiDistribute"/>
+        <w:rPr>
+          <w:rFonts w:ascii="TH SarabunPSK" w:eastAsia="Times New Roman" w:hAnsi="TH SarabunPSK" w:cs="TH SarabunPSK"/>
+          <w:sz w:val="32"/>
+          <w:szCs w:val="32"/>
+        </w:rPr>
+      </w:pPr>
+    </w:p>
+    <w:p>
+      <w:pPr>
+        <w:spacing w:after="0" w:line="240" w:lineRule="auto"/>
+        <w:jc w:val="thaiDistribute"/>
+        <w:rPr>
+          <w:rFonts w:ascii="TH SarabunPSK" w:eastAsia="Times New Roman" w:hAnsi="TH SarabunPSK" w:cs="TH SarabunPSK"/>
+          <w:sz w:val="32"/>
+          <w:szCs w:val="32"/>
+        </w:rPr>
+      </w:pPr>
+      <w:r>
+        <w:rPr>
+          <w:rFonts w:ascii="TH SarabunPSK" w:eastAsia="Times New Roman" w:hAnsi="TH SarabunPSK" w:cs="TH SarabunPSK"/>
           <w:b/>
           <w:bCs/>
           <w:color w:val="000000"/>
@@ -1177,7 +1001,7 @@
       </w:r>
       <w:r>
         <w:rPr>
-          <w:rFonts w:ascii="TH Sarabun New" w:eastAsia="Times New Roman" w:hAnsi="TH Sarabun New" w:cs="TH Sarabun New"/>
+          <w:rFonts w:ascii="TH SarabunPSK" w:eastAsia="Times New Roman" w:hAnsi="TH SarabunPSK" w:cs="TH SarabunPSK"/>
           <w:b/>
           <w:bCs/>
           <w:color w:val="000000"/>
@@ -1193,14 +1017,14 @@
         <w:spacing w:after="0" w:line="240" w:lineRule="auto"/>
         <w:jc w:val="thaiDistribute"/>
         <w:rPr>
-          <w:rFonts w:ascii="TH Sarabun New" w:eastAsia="Times New Roman" w:hAnsi="TH Sarabun New" w:cs="TH Sarabun New"/>
-          <w:sz w:val="32"/>
-          <w:szCs w:val="32"/>
-        </w:rPr>
-      </w:pPr>
-      <w:r>
-        <w:rPr>
-          <w:rFonts w:ascii="TH Sarabun New" w:eastAsia="Times New Roman" w:hAnsi="TH Sarabun New" w:cs="TH Sarabun New"/>
+          <w:rFonts w:ascii="TH SarabunPSK" w:eastAsia="Times New Roman" w:hAnsi="TH SarabunPSK" w:cs="TH SarabunPSK"/>
+          <w:sz w:val="32"/>
+          <w:szCs w:val="32"/>
+        </w:rPr>
+      </w:pPr>
+      <w:r>
+        <w:rPr>
+          <w:rFonts w:ascii="TH SarabunPSK" w:eastAsia="Times New Roman" w:hAnsi="TH SarabunPSK" w:cs="TH SarabunPSK"/>
           <w:color w:val="000000"/>
           <w:sz w:val="32"/>
           <w:szCs w:val="32"/>
@@ -1209,27 +1033,17 @@
       </w:r>
       <w:r>
         <w:rPr>
-          <w:rFonts w:ascii="TH Sarabun New" w:eastAsia="Times New Roman" w:hAnsi="TH Sarabun New" w:cs="TH Sarabun New"/>
-          <w:color w:val="000000"/>
-          <w:sz w:val="32"/>
-          <w:szCs w:val="32"/>
-          <w:cs/>
-        </w:rPr>
-        <w:t>ในส่วนของประโย</w:t>
-      </w:r>
-      <w:r>
-        <w:rPr>
-          <w:rFonts w:ascii="TH Sarabun New" w:eastAsia="Times New Roman" w:hAnsi="TH Sarabun New" w:cs="TH Sarabun New" w:hint="cs"/>
-          <w:color w:val="000000"/>
-          <w:sz w:val="32"/>
-          <w:szCs w:val="32"/>
-          <w:cs/>
-        </w:rPr>
-        <w:t>ชน์</w:t>
-      </w:r>
-      <w:r>
-        <w:rPr>
-          <w:rFonts w:ascii="TH Sarabun New" w:eastAsia="Times New Roman" w:hAnsi="TH Sarabun New" w:cs="TH Sarabun New"/>
+          <w:rFonts w:ascii="TH SarabunPSK" w:eastAsia="Times New Roman" w:hAnsi="TH SarabunPSK" w:cs="TH SarabunPSK"/>
+          <w:color w:val="000000"/>
+          <w:sz w:val="32"/>
+          <w:szCs w:val="32"/>
+          <w:cs/>
+        </w:rPr>
+        <w:t>ในส่วนของประโยชน์</w:t>
+      </w:r>
+      <w:r>
+        <w:rPr>
+          <w:rFonts w:ascii="TH SarabunPSK" w:eastAsia="Times New Roman" w:hAnsi="TH SarabunPSK" w:cs="TH SarabunPSK"/>
           <w:color w:val="000000"/>
           <w:sz w:val="32"/>
           <w:szCs w:val="32"/>
@@ -1239,7 +1053,7 @@
       </w:r>
       <w:r>
         <w:rPr>
-          <w:rFonts w:ascii="TH Sarabun New" w:eastAsia="Times New Roman" w:hAnsi="TH Sarabun New" w:cs="TH Sarabun New"/>
+          <w:rFonts w:ascii="TH SarabunPSK" w:eastAsia="Times New Roman" w:hAnsi="TH SarabunPSK" w:cs="TH SarabunPSK"/>
           <w:color w:val="000000"/>
           <w:sz w:val="32"/>
           <w:szCs w:val="32"/>
@@ -1248,7 +1062,7 @@
       </w:r>
       <w:r>
         <w:rPr>
-          <w:rFonts w:ascii="TH Sarabun New" w:eastAsia="Times New Roman" w:hAnsi="TH Sarabun New" w:cs="TH Sarabun New"/>
+          <w:rFonts w:ascii="TH SarabunPSK" w:eastAsia="Times New Roman" w:hAnsi="TH SarabunPSK" w:cs="TH SarabunPSK"/>
           <w:color w:val="000000"/>
           <w:sz w:val="32"/>
           <w:szCs w:val="32"/>
@@ -1261,33 +1075,26 @@
       <w:pPr>
         <w:spacing w:after="0" w:line="240" w:lineRule="auto"/>
         <w:jc w:val="thaiDistribute"/>
-        <w:rPr>
-          <w:rFonts w:ascii="TH Sarabun New" w:eastAsia="Times New Roman" w:hAnsi="TH Sarabun New" w:cs="TH Sarabun New"/>
-          <w:sz w:val="32"/>
-          <w:szCs w:val="32"/>
-        </w:rPr>
-      </w:pPr>
-      <w:r>
-        <w:rPr>
-          <w:rFonts w:ascii="TH Sarabun New" w:eastAsia="Times New Roman" w:hAnsi="TH Sarabun New" w:cs="TH Sarabun New"/>
+        <w:outlineLvl w:val="0"/>
+        <w:rPr>
+          <w:rFonts w:ascii="TH SarabunPSK" w:eastAsia="Times New Roman" w:hAnsi="TH SarabunPSK" w:cs="TH SarabunPSK"/>
+          <w:sz w:val="32"/>
+          <w:szCs w:val="32"/>
+        </w:rPr>
+      </w:pPr>
+      <w:r>
+        <w:rPr>
+          <w:rFonts w:ascii="TH SarabunPSK" w:eastAsia="Times New Roman" w:hAnsi="TH SarabunPSK" w:cs="TH SarabunPSK"/>
           <w:color w:val="000000"/>
           <w:sz w:val="32"/>
           <w:szCs w:val="32"/>
         </w:rPr>
         <w:tab/>
-      </w:r>
-      <w:r>
-        <w:rPr>
-          <w:rFonts w:ascii="TH Sarabun New" w:eastAsia="Times New Roman" w:hAnsi="TH Sarabun New" w:cs="TH Sarabun New"/>
-          <w:color w:val="000000"/>
-          <w:sz w:val="32"/>
-          <w:szCs w:val="32"/>
-        </w:rPr>
         <w:t>1.4.1</w:t>
       </w:r>
       <w:r>
         <w:rPr>
-          <w:rFonts w:ascii="TH Sarabun New" w:eastAsia="Times New Roman" w:hAnsi="TH Sarabun New" w:cs="TH Sarabun New"/>
+          <w:rFonts w:ascii="TH SarabunPSK" w:eastAsia="Times New Roman" w:hAnsi="TH SarabunPSK" w:cs="TH SarabunPSK"/>
           <w:color w:val="000000"/>
           <w:sz w:val="32"/>
           <w:szCs w:val="32"/>
@@ -1296,7 +1103,7 @@
       </w:r>
       <w:r>
         <w:rPr>
-          <w:rFonts w:ascii="TH Sarabun New" w:eastAsia="Times New Roman" w:hAnsi="TH Sarabun New" w:cs="TH Sarabun New"/>
+          <w:rFonts w:ascii="TH SarabunPSK" w:eastAsia="Times New Roman" w:hAnsi="TH SarabunPSK" w:cs="TH SarabunPSK"/>
           <w:color w:val="000000"/>
           <w:sz w:val="32"/>
           <w:szCs w:val="32"/>
@@ -1315,15 +1122,15 @@
         <w:jc w:val="thaiDistribute"/>
         <w:textAlignment w:val="baseline"/>
         <w:rPr>
-          <w:rFonts w:ascii="TH Sarabun New" w:eastAsia="Times New Roman" w:hAnsi="TH Sarabun New" w:cs="TH Sarabun New"/>
-          <w:color w:val="000000"/>
-          <w:sz w:val="32"/>
-          <w:szCs w:val="32"/>
-        </w:rPr>
-      </w:pPr>
-      <w:r>
-        <w:rPr>
-          <w:rFonts w:ascii="TH Sarabun New" w:eastAsia="Times New Roman" w:hAnsi="TH Sarabun New" w:cs="TH Sarabun New"/>
+          <w:rFonts w:ascii="TH SarabunPSK" w:eastAsia="Times New Roman" w:hAnsi="TH SarabunPSK" w:cs="TH SarabunPSK"/>
+          <w:color w:val="000000"/>
+          <w:sz w:val="32"/>
+          <w:szCs w:val="32"/>
+        </w:rPr>
+      </w:pPr>
+      <w:r>
+        <w:rPr>
+          <w:rFonts w:ascii="TH SarabunPSK" w:eastAsia="Times New Roman" w:hAnsi="TH SarabunPSK" w:cs="TH SarabunPSK"/>
           <w:color w:val="000000"/>
           <w:sz w:val="32"/>
           <w:szCs w:val="32"/>
@@ -1342,15 +1149,15 @@
         <w:jc w:val="thaiDistribute"/>
         <w:textAlignment w:val="baseline"/>
         <w:rPr>
-          <w:rFonts w:ascii="TH Sarabun New" w:eastAsia="Times New Roman" w:hAnsi="TH Sarabun New" w:cs="TH Sarabun New"/>
-          <w:color w:val="000000"/>
-          <w:sz w:val="32"/>
-          <w:szCs w:val="32"/>
-        </w:rPr>
-      </w:pPr>
-      <w:r>
-        <w:rPr>
-          <w:rFonts w:ascii="TH Sarabun New" w:eastAsia="Times New Roman" w:hAnsi="TH Sarabun New" w:cs="TH Sarabun New"/>
+          <w:rFonts w:ascii="TH SarabunPSK" w:eastAsia="Times New Roman" w:hAnsi="TH SarabunPSK" w:cs="TH SarabunPSK"/>
+          <w:color w:val="000000"/>
+          <w:sz w:val="32"/>
+          <w:szCs w:val="32"/>
+        </w:rPr>
+      </w:pPr>
+      <w:r>
+        <w:rPr>
+          <w:rFonts w:ascii="TH SarabunPSK" w:eastAsia="Times New Roman" w:hAnsi="TH SarabunPSK" w:cs="TH SarabunPSK"/>
           <w:color w:val="000000"/>
           <w:sz w:val="32"/>
           <w:szCs w:val="32"/>
@@ -1360,39 +1167,17 @@
       </w:r>
       <w:r>
         <w:rPr>
-          <w:rFonts w:ascii="TH Sarabun New" w:eastAsia="Times New Roman" w:hAnsi="TH Sarabun New" w:cs="TH Sarabun New"/>
-          <w:color w:val="000000"/>
-          <w:sz w:val="32"/>
-          <w:szCs w:val="32"/>
-          <w:cs/>
-        </w:rPr>
-        <w:t>ละความเข้าใจในการภาษา</w:t>
-      </w:r>
-      <w:proofErr w:type="spellStart"/>
-      <w:r>
-        <w:rPr>
-          <w:rFonts w:ascii="TH Sarabun New" w:eastAsia="Times New Roman" w:hAnsi="TH Sarabun New" w:cs="TH Sarabun New"/>
-          <w:color w:val="000000"/>
-          <w:sz w:val="32"/>
-          <w:szCs w:val="32"/>
-          <w:cs/>
-        </w:rPr>
-        <w:t>เชลล์คริป</w:t>
-      </w:r>
-      <w:r>
-        <w:rPr>
-          <w:rFonts w:ascii="TH Sarabun New" w:eastAsia="Times New Roman" w:hAnsi="TH Sarabun New" w:cs="TH Sarabun New" w:hint="cs"/>
-          <w:color w:val="000000"/>
-          <w:sz w:val="32"/>
-          <w:szCs w:val="32"/>
-          <w:cs/>
-        </w:rPr>
-        <w:t>ต์</w:t>
-      </w:r>
-      <w:proofErr w:type="spellEnd"/>
-      <w:r>
-        <w:rPr>
-          <w:rFonts w:ascii="TH Sarabun New" w:eastAsia="Times New Roman" w:hAnsi="TH Sarabun New" w:cs="TH Sarabun New"/>
+          <w:rFonts w:ascii="TH SarabunPSK" w:eastAsia="Times New Roman" w:hAnsi="TH SarabunPSK" w:cs="TH SarabunPSK"/>
+          <w:color w:val="000000"/>
+          <w:sz w:val="32"/>
+          <w:szCs w:val="32"/>
+          <w:cs/>
+        </w:rPr>
+        <w:t>ละความเข้าใจในการภาษาเชลล์คริปต์</w:t>
+      </w:r>
+      <w:r>
+        <w:rPr>
+          <w:rFonts w:ascii="TH SarabunPSK" w:eastAsia="Times New Roman" w:hAnsi="TH SarabunPSK" w:cs="TH SarabunPSK"/>
           <w:color w:val="000000"/>
           <w:sz w:val="32"/>
           <w:szCs w:val="32"/>
@@ -1402,7 +1187,7 @@
       </w:r>
       <w:r>
         <w:rPr>
-          <w:rFonts w:ascii="TH Sarabun New" w:eastAsia="Times New Roman" w:hAnsi="TH Sarabun New" w:cs="TH Sarabun New"/>
+          <w:rFonts w:ascii="TH SarabunPSK" w:eastAsia="Times New Roman" w:hAnsi="TH SarabunPSK" w:cs="TH SarabunPSK"/>
           <w:color w:val="000000"/>
           <w:sz w:val="32"/>
           <w:szCs w:val="32"/>
@@ -1420,15 +1205,15 @@
         <w:jc w:val="thaiDistribute"/>
         <w:textAlignment w:val="baseline"/>
         <w:rPr>
-          <w:rFonts w:ascii="TH Sarabun New" w:eastAsia="Times New Roman" w:hAnsi="TH Sarabun New" w:cs="TH Sarabun New"/>
-          <w:color w:val="000000"/>
-          <w:sz w:val="32"/>
-          <w:szCs w:val="32"/>
-        </w:rPr>
-      </w:pPr>
-      <w:r>
-        <w:rPr>
-          <w:rFonts w:ascii="TH Sarabun New" w:eastAsia="Times New Roman" w:hAnsi="TH Sarabun New" w:cs="TH Sarabun New"/>
+          <w:rFonts w:ascii="TH SarabunPSK" w:eastAsia="Times New Roman" w:hAnsi="TH SarabunPSK" w:cs="TH SarabunPSK"/>
+          <w:color w:val="000000"/>
+          <w:sz w:val="32"/>
+          <w:szCs w:val="32"/>
+        </w:rPr>
+      </w:pPr>
+      <w:r>
+        <w:rPr>
+          <w:rFonts w:ascii="TH SarabunPSK" w:eastAsia="Times New Roman" w:hAnsi="TH SarabunPSK" w:cs="TH SarabunPSK"/>
           <w:color w:val="000000"/>
           <w:sz w:val="32"/>
           <w:szCs w:val="32"/>
@@ -1447,15 +1232,15 @@
         <w:jc w:val="thaiDistribute"/>
         <w:textAlignment w:val="baseline"/>
         <w:rPr>
-          <w:rFonts w:ascii="TH Sarabun New" w:eastAsia="Times New Roman" w:hAnsi="TH Sarabun New" w:cs="TH Sarabun New"/>
-          <w:color w:val="000000"/>
-          <w:sz w:val="32"/>
-          <w:szCs w:val="32"/>
-        </w:rPr>
-      </w:pPr>
-      <w:r>
-        <w:rPr>
-          <w:rFonts w:ascii="TH Sarabun New" w:eastAsia="Times New Roman" w:hAnsi="TH Sarabun New" w:cs="TH Sarabun New"/>
+          <w:rFonts w:ascii="TH SarabunPSK" w:eastAsia="Times New Roman" w:hAnsi="TH SarabunPSK" w:cs="TH SarabunPSK"/>
+          <w:color w:val="000000"/>
+          <w:sz w:val="32"/>
+          <w:szCs w:val="32"/>
+        </w:rPr>
+      </w:pPr>
+      <w:r>
+        <w:rPr>
+          <w:rFonts w:ascii="TH SarabunPSK" w:eastAsia="Times New Roman" w:hAnsi="TH SarabunPSK" w:cs="TH SarabunPSK"/>
           <w:color w:val="000000"/>
           <w:sz w:val="32"/>
           <w:szCs w:val="32"/>
@@ -1469,43 +1254,36 @@
         <w:spacing w:after="0" w:line="240" w:lineRule="auto"/>
         <w:jc w:val="thaiDistribute"/>
         <w:rPr>
-          <w:rFonts w:ascii="TH Sarabun New" w:eastAsia="Times New Roman" w:hAnsi="TH Sarabun New" w:cs="TH Sarabun New"/>
-          <w:sz w:val="32"/>
-          <w:szCs w:val="32"/>
-        </w:rPr>
-      </w:pPr>
-    </w:p>
-    <w:p>
-      <w:pPr>
-        <w:spacing w:after="0" w:line="240" w:lineRule="auto"/>
-        <w:jc w:val="thaiDistribute"/>
-        <w:rPr>
-          <w:rFonts w:ascii="TH Sarabun New" w:eastAsia="Times New Roman" w:hAnsi="TH Sarabun New" w:cs="TH Sarabun New"/>
-          <w:sz w:val="32"/>
-          <w:szCs w:val="32"/>
-        </w:rPr>
-      </w:pPr>
-      <w:r>
-        <w:rPr>
-          <w:rFonts w:ascii="TH Sarabun New" w:eastAsia="Times New Roman" w:hAnsi="TH Sarabun New" w:cs="TH Sarabun New"/>
+          <w:rFonts w:ascii="TH SarabunPSK" w:eastAsia="Times New Roman" w:hAnsi="TH SarabunPSK" w:cs="TH SarabunPSK"/>
+          <w:sz w:val="32"/>
+          <w:szCs w:val="32"/>
+        </w:rPr>
+      </w:pPr>
+    </w:p>
+    <w:p>
+      <w:pPr>
+        <w:spacing w:after="0" w:line="240" w:lineRule="auto"/>
+        <w:jc w:val="thaiDistribute"/>
+        <w:outlineLvl w:val="0"/>
+        <w:rPr>
+          <w:rFonts w:ascii="TH SarabunPSK" w:eastAsia="Times New Roman" w:hAnsi="TH SarabunPSK" w:cs="TH SarabunPSK"/>
+          <w:sz w:val="32"/>
+          <w:szCs w:val="32"/>
+        </w:rPr>
+      </w:pPr>
+      <w:r>
+        <w:rPr>
+          <w:rFonts w:ascii="TH SarabunPSK" w:eastAsia="Times New Roman" w:hAnsi="TH SarabunPSK" w:cs="TH SarabunPSK"/>
           <w:color w:val="000000"/>
           <w:sz w:val="32"/>
           <w:szCs w:val="32"/>
         </w:rPr>
         <w:tab/>
-      </w:r>
-      <w:r>
-        <w:rPr>
-          <w:rFonts w:ascii="TH Sarabun New" w:eastAsia="Times New Roman" w:hAnsi="TH Sarabun New" w:cs="TH Sarabun New"/>
-          <w:color w:val="000000"/>
-          <w:sz w:val="32"/>
-          <w:szCs w:val="32"/>
-        </w:rPr>
         <w:t>1.4.2</w:t>
       </w:r>
       <w:r>
         <w:rPr>
-          <w:rFonts w:ascii="TH Sarabun New" w:eastAsia="Times New Roman" w:hAnsi="TH Sarabun New" w:cs="TH Sarabun New"/>
+          <w:rFonts w:ascii="TH SarabunPSK" w:eastAsia="Times New Roman" w:hAnsi="TH SarabunPSK" w:cs="TH SarabunPSK"/>
           <w:color w:val="000000"/>
           <w:sz w:val="32"/>
           <w:szCs w:val="32"/>
@@ -1514,7 +1292,7 @@
       </w:r>
       <w:r>
         <w:rPr>
-          <w:rFonts w:ascii="TH Sarabun New" w:eastAsia="Times New Roman" w:hAnsi="TH Sarabun New" w:cs="TH Sarabun New"/>
+          <w:rFonts w:ascii="TH SarabunPSK" w:eastAsia="Times New Roman" w:hAnsi="TH SarabunPSK" w:cs="TH SarabunPSK"/>
           <w:color w:val="000000"/>
           <w:sz w:val="32"/>
           <w:szCs w:val="32"/>
@@ -1533,15 +1311,15 @@
         <w:jc w:val="thaiDistribute"/>
         <w:textAlignment w:val="baseline"/>
         <w:rPr>
-          <w:rFonts w:ascii="TH Sarabun New" w:eastAsia="Times New Roman" w:hAnsi="TH Sarabun New" w:cs="TH Sarabun New"/>
-          <w:color w:val="000000"/>
-          <w:sz w:val="32"/>
-          <w:szCs w:val="32"/>
-        </w:rPr>
-      </w:pPr>
-      <w:r>
-        <w:rPr>
-          <w:rFonts w:ascii="TH Sarabun New" w:eastAsia="Times New Roman" w:hAnsi="TH Sarabun New" w:cs="TH Sarabun New"/>
+          <w:rFonts w:ascii="TH SarabunPSK" w:eastAsia="Times New Roman" w:hAnsi="TH SarabunPSK" w:cs="TH SarabunPSK"/>
+          <w:color w:val="000000"/>
+          <w:sz w:val="32"/>
+          <w:szCs w:val="32"/>
+        </w:rPr>
+      </w:pPr>
+      <w:r>
+        <w:rPr>
+          <w:rFonts w:ascii="TH SarabunPSK" w:eastAsia="Times New Roman" w:hAnsi="TH SarabunPSK" w:cs="TH SarabunPSK"/>
           <w:color w:val="000000"/>
           <w:sz w:val="32"/>
           <w:szCs w:val="32"/>
@@ -1560,21 +1338,20 @@
         <w:jc w:val="thaiDistribute"/>
         <w:textAlignment w:val="baseline"/>
         <w:rPr>
-          <w:rFonts w:ascii="TH Sarabun New" w:eastAsia="Times New Roman" w:hAnsi="TH Sarabun New" w:cs="TH Sarabun New"/>
-          <w:color w:val="000000"/>
-          <w:sz w:val="32"/>
-          <w:szCs w:val="32"/>
-        </w:rPr>
-      </w:pPr>
-      <w:r>
-        <w:rPr>
-          <w:rFonts w:ascii="TH Sarabun New" w:eastAsia="Times New Roman" w:hAnsi="TH Sarabun New" w:cs="TH Sarabun New"/>
-          <w:color w:val="000000"/>
-          <w:sz w:val="32"/>
-          <w:szCs w:val="32"/>
-          <w:cs/>
-        </w:rPr>
-        <w:lastRenderedPageBreak/>
+          <w:rFonts w:ascii="TH SarabunPSK" w:eastAsia="Times New Roman" w:hAnsi="TH SarabunPSK" w:cs="TH SarabunPSK"/>
+          <w:color w:val="000000"/>
+          <w:sz w:val="32"/>
+          <w:szCs w:val="32"/>
+        </w:rPr>
+      </w:pPr>
+      <w:r>
+        <w:rPr>
+          <w:rFonts w:ascii="TH SarabunPSK" w:eastAsia="Times New Roman" w:hAnsi="TH SarabunPSK" w:cs="TH SarabunPSK"/>
+          <w:color w:val="000000"/>
+          <w:sz w:val="32"/>
+          <w:szCs w:val="32"/>
+          <w:cs/>
+        </w:rPr>
         <w:t>สามารถลดความขั้นตอนในการดำเนินงาน ลดขั้นตอนการปฏิบัติงาน ลดเวลาในการทำงาน</w:t>
       </w:r>
     </w:p>
@@ -1588,15 +1365,15 @@
         <w:jc w:val="thaiDistribute"/>
         <w:textAlignment w:val="baseline"/>
         <w:rPr>
-          <w:rFonts w:ascii="TH Sarabun New" w:eastAsia="Times New Roman" w:hAnsi="TH Sarabun New" w:cs="TH Sarabun New"/>
-          <w:color w:val="000000"/>
-          <w:sz w:val="32"/>
-          <w:szCs w:val="32"/>
-        </w:rPr>
-      </w:pPr>
-      <w:r>
-        <w:rPr>
-          <w:rFonts w:ascii="TH Sarabun New" w:eastAsia="Times New Roman" w:hAnsi="TH Sarabun New" w:cs="TH Sarabun New"/>
+          <w:rFonts w:ascii="TH SarabunPSK" w:eastAsia="Times New Roman" w:hAnsi="TH SarabunPSK" w:cs="TH SarabunPSK"/>
+          <w:color w:val="000000"/>
+          <w:sz w:val="32"/>
+          <w:szCs w:val="32"/>
+        </w:rPr>
+      </w:pPr>
+      <w:r>
+        <w:rPr>
+          <w:rFonts w:ascii="TH SarabunPSK" w:eastAsia="Times New Roman" w:hAnsi="TH SarabunPSK" w:cs="TH SarabunPSK"/>
           <w:color w:val="000000"/>
           <w:sz w:val="32"/>
           <w:szCs w:val="32"/>
@@ -1606,7 +1383,7 @@
       </w:r>
       <w:r>
         <w:rPr>
-          <w:rFonts w:ascii="TH Sarabun New" w:eastAsia="Times New Roman" w:hAnsi="TH Sarabun New" w:cs="TH Sarabun New" w:hint="cs"/>
+          <w:rFonts w:ascii="TH SarabunPSK" w:eastAsia="Times New Roman" w:hAnsi="TH SarabunPSK" w:cs="TH SarabunPSK"/>
           <w:color w:val="000000"/>
           <w:sz w:val="32"/>
           <w:szCs w:val="32"/>
@@ -1616,7 +1393,7 @@
       </w:r>
       <w:r>
         <w:rPr>
-          <w:rFonts w:ascii="TH Sarabun New" w:eastAsia="Times New Roman" w:hAnsi="TH Sarabun New" w:cs="TH Sarabun New"/>
+          <w:rFonts w:ascii="TH SarabunPSK" w:eastAsia="Times New Roman" w:hAnsi="TH SarabunPSK" w:cs="TH SarabunPSK"/>
           <w:color w:val="000000"/>
           <w:sz w:val="32"/>
           <w:szCs w:val="32"/>
@@ -1630,25 +1407,25 @@
         <w:spacing w:after="0" w:line="240" w:lineRule="auto"/>
         <w:jc w:val="thaiDistribute"/>
         <w:rPr>
-          <w:rFonts w:ascii="TH Sarabun New" w:eastAsia="Times New Roman" w:hAnsi="TH Sarabun New" w:cs="TH Sarabun New"/>
-          <w:sz w:val="32"/>
-          <w:szCs w:val="32"/>
-        </w:rPr>
-      </w:pPr>
-    </w:p>
-    <w:p>
-      <w:pPr>
-        <w:spacing w:after="0" w:line="240" w:lineRule="auto"/>
-        <w:jc w:val="thaiDistribute"/>
-        <w:rPr>
-          <w:rFonts w:ascii="TH Sarabun New" w:eastAsia="Times New Roman" w:hAnsi="TH Sarabun New" w:cs="TH Sarabun New"/>
-          <w:sz w:val="32"/>
-          <w:szCs w:val="32"/>
-        </w:rPr>
-      </w:pPr>
-      <w:r>
-        <w:rPr>
-          <w:rFonts w:ascii="TH Sarabun New" w:eastAsia="Times New Roman" w:hAnsi="TH Sarabun New" w:cs="TH Sarabun New"/>
+          <w:rFonts w:ascii="TH SarabunPSK" w:eastAsia="Times New Roman" w:hAnsi="TH SarabunPSK" w:cs="TH SarabunPSK"/>
+          <w:sz w:val="32"/>
+          <w:szCs w:val="32"/>
+        </w:rPr>
+      </w:pPr>
+    </w:p>
+    <w:p>
+      <w:pPr>
+        <w:spacing w:after="0" w:line="240" w:lineRule="auto"/>
+        <w:jc w:val="thaiDistribute"/>
+        <w:rPr>
+          <w:rFonts w:ascii="TH SarabunPSK" w:eastAsia="Times New Roman" w:hAnsi="TH SarabunPSK" w:cs="TH SarabunPSK"/>
+          <w:sz w:val="32"/>
+          <w:szCs w:val="32"/>
+        </w:rPr>
+      </w:pPr>
+      <w:r>
+        <w:rPr>
+          <w:rFonts w:ascii="TH SarabunPSK" w:eastAsia="Times New Roman" w:hAnsi="TH SarabunPSK" w:cs="TH SarabunPSK"/>
           <w:b/>
           <w:bCs/>
           <w:color w:val="000000"/>
@@ -1659,7 +1436,7 @@
       </w:r>
       <w:r>
         <w:rPr>
-          <w:rFonts w:ascii="TH Sarabun New" w:eastAsia="Times New Roman" w:hAnsi="TH Sarabun New" w:cs="TH Sarabun New"/>
+          <w:rFonts w:ascii="TH SarabunPSK" w:eastAsia="Times New Roman" w:hAnsi="TH SarabunPSK" w:cs="TH SarabunPSK"/>
           <w:b/>
           <w:bCs/>
           <w:color w:val="000000"/>
@@ -1680,15 +1457,15 @@
         <w:jc w:val="thaiDistribute"/>
         <w:textAlignment w:val="baseline"/>
         <w:rPr>
-          <w:rFonts w:ascii="TH Sarabun New" w:eastAsia="Times New Roman" w:hAnsi="TH Sarabun New" w:cs="TH Sarabun New"/>
-          <w:color w:val="000000"/>
-          <w:sz w:val="32"/>
-          <w:szCs w:val="32"/>
-        </w:rPr>
-      </w:pPr>
-      <w:r>
-        <w:rPr>
-          <w:rFonts w:ascii="TH Sarabun New" w:eastAsia="Times New Roman" w:hAnsi="TH Sarabun New" w:cs="TH Sarabun New"/>
+          <w:rFonts w:ascii="TH SarabunPSK" w:eastAsia="Times New Roman" w:hAnsi="TH SarabunPSK" w:cs="TH SarabunPSK"/>
+          <w:color w:val="000000"/>
+          <w:sz w:val="32"/>
+          <w:szCs w:val="32"/>
+        </w:rPr>
+      </w:pPr>
+      <w:r>
+        <w:rPr>
+          <w:rFonts w:ascii="TH SarabunPSK" w:eastAsia="Times New Roman" w:hAnsi="TH SarabunPSK" w:cs="TH SarabunPSK"/>
           <w:color w:val="000000"/>
           <w:sz w:val="32"/>
           <w:szCs w:val="32"/>
@@ -1707,15 +1484,15 @@
         <w:jc w:val="thaiDistribute"/>
         <w:textAlignment w:val="baseline"/>
         <w:rPr>
-          <w:rFonts w:ascii="TH Sarabun New" w:eastAsia="Times New Roman" w:hAnsi="TH Sarabun New" w:cs="TH Sarabun New"/>
-          <w:color w:val="000000"/>
-          <w:sz w:val="32"/>
-          <w:szCs w:val="32"/>
-        </w:rPr>
-      </w:pPr>
-      <w:r>
-        <w:rPr>
-          <w:rFonts w:ascii="TH Sarabun New" w:eastAsia="Times New Roman" w:hAnsi="TH Sarabun New" w:cs="TH Sarabun New"/>
+          <w:rFonts w:ascii="TH SarabunPSK" w:eastAsia="Times New Roman" w:hAnsi="TH SarabunPSK" w:cs="TH SarabunPSK"/>
+          <w:color w:val="000000"/>
+          <w:sz w:val="32"/>
+          <w:szCs w:val="32"/>
+        </w:rPr>
+      </w:pPr>
+      <w:r>
+        <w:rPr>
+          <w:rFonts w:ascii="TH SarabunPSK" w:eastAsia="Times New Roman" w:hAnsi="TH SarabunPSK" w:cs="TH SarabunPSK"/>
           <w:color w:val="000000"/>
           <w:sz w:val="32"/>
           <w:szCs w:val="32"/>
@@ -1734,15 +1511,15 @@
         <w:jc w:val="thaiDistribute"/>
         <w:textAlignment w:val="baseline"/>
         <w:rPr>
-          <w:rFonts w:ascii="TH Sarabun New" w:eastAsia="Times New Roman" w:hAnsi="TH Sarabun New" w:cs="TH Sarabun New"/>
-          <w:color w:val="000000"/>
-          <w:sz w:val="32"/>
-          <w:szCs w:val="32"/>
-        </w:rPr>
-      </w:pPr>
-      <w:r>
-        <w:rPr>
-          <w:rFonts w:ascii="TH Sarabun New" w:eastAsia="Times New Roman" w:hAnsi="TH Sarabun New" w:cs="TH Sarabun New"/>
+          <w:rFonts w:ascii="TH SarabunPSK" w:eastAsia="Times New Roman" w:hAnsi="TH SarabunPSK" w:cs="TH SarabunPSK"/>
+          <w:color w:val="000000"/>
+          <w:sz w:val="32"/>
+          <w:szCs w:val="32"/>
+        </w:rPr>
+      </w:pPr>
+      <w:r>
+        <w:rPr>
+          <w:rFonts w:ascii="TH SarabunPSK" w:eastAsia="Times New Roman" w:hAnsi="TH SarabunPSK" w:cs="TH SarabunPSK"/>
           <w:color w:val="000000"/>
           <w:sz w:val="32"/>
           <w:szCs w:val="32"/>
@@ -1761,35 +1538,25 @@
         <w:jc w:val="thaiDistribute"/>
         <w:textAlignment w:val="baseline"/>
         <w:rPr>
-          <w:rFonts w:ascii="TH Sarabun New" w:eastAsia="Times New Roman" w:hAnsi="TH Sarabun New" w:cs="TH Sarabun New"/>
-          <w:color w:val="000000"/>
-          <w:sz w:val="32"/>
-          <w:szCs w:val="32"/>
-        </w:rPr>
-      </w:pPr>
-      <w:r>
-        <w:rPr>
-          <w:rFonts w:ascii="TH Sarabun New" w:eastAsia="Times New Roman" w:hAnsi="TH Sarabun New" w:cs="TH Sarabun New"/>
-          <w:color w:val="000000"/>
-          <w:sz w:val="32"/>
-          <w:szCs w:val="32"/>
-          <w:cs/>
-        </w:rPr>
-        <w:t>ศึกษาและพัฒนาการคอมไ</w:t>
-      </w:r>
-      <w:r>
-        <w:rPr>
-          <w:rFonts w:ascii="TH Sarabun New" w:eastAsia="Times New Roman" w:hAnsi="TH Sarabun New" w:cs="TH Sarabun New" w:hint="cs"/>
-          <w:color w:val="000000"/>
-          <w:sz w:val="32"/>
-          <w:szCs w:val="32"/>
-          <w:cs/>
-        </w:rPr>
-        <w:t>พล์</w:t>
-      </w:r>
-      <w:r>
-        <w:rPr>
-          <w:rFonts w:ascii="TH Sarabun New" w:eastAsia="Times New Roman" w:hAnsi="TH Sarabun New" w:cs="TH Sarabun New"/>
+          <w:rFonts w:ascii="TH SarabunPSK" w:eastAsia="Times New Roman" w:hAnsi="TH SarabunPSK" w:cs="TH SarabunPSK"/>
+          <w:color w:val="000000"/>
+          <w:sz w:val="32"/>
+          <w:szCs w:val="32"/>
+        </w:rPr>
+      </w:pPr>
+      <w:r>
+        <w:rPr>
+          <w:rFonts w:ascii="TH SarabunPSK" w:eastAsia="Times New Roman" w:hAnsi="TH SarabunPSK" w:cs="TH SarabunPSK"/>
+          <w:color w:val="000000"/>
+          <w:sz w:val="32"/>
+          <w:szCs w:val="32"/>
+          <w:cs/>
+        </w:rPr>
+        <w:t>ศึกษาและพัฒนาการคอมไพล์</w:t>
+      </w:r>
+      <w:r>
+        <w:rPr>
+          <w:rFonts w:ascii="TH SarabunPSK" w:eastAsia="Times New Roman" w:hAnsi="TH SarabunPSK" w:cs="TH SarabunPSK"/>
           <w:color w:val="000000"/>
           <w:sz w:val="32"/>
           <w:szCs w:val="32"/>
@@ -1808,20 +1575,21 @@
         <w:jc w:val="thaiDistribute"/>
         <w:textAlignment w:val="baseline"/>
         <w:rPr>
-          <w:rFonts w:ascii="TH Sarabun New" w:eastAsia="Times New Roman" w:hAnsi="TH Sarabun New" w:cs="TH Sarabun New"/>
-          <w:color w:val="000000"/>
-          <w:sz w:val="32"/>
-          <w:szCs w:val="32"/>
-        </w:rPr>
-      </w:pPr>
-      <w:r>
-        <w:rPr>
-          <w:rFonts w:ascii="TH Sarabun New" w:eastAsia="Times New Roman" w:hAnsi="TH Sarabun New" w:cs="TH Sarabun New"/>
-          <w:color w:val="000000"/>
-          <w:sz w:val="32"/>
-          <w:szCs w:val="32"/>
-          <w:cs/>
-        </w:rPr>
+          <w:rFonts w:ascii="TH SarabunPSK" w:eastAsia="Times New Roman" w:hAnsi="TH SarabunPSK" w:cs="TH SarabunPSK"/>
+          <w:color w:val="000000"/>
+          <w:sz w:val="32"/>
+          <w:szCs w:val="32"/>
+        </w:rPr>
+      </w:pPr>
+      <w:r>
+        <w:rPr>
+          <w:rFonts w:ascii="TH SarabunPSK" w:eastAsia="Times New Roman" w:hAnsi="TH SarabunPSK" w:cs="TH SarabunPSK"/>
+          <w:color w:val="000000"/>
+          <w:sz w:val="32"/>
+          <w:szCs w:val="32"/>
+          <w:cs/>
+        </w:rPr>
+        <w:lastRenderedPageBreak/>
         <w:t>ทำการทดลองและตรวจสอบระบบ</w:t>
       </w:r>
     </w:p>
@@ -1835,15 +1603,15 @@
         <w:jc w:val="thaiDistribute"/>
         <w:textAlignment w:val="baseline"/>
         <w:rPr>
-          <w:rFonts w:ascii="TH Sarabun New" w:eastAsia="Times New Roman" w:hAnsi="TH Sarabun New" w:cs="TH Sarabun New"/>
-          <w:color w:val="000000"/>
-          <w:sz w:val="32"/>
-          <w:szCs w:val="32"/>
-        </w:rPr>
-      </w:pPr>
-      <w:r>
-        <w:rPr>
-          <w:rFonts w:ascii="TH Sarabun New" w:eastAsia="Times New Roman" w:hAnsi="TH Sarabun New" w:cs="TH Sarabun New"/>
+          <w:rFonts w:ascii="TH SarabunPSK" w:eastAsia="Times New Roman" w:hAnsi="TH SarabunPSK" w:cs="TH SarabunPSK"/>
+          <w:color w:val="000000"/>
+          <w:sz w:val="32"/>
+          <w:szCs w:val="32"/>
+        </w:rPr>
+      </w:pPr>
+      <w:r>
+        <w:rPr>
+          <w:rFonts w:ascii="TH SarabunPSK" w:eastAsia="Times New Roman" w:hAnsi="TH SarabunPSK" w:cs="TH SarabunPSK"/>
           <w:color w:val="000000"/>
           <w:sz w:val="32"/>
           <w:szCs w:val="32"/>
@@ -1862,15 +1630,15 @@
         <w:jc w:val="thaiDistribute"/>
         <w:textAlignment w:val="baseline"/>
         <w:rPr>
-          <w:rFonts w:ascii="TH Sarabun New" w:eastAsia="Times New Roman" w:hAnsi="TH Sarabun New" w:cs="TH Sarabun New"/>
-          <w:color w:val="000000"/>
-          <w:sz w:val="32"/>
-          <w:szCs w:val="32"/>
-        </w:rPr>
-      </w:pPr>
-      <w:r>
-        <w:rPr>
-          <w:rFonts w:ascii="TH Sarabun New" w:eastAsia="Times New Roman" w:hAnsi="TH Sarabun New" w:cs="TH Sarabun New"/>
+          <w:rFonts w:ascii="TH SarabunPSK" w:eastAsia="Times New Roman" w:hAnsi="TH SarabunPSK" w:cs="TH SarabunPSK"/>
+          <w:color w:val="000000"/>
+          <w:sz w:val="32"/>
+          <w:szCs w:val="32"/>
+        </w:rPr>
+      </w:pPr>
+      <w:r>
+        <w:rPr>
+          <w:rFonts w:ascii="TH SarabunPSK" w:eastAsia="Times New Roman" w:hAnsi="TH SarabunPSK" w:cs="TH SarabunPSK"/>
           <w:color w:val="000000"/>
           <w:sz w:val="32"/>
           <w:szCs w:val="32"/>
@@ -1884,7 +1652,7 @@
         <w:spacing w:after="0" w:line="240" w:lineRule="auto"/>
         <w:jc w:val="thaiDistribute"/>
         <w:rPr>
-          <w:rFonts w:ascii="TH Sarabun New" w:eastAsia="Times New Roman" w:hAnsi="TH Sarabun New" w:cs="TH Sarabun New"/>
+          <w:rFonts w:ascii="TH SarabunPSK" w:eastAsia="Times New Roman" w:hAnsi="TH SarabunPSK" w:cs="TH SarabunPSK"/>
           <w:sz w:val="32"/>
           <w:szCs w:val="32"/>
         </w:rPr>
@@ -1900,14 +1668,14 @@
         <w:spacing w:after="0" w:line="240" w:lineRule="auto"/>
         <w:jc w:val="thaiDistribute"/>
         <w:rPr>
-          <w:rFonts w:ascii="TH Sarabun New" w:eastAsia="Times New Roman" w:hAnsi="TH Sarabun New" w:cs="TH Sarabun New"/>
-          <w:sz w:val="32"/>
-          <w:szCs w:val="32"/>
-        </w:rPr>
-      </w:pPr>
-      <w:r>
-        <w:rPr>
-          <w:rFonts w:ascii="TH Sarabun New" w:eastAsia="Times New Roman" w:hAnsi="TH Sarabun New" w:cs="TH Sarabun New"/>
+          <w:rFonts w:ascii="TH SarabunPSK" w:eastAsia="Times New Roman" w:hAnsi="TH SarabunPSK" w:cs="TH SarabunPSK"/>
+          <w:sz w:val="32"/>
+          <w:szCs w:val="32"/>
+        </w:rPr>
+      </w:pPr>
+      <w:r>
+        <w:rPr>
+          <w:rFonts w:ascii="TH SarabunPSK" w:eastAsia="Times New Roman" w:hAnsi="TH SarabunPSK" w:cs="TH SarabunPSK"/>
           <w:b/>
           <w:bCs/>
           <w:color w:val="000000"/>
@@ -1924,16 +1692,17 @@
         <w:ind w:left="360"/>
         <w:jc w:val="thaiDistribute"/>
         <w:textAlignment w:val="baseline"/>
-        <w:rPr>
-          <w:rFonts w:ascii="TH Sarabun New" w:eastAsia="Times New Roman" w:hAnsi="TH Sarabun New" w:cs="TH Sarabun New"/>
-          <w:color w:val="000000"/>
-          <w:sz w:val="32"/>
-          <w:szCs w:val="32"/>
-        </w:rPr>
-      </w:pPr>
-      <w:r>
-        <w:rPr>
-          <w:rFonts w:ascii="TH Sarabun New" w:eastAsia="Times New Roman" w:hAnsi="TH Sarabun New" w:cs="TH Sarabun New"/>
+        <w:outlineLvl w:val="0"/>
+        <w:rPr>
+          <w:rFonts w:ascii="TH SarabunPSK" w:eastAsia="Times New Roman" w:hAnsi="TH SarabunPSK" w:cs="TH SarabunPSK"/>
+          <w:color w:val="000000"/>
+          <w:sz w:val="32"/>
+          <w:szCs w:val="32"/>
+        </w:rPr>
+      </w:pPr>
+      <w:r>
+        <w:rPr>
+          <w:rFonts w:ascii="TH SarabunPSK" w:eastAsia="Times New Roman" w:hAnsi="TH SarabunPSK" w:cs="TH SarabunPSK"/>
           <w:color w:val="000000"/>
           <w:sz w:val="32"/>
           <w:szCs w:val="32"/>
@@ -1942,7 +1711,7 @@
       </w:r>
       <w:r>
         <w:rPr>
-          <w:rFonts w:ascii="TH Sarabun New" w:eastAsia="Times New Roman" w:hAnsi="TH Sarabun New" w:cs="TH Sarabun New"/>
+          <w:rFonts w:ascii="TH SarabunPSK" w:eastAsia="Times New Roman" w:hAnsi="TH SarabunPSK" w:cs="TH SarabunPSK"/>
           <w:color w:val="000000"/>
           <w:sz w:val="32"/>
           <w:szCs w:val="32"/>
@@ -1961,15 +1730,15 @@
         <w:jc w:val="thaiDistribute"/>
         <w:textAlignment w:val="baseline"/>
         <w:rPr>
-          <w:rFonts w:ascii="TH Sarabun New" w:eastAsia="Times New Roman" w:hAnsi="TH Sarabun New" w:cs="TH Sarabun New"/>
-          <w:color w:val="000000"/>
-          <w:sz w:val="32"/>
-          <w:szCs w:val="32"/>
-        </w:rPr>
-      </w:pPr>
-      <w:r>
-        <w:rPr>
-          <w:rFonts w:ascii="TH Sarabun New" w:eastAsia="Times New Roman" w:hAnsi="TH Sarabun New" w:cs="TH Sarabun New"/>
+          <w:rFonts w:ascii="TH SarabunPSK" w:eastAsia="Times New Roman" w:hAnsi="TH SarabunPSK" w:cs="TH SarabunPSK"/>
+          <w:color w:val="000000"/>
+          <w:sz w:val="32"/>
+          <w:szCs w:val="32"/>
+        </w:rPr>
+      </w:pPr>
+      <w:r>
+        <w:rPr>
+          <w:rFonts w:ascii="TH SarabunPSK" w:eastAsia="Times New Roman" w:hAnsi="TH SarabunPSK" w:cs="TH SarabunPSK"/>
           <w:color w:val="000000"/>
           <w:sz w:val="32"/>
           <w:szCs w:val="32"/>
@@ -1979,7 +1748,7 @@
       </w:r>
       <w:r>
         <w:rPr>
-          <w:rFonts w:ascii="TH Sarabun New" w:eastAsia="Times New Roman" w:hAnsi="TH Sarabun New" w:cs="TH Sarabun New"/>
+          <w:rFonts w:ascii="TH SarabunPSK" w:eastAsia="Times New Roman" w:hAnsi="TH SarabunPSK" w:cs="TH SarabunPSK"/>
           <w:color w:val="000000"/>
           <w:sz w:val="32"/>
           <w:szCs w:val="32"/>
@@ -1988,7 +1757,7 @@
       </w:r>
       <w:r>
         <w:rPr>
-          <w:rFonts w:ascii="TH Sarabun New" w:eastAsia="Times New Roman" w:hAnsi="TH Sarabun New" w:cs="TH Sarabun New"/>
+          <w:rFonts w:ascii="TH SarabunPSK" w:eastAsia="Times New Roman" w:hAnsi="TH SarabunPSK" w:cs="TH SarabunPSK"/>
           <w:color w:val="000000"/>
           <w:sz w:val="32"/>
           <w:szCs w:val="32"/>
@@ -1998,7 +1767,7 @@
       </w:r>
       <w:r>
         <w:rPr>
-          <w:rFonts w:ascii="TH Sarabun New" w:eastAsia="Times New Roman" w:hAnsi="TH Sarabun New" w:cs="TH Sarabun New"/>
+          <w:rFonts w:ascii="TH SarabunPSK" w:eastAsia="Times New Roman" w:hAnsi="TH SarabunPSK" w:cs="TH SarabunPSK"/>
           <w:color w:val="000000"/>
           <w:sz w:val="32"/>
           <w:szCs w:val="32"/>
@@ -2016,35 +1785,25 @@
         <w:jc w:val="thaiDistribute"/>
         <w:textAlignment w:val="baseline"/>
         <w:rPr>
-          <w:rFonts w:ascii="TH Sarabun New" w:eastAsia="Times New Roman" w:hAnsi="TH Sarabun New" w:cs="TH Sarabun New"/>
-          <w:color w:val="000000"/>
-          <w:sz w:val="32"/>
-          <w:szCs w:val="32"/>
-        </w:rPr>
-      </w:pPr>
-      <w:r>
-        <w:rPr>
-          <w:rFonts w:ascii="TH Sarabun New" w:eastAsia="Times New Roman" w:hAnsi="TH Sarabun New" w:cs="TH Sarabun New"/>
-          <w:color w:val="000000"/>
-          <w:sz w:val="32"/>
-          <w:szCs w:val="32"/>
-          <w:cs/>
-        </w:rPr>
-        <w:t>หน่วยประมว</w:t>
-      </w:r>
-      <w:r>
-        <w:rPr>
-          <w:rFonts w:ascii="TH Sarabun New" w:eastAsia="Times New Roman" w:hAnsi="TH Sarabun New" w:cs="TH Sarabun New" w:hint="cs"/>
-          <w:color w:val="000000"/>
-          <w:sz w:val="32"/>
-          <w:szCs w:val="32"/>
-          <w:cs/>
-        </w:rPr>
-        <w:t>น</w:t>
-      </w:r>
-      <w:r>
-        <w:rPr>
-          <w:rFonts w:ascii="TH Sarabun New" w:eastAsia="Times New Roman" w:hAnsi="TH Sarabun New" w:cs="TH Sarabun New"/>
+          <w:rFonts w:ascii="TH SarabunPSK" w:eastAsia="Times New Roman" w:hAnsi="TH SarabunPSK" w:cs="TH SarabunPSK"/>
+          <w:color w:val="000000"/>
+          <w:sz w:val="32"/>
+          <w:szCs w:val="32"/>
+        </w:rPr>
+      </w:pPr>
+      <w:r>
+        <w:rPr>
+          <w:rFonts w:ascii="TH SarabunPSK" w:eastAsia="Times New Roman" w:hAnsi="TH SarabunPSK" w:cs="TH SarabunPSK"/>
+          <w:color w:val="000000"/>
+          <w:sz w:val="32"/>
+          <w:szCs w:val="32"/>
+          <w:cs/>
+        </w:rPr>
+        <w:t>หน่วยประมวน</w:t>
+      </w:r>
+      <w:r>
+        <w:rPr>
+          <w:rFonts w:ascii="TH SarabunPSK" w:eastAsia="Times New Roman" w:hAnsi="TH SarabunPSK" w:cs="TH SarabunPSK"/>
           <w:color w:val="000000"/>
           <w:sz w:val="32"/>
           <w:szCs w:val="32"/>
@@ -2054,7 +1813,7 @@
       </w:r>
       <w:r>
         <w:rPr>
-          <w:rFonts w:ascii="TH Sarabun New" w:eastAsia="Times New Roman" w:hAnsi="TH Sarabun New" w:cs="TH Sarabun New"/>
+          <w:rFonts w:ascii="TH SarabunPSK" w:eastAsia="Times New Roman" w:hAnsi="TH SarabunPSK" w:cs="TH SarabunPSK"/>
           <w:color w:val="000000"/>
           <w:sz w:val="32"/>
           <w:szCs w:val="32"/>
@@ -2072,15 +1831,15 @@
         <w:jc w:val="thaiDistribute"/>
         <w:textAlignment w:val="baseline"/>
         <w:rPr>
-          <w:rFonts w:ascii="TH Sarabun New" w:eastAsia="Times New Roman" w:hAnsi="TH Sarabun New" w:cs="TH Sarabun New"/>
-          <w:color w:val="000000"/>
-          <w:sz w:val="32"/>
-          <w:szCs w:val="32"/>
-        </w:rPr>
-      </w:pPr>
-      <w:r>
-        <w:rPr>
-          <w:rFonts w:ascii="TH Sarabun New" w:eastAsia="Times New Roman" w:hAnsi="TH Sarabun New" w:cs="TH Sarabun New"/>
+          <w:rFonts w:ascii="TH SarabunPSK" w:eastAsia="Times New Roman" w:hAnsi="TH SarabunPSK" w:cs="TH SarabunPSK"/>
+          <w:color w:val="000000"/>
+          <w:sz w:val="32"/>
+          <w:szCs w:val="32"/>
+        </w:rPr>
+      </w:pPr>
+      <w:r>
+        <w:rPr>
+          <w:rFonts w:ascii="TH SarabunPSK" w:eastAsia="Times New Roman" w:hAnsi="TH SarabunPSK" w:cs="TH SarabunPSK"/>
           <w:color w:val="000000"/>
           <w:sz w:val="32"/>
           <w:szCs w:val="32"/>
@@ -2090,7 +1849,7 @@
       </w:r>
       <w:r>
         <w:rPr>
-          <w:rFonts w:ascii="TH Sarabun New" w:eastAsia="Times New Roman" w:hAnsi="TH Sarabun New" w:cs="TH Sarabun New"/>
+          <w:rFonts w:ascii="TH SarabunPSK" w:eastAsia="Times New Roman" w:hAnsi="TH SarabunPSK" w:cs="TH SarabunPSK"/>
           <w:color w:val="000000"/>
           <w:sz w:val="32"/>
           <w:szCs w:val="32"/>
@@ -2102,15 +1861,16 @@
       <w:pPr>
         <w:spacing w:after="0" w:line="240" w:lineRule="auto"/>
         <w:jc w:val="thaiDistribute"/>
-        <w:rPr>
-          <w:rFonts w:ascii="TH Sarabun New" w:eastAsia="Times New Roman" w:hAnsi="TH Sarabun New" w:cs="TH Sarabun New"/>
-          <w:sz w:val="32"/>
-          <w:szCs w:val="32"/>
-        </w:rPr>
-      </w:pPr>
-      <w:r>
-        <w:rPr>
-          <w:rFonts w:ascii="TH Sarabun New" w:eastAsia="Times New Roman" w:hAnsi="TH Sarabun New" w:cs="TH Sarabun New"/>
+        <w:outlineLvl w:val="0"/>
+        <w:rPr>
+          <w:rFonts w:ascii="TH SarabunPSK" w:eastAsia="Times New Roman" w:hAnsi="TH SarabunPSK" w:cs="TH SarabunPSK"/>
+          <w:sz w:val="32"/>
+          <w:szCs w:val="32"/>
+        </w:rPr>
+      </w:pPr>
+      <w:r>
+        <w:rPr>
+          <w:rFonts w:ascii="TH SarabunPSK" w:eastAsia="Times New Roman" w:hAnsi="TH SarabunPSK" w:cs="TH SarabunPSK"/>
           <w:color w:val="000000"/>
           <w:sz w:val="32"/>
           <w:szCs w:val="32"/>
@@ -2119,7 +1879,7 @@
       </w:r>
       <w:r>
         <w:rPr>
-          <w:rFonts w:ascii="TH Sarabun New" w:eastAsia="Times New Roman" w:hAnsi="TH Sarabun New" w:cs="TH Sarabun New"/>
+          <w:rFonts w:ascii="TH SarabunPSK" w:eastAsia="Times New Roman" w:hAnsi="TH SarabunPSK" w:cs="TH SarabunPSK"/>
           <w:color w:val="000000"/>
           <w:sz w:val="32"/>
           <w:szCs w:val="32"/>
@@ -2128,7 +1888,7 @@
       </w:r>
       <w:r>
         <w:rPr>
-          <w:rFonts w:ascii="TH Sarabun New" w:eastAsia="Times New Roman" w:hAnsi="TH Sarabun New" w:cs="TH Sarabun New"/>
+          <w:rFonts w:ascii="TH SarabunPSK" w:eastAsia="Times New Roman" w:hAnsi="TH SarabunPSK" w:cs="TH SarabunPSK"/>
           <w:color w:val="000000"/>
           <w:sz w:val="32"/>
           <w:szCs w:val="32"/>
@@ -2148,15 +1908,15 @@
         <w:jc w:val="thaiDistribute"/>
         <w:textAlignment w:val="baseline"/>
         <w:rPr>
-          <w:rFonts w:ascii="TH Sarabun New" w:eastAsia="Times New Roman" w:hAnsi="TH Sarabun New" w:cs="TH Sarabun New"/>
-          <w:color w:val="000000"/>
-          <w:sz w:val="32"/>
-          <w:szCs w:val="32"/>
-        </w:rPr>
-      </w:pPr>
-      <w:r>
-        <w:rPr>
-          <w:rFonts w:ascii="TH Sarabun New" w:eastAsia="Times New Roman" w:hAnsi="TH Sarabun New" w:cs="TH Sarabun New"/>
+          <w:rFonts w:ascii="TH SarabunPSK" w:eastAsia="Times New Roman" w:hAnsi="TH SarabunPSK" w:cs="TH SarabunPSK"/>
+          <w:color w:val="000000"/>
+          <w:sz w:val="32"/>
+          <w:szCs w:val="32"/>
+        </w:rPr>
+      </w:pPr>
+      <w:r>
+        <w:rPr>
+          <w:rFonts w:ascii="TH SarabunPSK" w:eastAsia="Times New Roman" w:hAnsi="TH SarabunPSK" w:cs="TH SarabunPSK"/>
           <w:color w:val="000000"/>
           <w:sz w:val="32"/>
           <w:szCs w:val="32"/>
@@ -2165,59 +1925,37 @@
       </w:r>
       <w:r>
         <w:rPr>
-          <w:rFonts w:ascii="TH Sarabun New" w:eastAsia="Times New Roman" w:hAnsi="TH Sarabun New" w:cs="TH Sarabun New"/>
-          <w:color w:val="000000"/>
-          <w:sz w:val="32"/>
-          <w:szCs w:val="32"/>
-          <w:cs/>
-        </w:rPr>
-        <w:t>ใช้ช่วยในหลักการบูร</w:t>
+          <w:rFonts w:ascii="TH SarabunPSK" w:eastAsia="Times New Roman" w:hAnsi="TH SarabunPSK" w:cs="TH SarabunPSK"/>
+          <w:color w:val="000000"/>
+          <w:sz w:val="32"/>
+          <w:szCs w:val="32"/>
+          <w:cs/>
+        </w:rPr>
+        <w:t xml:space="preserve">ใช้ช่วยในหลักการบูรณาการอย่างต่อเนื่อง ( </w:t>
+      </w:r>
+      <w:r>
+        <w:rPr>
+          <w:rFonts w:ascii="TH SarabunPSK" w:eastAsia="Times New Roman" w:hAnsi="TH SarabunPSK" w:cs="TH SarabunPSK"/>
+          <w:color w:val="000000"/>
+          <w:sz w:val="32"/>
+          <w:szCs w:val="32"/>
+        </w:rPr>
+        <w:t xml:space="preserve">Continuous </w:t>
       </w:r>
       <w:proofErr w:type="spellStart"/>
       <w:r>
         <w:rPr>
-          <w:rFonts w:ascii="TH Sarabun New" w:eastAsia="Times New Roman" w:hAnsi="TH Sarabun New" w:cs="TH Sarabun New"/>
-          <w:color w:val="000000"/>
-          <w:sz w:val="32"/>
-          <w:szCs w:val="32"/>
-          <w:cs/>
-        </w:rPr>
-        <w:t>ณา</w:t>
+          <w:rFonts w:ascii="TH SarabunPSK" w:eastAsia="Times New Roman" w:hAnsi="TH SarabunPSK" w:cs="TH SarabunPSK"/>
+          <w:color w:val="000000"/>
+          <w:sz w:val="32"/>
+          <w:szCs w:val="32"/>
+        </w:rPr>
+        <w:t>Integation</w:t>
       </w:r>
       <w:proofErr w:type="spellEnd"/>
       <w:r>
         <w:rPr>
-          <w:rFonts w:ascii="TH Sarabun New" w:eastAsia="Times New Roman" w:hAnsi="TH Sarabun New" w:cs="TH Sarabun New"/>
-          <w:color w:val="000000"/>
-          <w:sz w:val="32"/>
-          <w:szCs w:val="32"/>
-          <w:cs/>
-        </w:rPr>
-        <w:t xml:space="preserve">การอย่างต่อเนื่อง ( </w:t>
-      </w:r>
-      <w:r>
-        <w:rPr>
-          <w:rFonts w:ascii="TH Sarabun New" w:eastAsia="Times New Roman" w:hAnsi="TH Sarabun New" w:cs="TH Sarabun New"/>
-          <w:color w:val="000000"/>
-          <w:sz w:val="32"/>
-          <w:szCs w:val="32"/>
-        </w:rPr>
-        <w:t xml:space="preserve">Continuous </w:t>
-      </w:r>
-      <w:proofErr w:type="spellStart"/>
-      <w:r>
-        <w:rPr>
-          <w:rFonts w:ascii="TH Sarabun New" w:eastAsia="Times New Roman" w:hAnsi="TH Sarabun New" w:cs="TH Sarabun New"/>
-          <w:color w:val="000000"/>
-          <w:sz w:val="32"/>
-          <w:szCs w:val="32"/>
-        </w:rPr>
-        <w:t>Integation</w:t>
-      </w:r>
-      <w:proofErr w:type="spellEnd"/>
-      <w:r>
-        <w:rPr>
-          <w:rFonts w:ascii="TH Sarabun New" w:eastAsia="Times New Roman" w:hAnsi="TH Sarabun New" w:cs="TH Sarabun New"/>
+          <w:rFonts w:ascii="TH SarabunPSK" w:eastAsia="Times New Roman" w:hAnsi="TH SarabunPSK" w:cs="TH SarabunPSK"/>
           <w:color w:val="000000"/>
           <w:sz w:val="32"/>
           <w:szCs w:val="32"/>
@@ -2236,15 +1974,15 @@
         <w:jc w:val="thaiDistribute"/>
         <w:textAlignment w:val="baseline"/>
         <w:rPr>
-          <w:rFonts w:ascii="TH Sarabun New" w:eastAsia="Times New Roman" w:hAnsi="TH Sarabun New" w:cs="TH Sarabun New"/>
-          <w:color w:val="000000"/>
-          <w:sz w:val="32"/>
-          <w:szCs w:val="32"/>
-        </w:rPr>
-      </w:pPr>
-      <w:r>
-        <w:rPr>
-          <w:rFonts w:ascii="TH Sarabun New" w:eastAsia="Times New Roman" w:hAnsi="TH Sarabun New" w:cs="TH Sarabun New"/>
+          <w:rFonts w:ascii="TH SarabunPSK" w:eastAsia="Times New Roman" w:hAnsi="TH SarabunPSK" w:cs="TH SarabunPSK"/>
+          <w:color w:val="000000"/>
+          <w:sz w:val="32"/>
+          <w:szCs w:val="32"/>
+        </w:rPr>
+      </w:pPr>
+      <w:r>
+        <w:rPr>
+          <w:rFonts w:ascii="TH SarabunPSK" w:eastAsia="Times New Roman" w:hAnsi="TH SarabunPSK" w:cs="TH SarabunPSK"/>
           <w:color w:val="000000"/>
           <w:sz w:val="32"/>
           <w:szCs w:val="32"/>
@@ -2254,7 +1992,7 @@
       </w:r>
       <w:r>
         <w:rPr>
-          <w:rFonts w:ascii="TH Sarabun New" w:eastAsia="Times New Roman" w:hAnsi="TH Sarabun New" w:cs="TH Sarabun New"/>
+          <w:rFonts w:ascii="TH SarabunPSK" w:eastAsia="Times New Roman" w:hAnsi="TH SarabunPSK" w:cs="TH SarabunPSK"/>
           <w:color w:val="000000"/>
           <w:sz w:val="32"/>
           <w:szCs w:val="32"/>
@@ -2263,23 +2001,13 @@
       </w:r>
       <w:r>
         <w:rPr>
-          <w:rFonts w:ascii="TH Sarabun New" w:eastAsia="Times New Roman" w:hAnsi="TH Sarabun New" w:cs="TH Sarabun New"/>
-          <w:color w:val="000000"/>
-          <w:sz w:val="32"/>
-          <w:szCs w:val="32"/>
-          <w:cs/>
-        </w:rPr>
-        <w:t>ใช้ในการเขียนสคริป</w:t>
-      </w:r>
-      <w:r>
-        <w:rPr>
-          <w:rFonts w:ascii="TH Sarabun New" w:eastAsia="Times New Roman" w:hAnsi="TH Sarabun New" w:cs="TH Sarabun New" w:hint="cs"/>
-          <w:color w:val="000000"/>
-          <w:sz w:val="32"/>
-          <w:szCs w:val="32"/>
-          <w:cs/>
-        </w:rPr>
-        <w:t>ต์</w:t>
+          <w:rFonts w:ascii="TH SarabunPSK" w:eastAsia="Times New Roman" w:hAnsi="TH SarabunPSK" w:cs="TH SarabunPSK"/>
+          <w:color w:val="000000"/>
+          <w:sz w:val="32"/>
+          <w:szCs w:val="32"/>
+          <w:cs/>
+        </w:rPr>
+        <w:t>ใช้ในการเขียนสคริปต์</w:t>
       </w:r>
     </w:p>
     <w:p>
@@ -2293,15 +2021,15 @@
         <w:jc w:val="thaiDistribute"/>
         <w:textAlignment w:val="baseline"/>
         <w:rPr>
-          <w:rFonts w:ascii="TH Sarabun New" w:eastAsia="Times New Roman" w:hAnsi="TH Sarabun New" w:cs="TH Sarabun New"/>
-          <w:color w:val="000000"/>
-          <w:sz w:val="32"/>
-          <w:szCs w:val="32"/>
-        </w:rPr>
-      </w:pPr>
-      <w:r>
-        <w:rPr>
-          <w:rFonts w:ascii="TH Sarabun New" w:eastAsia="Times New Roman" w:hAnsi="TH Sarabun New" w:cs="TH Sarabun New"/>
+          <w:rFonts w:ascii="TH SarabunPSK" w:eastAsia="Times New Roman" w:hAnsi="TH SarabunPSK" w:cs="TH SarabunPSK"/>
+          <w:color w:val="000000"/>
+          <w:sz w:val="32"/>
+          <w:szCs w:val="32"/>
+        </w:rPr>
+      </w:pPr>
+      <w:r>
+        <w:rPr>
+          <w:rFonts w:ascii="TH SarabunPSK" w:eastAsia="Times New Roman" w:hAnsi="TH SarabunPSK" w:cs="TH SarabunPSK"/>
           <w:color w:val="000000"/>
           <w:sz w:val="32"/>
           <w:szCs w:val="32"/>
@@ -2312,7 +2040,7 @@
       <w:proofErr w:type="spellStart"/>
       <w:r>
         <w:rPr>
-          <w:rFonts w:ascii="TH Sarabun New" w:eastAsia="Times New Roman" w:hAnsi="TH Sarabun New" w:cs="TH Sarabun New"/>
+          <w:rFonts w:ascii="TH SarabunPSK" w:eastAsia="Times New Roman" w:hAnsi="TH SarabunPSK" w:cs="TH SarabunPSK"/>
           <w:color w:val="000000"/>
           <w:sz w:val="32"/>
           <w:szCs w:val="32"/>
@@ -2322,7 +2050,7 @@
       <w:proofErr w:type="spellEnd"/>
       <w:r>
         <w:rPr>
-          <w:rFonts w:ascii="TH Sarabun New" w:eastAsia="Times New Roman" w:hAnsi="TH Sarabun New" w:cs="TH Sarabun New"/>
+          <w:rFonts w:ascii="TH SarabunPSK" w:eastAsia="Times New Roman" w:hAnsi="TH SarabunPSK" w:cs="TH SarabunPSK"/>
           <w:color w:val="000000"/>
           <w:sz w:val="32"/>
           <w:szCs w:val="32"/>
@@ -2331,7 +2059,7 @@
       </w:r>
       <w:r>
         <w:rPr>
-          <w:rFonts w:ascii="TH Sarabun New" w:eastAsia="Times New Roman" w:hAnsi="TH Sarabun New" w:cs="TH Sarabun New"/>
+          <w:rFonts w:ascii="TH SarabunPSK" w:eastAsia="Times New Roman" w:hAnsi="TH SarabunPSK" w:cs="TH SarabunPSK"/>
           <w:color w:val="000000"/>
           <w:sz w:val="32"/>
           <w:szCs w:val="32"/>
@@ -2341,7 +2069,7 @@
       </w:r>
       <w:r>
         <w:rPr>
-          <w:rFonts w:ascii="TH Sarabun New" w:eastAsia="Times New Roman" w:hAnsi="TH Sarabun New" w:cs="TH Sarabun New"/>
+          <w:rFonts w:ascii="TH SarabunPSK" w:eastAsia="Times New Roman" w:hAnsi="TH SarabunPSK" w:cs="TH SarabunPSK"/>
           <w:color w:val="000000"/>
           <w:sz w:val="32"/>
           <w:szCs w:val="32"/>
@@ -2360,15 +2088,15 @@
         <w:jc w:val="thaiDistribute"/>
         <w:textAlignment w:val="baseline"/>
         <w:rPr>
-          <w:rFonts w:ascii="TH Sarabun New" w:eastAsia="Times New Roman" w:hAnsi="TH Sarabun New" w:cs="TH Sarabun New"/>
-          <w:color w:val="000000"/>
-          <w:sz w:val="32"/>
-          <w:szCs w:val="32"/>
-        </w:rPr>
-      </w:pPr>
-      <w:r>
-        <w:rPr>
-          <w:rFonts w:ascii="TH Sarabun New" w:eastAsia="Times New Roman" w:hAnsi="TH Sarabun New" w:cs="TH Sarabun New"/>
+          <w:rFonts w:ascii="TH SarabunPSK" w:eastAsia="Times New Roman" w:hAnsi="TH SarabunPSK" w:cs="TH SarabunPSK"/>
+          <w:color w:val="000000"/>
+          <w:sz w:val="32"/>
+          <w:szCs w:val="32"/>
+        </w:rPr>
+      </w:pPr>
+      <w:r>
+        <w:rPr>
+          <w:rFonts w:ascii="TH SarabunPSK" w:eastAsia="Times New Roman" w:hAnsi="TH SarabunPSK" w:cs="TH SarabunPSK"/>
           <w:color w:val="000000"/>
           <w:sz w:val="32"/>
           <w:szCs w:val="32"/>
@@ -2378,7 +2106,7 @@
       </w:r>
       <w:r>
         <w:rPr>
-          <w:rFonts w:ascii="TH Sarabun New" w:eastAsia="Times New Roman" w:hAnsi="TH Sarabun New" w:cs="TH Sarabun New"/>
+          <w:rFonts w:ascii="TH SarabunPSK" w:eastAsia="Times New Roman" w:hAnsi="TH SarabunPSK" w:cs="TH SarabunPSK"/>
           <w:color w:val="000000"/>
           <w:sz w:val="32"/>
           <w:szCs w:val="32"/>
@@ -2387,7 +2115,7 @@
       </w:r>
       <w:r>
         <w:rPr>
-          <w:rFonts w:ascii="TH Sarabun New" w:eastAsia="Times New Roman" w:hAnsi="TH Sarabun New" w:cs="TH Sarabun New"/>
+          <w:rFonts w:ascii="TH SarabunPSK" w:eastAsia="Times New Roman" w:hAnsi="TH SarabunPSK" w:cs="TH SarabunPSK"/>
           <w:color w:val="000000"/>
           <w:sz w:val="32"/>
           <w:szCs w:val="32"/>
@@ -2396,7 +2124,7 @@
       </w:r>
       <w:r>
         <w:rPr>
-          <w:rFonts w:ascii="TH Sarabun New" w:eastAsia="Times New Roman" w:hAnsi="TH Sarabun New" w:cs="TH Sarabun New"/>
+          <w:rFonts w:ascii="TH SarabunPSK" w:eastAsia="Times New Roman" w:hAnsi="TH SarabunPSK" w:cs="TH SarabunPSK"/>
           <w:color w:val="000000"/>
           <w:sz w:val="32"/>
           <w:szCs w:val="32"/>
@@ -2405,49 +2133,27 @@
       </w:r>
       <w:r>
         <w:rPr>
-          <w:rFonts w:ascii="TH Sarabun New" w:eastAsia="Times New Roman" w:hAnsi="TH Sarabun New" w:cs="TH Sarabun New"/>
-          <w:color w:val="000000"/>
-          <w:sz w:val="32"/>
-          <w:szCs w:val="32"/>
-          <w:cs/>
-        </w:rPr>
-        <w:t>ใช้สำหรับ</w:t>
-      </w:r>
-      <w:r>
-        <w:rPr>
-          <w:rFonts w:ascii="TH Sarabun New" w:eastAsia="Times New Roman" w:hAnsi="TH Sarabun New" w:cs="TH Sarabun New" w:hint="cs"/>
-          <w:color w:val="000000"/>
-          <w:sz w:val="32"/>
-          <w:szCs w:val="32"/>
-          <w:cs/>
-        </w:rPr>
-        <w:t>จัดการ</w:t>
-      </w:r>
-      <w:proofErr w:type="spellStart"/>
-      <w:r>
-        <w:rPr>
-          <w:rFonts w:ascii="TH Sarabun New" w:eastAsia="Times New Roman" w:hAnsi="TH Sarabun New" w:cs="TH Sarabun New"/>
-          <w:color w:val="000000"/>
-          <w:sz w:val="32"/>
-          <w:szCs w:val="32"/>
-          <w:cs/>
-        </w:rPr>
-        <w:t>กิต</w:t>
-      </w:r>
-      <w:proofErr w:type="spellEnd"/>
-      <w:r>
-        <w:rPr>
-          <w:rFonts w:ascii="TH Sarabun New" w:eastAsia="Times New Roman" w:hAnsi="TH Sarabun New" w:cs="TH Sarabun New"/>
-          <w:color w:val="000000"/>
-          <w:sz w:val="32"/>
-          <w:szCs w:val="32"/>
-          <w:cs/>
-        </w:rPr>
-        <w:t xml:space="preserve"> (</w:t>
-      </w:r>
-      <w:r>
-        <w:rPr>
-          <w:rFonts w:ascii="TH Sarabun New" w:eastAsia="Times New Roman" w:hAnsi="TH Sarabun New" w:cs="TH Sarabun New"/>
+          <w:rFonts w:ascii="TH SarabunPSK" w:eastAsia="Times New Roman" w:hAnsi="TH SarabunPSK" w:cs="TH SarabunPSK"/>
+          <w:color w:val="000000"/>
+          <w:sz w:val="32"/>
+          <w:szCs w:val="32"/>
+          <w:cs/>
+        </w:rPr>
+        <w:t>ใช้สำหรับจัดการ</w:t>
+      </w:r>
+      <w:r>
+        <w:rPr>
+          <w:rFonts w:ascii="TH SarabunPSK" w:eastAsia="Times New Roman" w:hAnsi="TH SarabunPSK" w:cs="TH SarabunPSK"/>
+          <w:color w:val="000000"/>
+          <w:sz w:val="32"/>
+          <w:szCs w:val="32"/>
+          <w:cs/>
+        </w:rPr>
+        <w:t>กิต (</w:t>
+      </w:r>
+      <w:r>
+        <w:rPr>
+          <w:rFonts w:ascii="TH SarabunPSK" w:eastAsia="Times New Roman" w:hAnsi="TH SarabunPSK" w:cs="TH SarabunPSK"/>
           <w:color w:val="000000"/>
           <w:sz w:val="32"/>
           <w:szCs w:val="32"/>
@@ -2461,14 +2167,14 @@
         <w:ind w:left="720"/>
         <w:jc w:val="thaiDistribute"/>
         <w:rPr>
-          <w:rFonts w:ascii="TH Sarabun New" w:eastAsia="Times New Roman" w:hAnsi="TH Sarabun New" w:cs="TH Sarabun New"/>
-          <w:sz w:val="32"/>
-          <w:szCs w:val="32"/>
-        </w:rPr>
-      </w:pPr>
-      <w:r>
-        <w:rPr>
-          <w:rFonts w:ascii="TH Sarabun New" w:eastAsia="Times New Roman" w:hAnsi="TH Sarabun New" w:cs="TH Sarabun New"/>
+          <w:rFonts w:ascii="TH SarabunPSK" w:eastAsia="Times New Roman" w:hAnsi="TH SarabunPSK" w:cs="TH SarabunPSK"/>
+          <w:sz w:val="32"/>
+          <w:szCs w:val="32"/>
+        </w:rPr>
+      </w:pPr>
+      <w:r>
+        <w:rPr>
+          <w:rFonts w:ascii="TH SarabunPSK" w:eastAsia="Times New Roman" w:hAnsi="TH SarabunPSK" w:cs="TH SarabunPSK"/>
           <w:color w:val="000000"/>
           <w:sz w:val="32"/>
           <w:szCs w:val="32"/>
@@ -2481,14 +2187,14 @@
         <w:spacing w:after="280" w:line="240" w:lineRule="auto"/>
         <w:jc w:val="thaiDistribute"/>
         <w:rPr>
-          <w:rFonts w:ascii="TH Sarabun New" w:eastAsia="Times New Roman" w:hAnsi="TH Sarabun New" w:cs="TH Sarabun New"/>
-          <w:sz w:val="32"/>
-          <w:szCs w:val="32"/>
-        </w:rPr>
-      </w:pPr>
-      <w:r>
-        <w:rPr>
-          <w:rFonts w:ascii="TH Sarabun New" w:eastAsia="Times New Roman" w:hAnsi="TH Sarabun New" w:cs="TH Sarabun New"/>
+          <w:rFonts w:ascii="TH SarabunPSK" w:eastAsia="Times New Roman" w:hAnsi="TH SarabunPSK" w:cs="TH SarabunPSK"/>
+          <w:sz w:val="32"/>
+          <w:szCs w:val="32"/>
+        </w:rPr>
+      </w:pPr>
+      <w:r>
+        <w:rPr>
+          <w:rFonts w:ascii="TH SarabunPSK" w:eastAsia="Times New Roman" w:hAnsi="TH SarabunPSK" w:cs="TH SarabunPSK"/>
           <w:sz w:val="32"/>
           <w:szCs w:val="32"/>
         </w:rPr>
@@ -2500,14 +2206,14 @@
         <w:spacing w:after="0" w:line="240" w:lineRule="auto"/>
         <w:jc w:val="thaiDistribute"/>
         <w:rPr>
-          <w:rFonts w:ascii="TH Sarabun New" w:eastAsia="Times New Roman" w:hAnsi="TH Sarabun New" w:cs="TH Sarabun New"/>
-          <w:sz w:val="32"/>
-          <w:szCs w:val="32"/>
-        </w:rPr>
-      </w:pPr>
-      <w:r>
-        <w:rPr>
-          <w:rFonts w:ascii="TH Sarabun New" w:eastAsia="Times New Roman" w:hAnsi="TH Sarabun New" w:cs="TH Sarabun New"/>
+          <w:rFonts w:ascii="TH SarabunPSK" w:eastAsia="Times New Roman" w:hAnsi="TH SarabunPSK" w:cs="TH SarabunPSK"/>
+          <w:sz w:val="32"/>
+          <w:szCs w:val="32"/>
+        </w:rPr>
+      </w:pPr>
+      <w:r>
+        <w:rPr>
+          <w:rFonts w:ascii="TH SarabunPSK" w:eastAsia="Times New Roman" w:hAnsi="TH SarabunPSK" w:cs="TH SarabunPSK"/>
           <w:b/>
           <w:bCs/>
           <w:color w:val="000000"/>
@@ -2521,14 +2227,14 @@
       <w:pPr>
         <w:jc w:val="thaiDistribute"/>
         <w:rPr>
-          <w:rFonts w:ascii="TH Sarabun New" w:hAnsi="TH Sarabun New" w:cs="TH Sarabun New"/>
+          <w:rFonts w:ascii="TH SarabunPSK" w:hAnsi="TH SarabunPSK" w:cs="TH SarabunPSK"/>
           <w:sz w:val="32"/>
           <w:szCs w:val="32"/>
         </w:rPr>
       </w:pPr>
     </w:p>
     <w:sectPr>
-      <w:headerReference w:type="default" r:id="rId9"/>
+      <w:headerReference w:type="default" r:id="rId8"/>
       <w:pgSz w:w="11906" w:h="16838"/>
       <w:pgMar w:top="1440" w:right="1440" w:bottom="1440" w:left="2160" w:header="708" w:footer="708" w:gutter="0"/>
       <w:cols w:space="708"/>
@@ -2539,7 +2245,7 @@
 </file>
 
 <file path=word/endnotes.xml><?xml version="1.0" encoding="utf-8"?>
-<w:endnotes xmlns:wpc="http://schemas.microsoft.com/office/word/2010/wordprocessingCanvas" xmlns:mc="http://schemas.openxmlformats.org/markup-compatibility/2006" xmlns:o="urn:schemas-microsoft-com:office:office" xmlns:r="http://schemas.openxmlformats.org/officeDocument/2006/relationships" xmlns:m="http://schemas.openxmlformats.org/officeDocument/2006/math" xmlns:v="urn:schemas-microsoft-com:vml" xmlns:wp14="http://schemas.microsoft.com/office/word/2010/wordprocessingDrawing" xmlns:wp="http://schemas.openxmlformats.org/drawingml/2006/wordprocessingDrawing" xmlns:w10="urn:schemas-microsoft-com:office:word" xmlns:w="http://schemas.openxmlformats.org/wordprocessingml/2006/main" xmlns:w14="http://schemas.microsoft.com/office/word/2010/wordml" xmlns:wpg="http://schemas.microsoft.com/office/word/2010/wordprocessingGroup" xmlns:wpi="http://schemas.microsoft.com/office/word/2010/wordprocessingInk" xmlns:wne="http://schemas.microsoft.com/office/word/2006/wordml" xmlns:wps="http://schemas.microsoft.com/office/word/2010/wordprocessingShape" mc:Ignorable="w14 wp14">
+<w:endnotes xmlns:ve="http://schemas.openxmlformats.org/markup-compatibility/2006" xmlns:o="urn:schemas-microsoft-com:office:office" xmlns:r="http://schemas.openxmlformats.org/officeDocument/2006/relationships" xmlns:m="http://schemas.openxmlformats.org/officeDocument/2006/math" xmlns:v="urn:schemas-microsoft-com:vml" xmlns:wp="http://schemas.openxmlformats.org/drawingml/2006/wordprocessingDrawing" xmlns:w10="urn:schemas-microsoft-com:office:word" xmlns:w="http://schemas.openxmlformats.org/wordprocessingml/2006/main" xmlns:wne="http://schemas.microsoft.com/office/word/2006/wordml">
   <w:endnote w:type="separator" w:id="-1">
     <w:p>
       <w:pPr>
@@ -2564,7 +2270,7 @@
 </file>
 
 <file path=word/footnotes.xml><?xml version="1.0" encoding="utf-8"?>
-<w:footnotes xmlns:wpc="http://schemas.microsoft.com/office/word/2010/wordprocessingCanvas" xmlns:mc="http://schemas.openxmlformats.org/markup-compatibility/2006" xmlns:o="urn:schemas-microsoft-com:office:office" xmlns:r="http://schemas.openxmlformats.org/officeDocument/2006/relationships" xmlns:m="http://schemas.openxmlformats.org/officeDocument/2006/math" xmlns:v="urn:schemas-microsoft-com:vml" xmlns:wp14="http://schemas.microsoft.com/office/word/2010/wordprocessingDrawing" xmlns:wp="http://schemas.openxmlformats.org/drawingml/2006/wordprocessingDrawing" xmlns:w10="urn:schemas-microsoft-com:office:word" xmlns:w="http://schemas.openxmlformats.org/wordprocessingml/2006/main" xmlns:w14="http://schemas.microsoft.com/office/word/2010/wordml" xmlns:wpg="http://schemas.microsoft.com/office/word/2010/wordprocessingGroup" xmlns:wpi="http://schemas.microsoft.com/office/word/2010/wordprocessingInk" xmlns:wne="http://schemas.microsoft.com/office/word/2006/wordml" xmlns:wps="http://schemas.microsoft.com/office/word/2010/wordprocessingShape" mc:Ignorable="w14 wp14">
+<w:footnotes xmlns:ve="http://schemas.openxmlformats.org/markup-compatibility/2006" xmlns:o="urn:schemas-microsoft-com:office:office" xmlns:r="http://schemas.openxmlformats.org/officeDocument/2006/relationships" xmlns:m="http://schemas.openxmlformats.org/officeDocument/2006/math" xmlns:v="urn:schemas-microsoft-com:vml" xmlns:wp="http://schemas.openxmlformats.org/drawingml/2006/wordprocessingDrawing" xmlns:w10="urn:schemas-microsoft-com:office:word" xmlns:w="http://schemas.openxmlformats.org/wordprocessingml/2006/main" xmlns:wne="http://schemas.microsoft.com/office/word/2006/wordml">
   <w:footnote w:type="separator" w:id="-1">
     <w:p>
       <w:pPr>
@@ -2589,7 +2295,7 @@
 </file>
 
 <file path=word/header1.xml><?xml version="1.0" encoding="utf-8"?>
-<w:hdr xmlns:wpc="http://schemas.microsoft.com/office/word/2010/wordprocessingCanvas" xmlns:mc="http://schemas.openxmlformats.org/markup-compatibility/2006" xmlns:o="urn:schemas-microsoft-com:office:office" xmlns:r="http://schemas.openxmlformats.org/officeDocument/2006/relationships" xmlns:m="http://schemas.openxmlformats.org/officeDocument/2006/math" xmlns:v="urn:schemas-microsoft-com:vml" xmlns:wp14="http://schemas.microsoft.com/office/word/2010/wordprocessingDrawing" xmlns:wp="http://schemas.openxmlformats.org/drawingml/2006/wordprocessingDrawing" xmlns:w10="urn:schemas-microsoft-com:office:word" xmlns:w="http://schemas.openxmlformats.org/wordprocessingml/2006/main" xmlns:w14="http://schemas.microsoft.com/office/word/2010/wordml" xmlns:wpg="http://schemas.microsoft.com/office/word/2010/wordprocessingGroup" xmlns:wpi="http://schemas.microsoft.com/office/word/2010/wordprocessingInk" xmlns:wne="http://schemas.microsoft.com/office/word/2006/wordml" xmlns:wps="http://schemas.microsoft.com/office/word/2010/wordprocessingShape" mc:Ignorable="w14 wp14">
+<w:hdr xmlns:ve="http://schemas.openxmlformats.org/markup-compatibility/2006" xmlns:o="urn:schemas-microsoft-com:office:office" xmlns:r="http://schemas.openxmlformats.org/officeDocument/2006/relationships" xmlns:m="http://schemas.openxmlformats.org/officeDocument/2006/math" xmlns:v="urn:schemas-microsoft-com:vml" xmlns:wp="http://schemas.openxmlformats.org/drawingml/2006/wordprocessingDrawing" xmlns:w10="urn:schemas-microsoft-com:office:word" xmlns:w="http://schemas.openxmlformats.org/wordprocessingml/2006/main" xmlns:wne="http://schemas.microsoft.com/office/word/2006/wordml">
   <w:sdt>
     <w:sdtPr>
       <w:id w:val="1474410331"/>
@@ -2670,7 +2376,7 @@
 </file>
 
 <file path=word/numbering.xml><?xml version="1.0" encoding="utf-8"?>
-<w:numbering xmlns:wpc="http://schemas.microsoft.com/office/word/2010/wordprocessingCanvas" xmlns:mc="http://schemas.openxmlformats.org/markup-compatibility/2006" xmlns:o="urn:schemas-microsoft-com:office:office" xmlns:r="http://schemas.openxmlformats.org/officeDocument/2006/relationships" xmlns:m="http://schemas.openxmlformats.org/officeDocument/2006/math" xmlns:v="urn:schemas-microsoft-com:vml" xmlns:wp14="http://schemas.microsoft.com/office/word/2010/wordprocessingDrawing" xmlns:wp="http://schemas.openxmlformats.org/drawingml/2006/wordprocessingDrawing" xmlns:w10="urn:schemas-microsoft-com:office:word" xmlns:w="http://schemas.openxmlformats.org/wordprocessingml/2006/main" xmlns:w14="http://schemas.microsoft.com/office/word/2010/wordml" xmlns:wpg="http://schemas.microsoft.com/office/word/2010/wordprocessingGroup" xmlns:wpi="http://schemas.microsoft.com/office/word/2010/wordprocessingInk" xmlns:wne="http://schemas.microsoft.com/office/word/2006/wordml" xmlns:wps="http://schemas.microsoft.com/office/word/2010/wordprocessingShape" mc:Ignorable="w14 wp14">
+<w:numbering xmlns:ve="http://schemas.openxmlformats.org/markup-compatibility/2006" xmlns:o="urn:schemas-microsoft-com:office:office" xmlns:r="http://schemas.openxmlformats.org/officeDocument/2006/relationships" xmlns:m="http://schemas.openxmlformats.org/officeDocument/2006/math" xmlns:v="urn:schemas-microsoft-com:vml" xmlns:wp="http://schemas.openxmlformats.org/drawingml/2006/wordprocessingDrawing" xmlns:w10="urn:schemas-microsoft-com:office:word" xmlns:w="http://schemas.openxmlformats.org/wordprocessingml/2006/main" xmlns:wne="http://schemas.microsoft.com/office/word/2006/wordml">
   <w:abstractNum w:abstractNumId="0">
     <w:nsid w:val="029544B6"/>
     <w:multiLevelType w:val="hybridMultilevel"/>
@@ -5059,6 +4765,13 @@
   </w:num>
   <w:num w:numId="10">
     <w:abstractNumId w:val="4"/>
+    <w:lvlOverride w:ilvl="0">
+      <w:lvl w:ilvl="0">
+        <w:numFmt w:val="decimal"/>
+        <w:lvlText w:val=""/>
+        <w:lvlJc w:val="left"/>
+      </w:lvl>
+    </w:lvlOverride>
     <w:lvlOverride w:ilvl="1">
       <w:lvl w:ilvl="1">
         <w:numFmt w:val="bullet"/>
@@ -5114,7 +4827,7 @@
 </file>
 
 <file path=word/styles.xml><?xml version="1.0" encoding="utf-8"?>
-<w:styles xmlns:mc="http://schemas.openxmlformats.org/markup-compatibility/2006" xmlns:r="http://schemas.openxmlformats.org/officeDocument/2006/relationships" xmlns:w="http://schemas.openxmlformats.org/wordprocessingml/2006/main" xmlns:w14="http://schemas.microsoft.com/office/word/2010/wordml" mc:Ignorable="w14">
+<w:styles xmlns:r="http://schemas.openxmlformats.org/officeDocument/2006/relationships" xmlns:w="http://schemas.openxmlformats.org/wordprocessingml/2006/main">
   <w:docDefaults>
     <w:rPrDefault>
       <w:rPr>
@@ -5272,6 +4985,7 @@
   <w:style w:type="paragraph" w:default="1" w:styleId="Normal">
     <w:name w:val="Normal"/>
     <w:qFormat/>
+    <w:rsid w:val="00DC6D24"/>
   </w:style>
   <w:style w:type="paragraph" w:styleId="Heading1">
     <w:name w:val="heading 1"/>
@@ -5307,6 +5021,7 @@
     <w:uiPriority w:val="99"/>
     <w:semiHidden/>
     <w:unhideWhenUsed/>
+    <w:qFormat/>
     <w:tblPr>
       <w:tblInd w:w="0" w:type="dxa"/>
       <w:tblCellMar>
@@ -5412,6 +5127,36 @@
     <w:link w:val="Footer"/>
     <w:uiPriority w:val="99"/>
     <w:rsid w:val="00C435EA"/>
+  </w:style>
+  <w:style w:type="paragraph" w:styleId="DocumentMap">
+    <w:name w:val="Document Map"/>
+    <w:basedOn w:val="Normal"/>
+    <w:link w:val="DocumentMapChar"/>
+    <w:uiPriority w:val="99"/>
+    <w:semiHidden/>
+    <w:unhideWhenUsed/>
+    <w:rsid w:val="00E04CE2"/>
+    <w:pPr>
+      <w:spacing w:after="0" w:line="240" w:lineRule="auto"/>
+    </w:pPr>
+    <w:rPr>
+      <w:rFonts w:ascii="Tahoma" w:hAnsi="Tahoma" w:cs="Angsana New"/>
+      <w:sz w:val="16"/>
+      <w:szCs w:val="20"/>
+    </w:rPr>
+  </w:style>
+  <w:style w:type="character" w:customStyle="1" w:styleId="DocumentMapChar">
+    <w:name w:val="Document Map Char"/>
+    <w:basedOn w:val="DefaultParagraphFont"/>
+    <w:link w:val="DocumentMap"/>
+    <w:uiPriority w:val="99"/>
+    <w:semiHidden/>
+    <w:rsid w:val="00E04CE2"/>
+    <w:rPr>
+      <w:rFonts w:ascii="Tahoma" w:hAnsi="Tahoma" w:cs="Angsana New"/>
+      <w:sz w:val="16"/>
+      <w:szCs w:val="20"/>
+    </w:rPr>
   </w:style>
 </w:styles>
 </file>
@@ -6009,7 +5754,7 @@
 </file>
 
 <file path=customXml/itemProps1.xml><?xml version="1.0" encoding="utf-8"?>
-<ds:datastoreItem xmlns:ds="http://schemas.openxmlformats.org/officeDocument/2006/customXml" ds:itemID="{8102A5E7-5130-432E-AF55-8666A71FCF04}">
+<ds:datastoreItem xmlns:ds="http://schemas.openxmlformats.org/officeDocument/2006/customXml" ds:itemID="{26628E8C-9514-4CE6-8380-E99B94EB0295}">
   <ds:schemaRefs>
     <ds:schemaRef ds:uri="http://schemas.openxmlformats.org/officeDocument/2006/bibliography"/>
   </ds:schemaRefs>

</xml_diff>

<commit_message>
edit : 2016 June 21
</commit_message>
<xml_diff>
--- a/Chapter1.docx
+++ b/Chapter1.docx
@@ -18,7 +18,6 @@
           <w:rFonts w:ascii="TH SarabunPSK" w:eastAsia="Times New Roman" w:hAnsi="TH SarabunPSK" w:cs="TH SarabunPSK"/>
           <w:b/>
           <w:bCs/>
-          <w:color w:val="000000"/>
           <w:sz w:val="32"/>
           <w:szCs w:val="32"/>
           <w:cs/>
@@ -30,7 +29,6 @@
           <w:rFonts w:ascii="TH SarabunPSK" w:eastAsia="Times New Roman" w:hAnsi="TH SarabunPSK" w:cs="TH SarabunPSK"/>
           <w:b/>
           <w:bCs/>
-          <w:color w:val="000000"/>
           <w:sz w:val="32"/>
           <w:szCs w:val="32"/>
         </w:rPr>
@@ -53,7 +51,6 @@
           <w:rFonts w:ascii="TH SarabunPSK" w:eastAsia="Times New Roman" w:hAnsi="TH SarabunPSK" w:cs="TH SarabunPSK"/>
           <w:b/>
           <w:bCs/>
-          <w:color w:val="000000"/>
           <w:sz w:val="36"/>
           <w:szCs w:val="36"/>
           <w:cs/>
@@ -90,18 +87,26 @@
           <w:rFonts w:ascii="TH SarabunPSK" w:eastAsia="Times New Roman" w:hAnsi="TH SarabunPSK" w:cs="TH SarabunPSK"/>
           <w:b/>
           <w:bCs/>
-          <w:color w:val="000000"/>
-          <w:sz w:val="32"/>
-          <w:szCs w:val="32"/>
-        </w:rPr>
-        <w:t xml:space="preserve">1. 1 </w:t>
+          <w:sz w:val="32"/>
+          <w:szCs w:val="32"/>
+        </w:rPr>
+        <w:t>1.</w:t>
       </w:r>
       <w:r>
         <w:rPr>
           <w:rFonts w:ascii="TH SarabunPSK" w:eastAsia="Times New Roman" w:hAnsi="TH SarabunPSK" w:cs="TH SarabunPSK"/>
           <w:b/>
           <w:bCs/>
-          <w:color w:val="000000"/>
+          <w:sz w:val="32"/>
+          <w:szCs w:val="32"/>
+        </w:rPr>
+        <w:t xml:space="preserve">1 </w:t>
+      </w:r>
+      <w:r>
+        <w:rPr>
+          <w:rFonts w:ascii="TH SarabunPSK" w:eastAsia="Times New Roman" w:hAnsi="TH SarabunPSK" w:cs="TH SarabunPSK"/>
+          <w:b/>
+          <w:bCs/>
           <w:sz w:val="32"/>
           <w:szCs w:val="32"/>
           <w:cs/>
@@ -123,7 +128,6 @@
       <w:r>
         <w:rPr>
           <w:rFonts w:ascii="TH SarabunPSK" w:eastAsia="Times New Roman" w:hAnsi="TH SarabunPSK" w:cs="TH SarabunPSK"/>
-          <w:color w:val="000000"/>
           <w:sz w:val="32"/>
           <w:szCs w:val="32"/>
           <w:cs/>
@@ -133,7 +137,6 @@
       <w:r>
         <w:rPr>
           <w:rFonts w:ascii="TH SarabunPSK" w:eastAsia="Times New Roman" w:hAnsi="TH SarabunPSK" w:cs="TH SarabunPSK"/>
-          <w:color w:val="000000"/>
           <w:sz w:val="32"/>
           <w:szCs w:val="32"/>
         </w:rPr>
@@ -142,7 +145,6 @@
       <w:r>
         <w:rPr>
           <w:rFonts w:ascii="TH SarabunPSK" w:eastAsia="Times New Roman" w:hAnsi="TH SarabunPSK" w:cs="TH SarabunPSK"/>
-          <w:color w:val="000000"/>
           <w:sz w:val="32"/>
           <w:szCs w:val="32"/>
         </w:rPr>
@@ -151,7 +153,6 @@
       <w:r>
         <w:rPr>
           <w:rFonts w:ascii="TH SarabunPSK" w:eastAsia="Times New Roman" w:hAnsi="TH SarabunPSK" w:cs="TH SarabunPSK"/>
-          <w:color w:val="000000"/>
           <w:sz w:val="32"/>
           <w:szCs w:val="32"/>
           <w:cs/>
@@ -173,7 +174,6 @@
       <w:r>
         <w:rPr>
           <w:rFonts w:ascii="TH SarabunPSK" w:eastAsia="Times New Roman" w:hAnsi="TH SarabunPSK" w:cs="TH SarabunPSK"/>
-          <w:color w:val="000000"/>
           <w:sz w:val="32"/>
           <w:szCs w:val="32"/>
           <w:cs/>
@@ -183,7 +183,6 @@
       <w:r>
         <w:rPr>
           <w:rFonts w:ascii="TH SarabunPSK" w:eastAsia="Times New Roman" w:hAnsi="TH SarabunPSK" w:cs="TH SarabunPSK"/>
-          <w:color w:val="000000"/>
           <w:sz w:val="32"/>
           <w:szCs w:val="32"/>
           <w:cs/>
@@ -193,7 +192,6 @@
       <w:r>
         <w:rPr>
           <w:rFonts w:ascii="TH SarabunPSK" w:eastAsia="Times New Roman" w:hAnsi="TH SarabunPSK" w:cs="TH SarabunPSK"/>
-          <w:color w:val="000000"/>
           <w:sz w:val="32"/>
           <w:szCs w:val="32"/>
           <w:cs/>
@@ -203,7 +201,6 @@
       <w:r>
         <w:rPr>
           <w:rFonts w:ascii="TH SarabunPSK" w:eastAsia="Times New Roman" w:hAnsi="TH SarabunPSK" w:cs="TH SarabunPSK"/>
-          <w:color w:val="000000"/>
           <w:sz w:val="32"/>
           <w:szCs w:val="32"/>
           <w:cs/>
@@ -213,7 +210,6 @@
       <w:r>
         <w:rPr>
           <w:rFonts w:ascii="TH SarabunPSK" w:eastAsia="Times New Roman" w:hAnsi="TH SarabunPSK" w:cs="TH SarabunPSK"/>
-          <w:color w:val="000000"/>
           <w:sz w:val="32"/>
           <w:szCs w:val="32"/>
           <w:cs/>
@@ -223,7 +219,6 @@
       <w:r>
         <w:rPr>
           <w:rFonts w:ascii="TH SarabunPSK" w:eastAsia="Times New Roman" w:hAnsi="TH SarabunPSK" w:cs="TH SarabunPSK"/>
-          <w:color w:val="000000"/>
           <w:sz w:val="32"/>
           <w:szCs w:val="32"/>
         </w:rPr>
@@ -232,7 +227,6 @@
       <w:r>
         <w:rPr>
           <w:rFonts w:ascii="TH SarabunPSK" w:eastAsia="Times New Roman" w:hAnsi="TH SarabunPSK" w:cs="TH SarabunPSK"/>
-          <w:color w:val="000000"/>
           <w:sz w:val="32"/>
           <w:szCs w:val="32"/>
           <w:cs/>
@@ -242,7 +236,6 @@
       <w:r>
         <w:rPr>
           <w:rFonts w:ascii="TH SarabunPSK" w:eastAsia="Times New Roman" w:hAnsi="TH SarabunPSK" w:cs="TH SarabunPSK"/>
-          <w:color w:val="000000"/>
           <w:sz w:val="32"/>
           <w:szCs w:val="32"/>
         </w:rPr>
@@ -251,7 +244,6 @@
       <w:r>
         <w:rPr>
           <w:rFonts w:ascii="TH SarabunPSK" w:eastAsia="Times New Roman" w:hAnsi="TH SarabunPSK" w:cs="TH SarabunPSK"/>
-          <w:color w:val="000000"/>
           <w:sz w:val="32"/>
           <w:szCs w:val="32"/>
           <w:cs/>
@@ -261,7 +253,6 @@
       <w:r>
         <w:rPr>
           <w:rFonts w:ascii="TH SarabunPSK" w:eastAsia="Times New Roman" w:hAnsi="TH SarabunPSK" w:cs="TH SarabunPSK"/>
-          <w:color w:val="000000"/>
           <w:sz w:val="32"/>
           <w:szCs w:val="32"/>
         </w:rPr>
@@ -270,7 +261,6 @@
       <w:r>
         <w:rPr>
           <w:rFonts w:ascii="TH SarabunPSK" w:eastAsia="Times New Roman" w:hAnsi="TH SarabunPSK" w:cs="TH SarabunPSK"/>
-          <w:color w:val="000000"/>
           <w:sz w:val="32"/>
           <w:szCs w:val="32"/>
           <w:cs/>
@@ -292,7 +282,6 @@
       <w:r>
         <w:rPr>
           <w:rFonts w:ascii="TH SarabunPSK" w:eastAsia="Times New Roman" w:hAnsi="TH SarabunPSK" w:cs="TH SarabunPSK"/>
-          <w:color w:val="000000"/>
           <w:sz w:val="32"/>
           <w:szCs w:val="32"/>
           <w:cs/>
@@ -302,44 +291,13 @@
     </w:p>
     <w:p>
       <w:pPr>
-        <w:spacing w:after="0" w:line="240" w:lineRule="auto"/>
-        <w:jc w:val="thaiDistribute"/>
-        <w:rPr>
-          <w:rFonts w:ascii="TH SarabunPSK" w:eastAsia="Times New Roman" w:hAnsi="TH SarabunPSK" w:cs="TH SarabunPSK"/>
-          <w:sz w:val="32"/>
-          <w:szCs w:val="32"/>
-        </w:rPr>
-      </w:pPr>
-    </w:p>
-    <w:p>
-      <w:pPr>
-        <w:spacing w:after="0" w:line="240" w:lineRule="auto"/>
-        <w:jc w:val="thaiDistribute"/>
-        <w:rPr>
-          <w:rFonts w:ascii="TH SarabunPSK" w:eastAsia="Times New Roman" w:hAnsi="TH SarabunPSK" w:cs="TH SarabunPSK"/>
-          <w:sz w:val="32"/>
-          <w:szCs w:val="32"/>
-        </w:rPr>
-      </w:pPr>
-      <w:r>
-        <w:rPr>
-          <w:rFonts w:ascii="TH SarabunPSK" w:eastAsia="Times New Roman" w:hAnsi="TH SarabunPSK" w:cs="TH SarabunPSK"/>
-          <w:b/>
-          <w:bCs/>
-          <w:color w:val="000000"/>
-          <w:sz w:val="32"/>
-          <w:szCs w:val="32"/>
-        </w:rPr>
+        <w:pStyle w:val="Heading1"/>
+      </w:pPr>
+      <w:r>
         <w:t xml:space="preserve">1.2 </w:t>
       </w:r>
       <w:r>
         <w:rPr>
-          <w:rFonts w:ascii="TH SarabunPSK" w:eastAsia="Times New Roman" w:hAnsi="TH SarabunPSK" w:cs="TH SarabunPSK"/>
-          <w:b/>
-          <w:bCs/>
-          <w:color w:val="000000"/>
-          <w:sz w:val="32"/>
-          <w:szCs w:val="32"/>
           <w:cs/>
         </w:rPr>
         <w:t>วัตถุประสงค์ของงานวิจัย</w:t>
@@ -354,6 +312,7 @@
           <w:rFonts w:ascii="TH SarabunPSK" w:eastAsia="Times New Roman" w:hAnsi="TH SarabunPSK" w:cs="TH SarabunPSK"/>
           <w:sz w:val="32"/>
           <w:szCs w:val="32"/>
+          <w:cs/>
         </w:rPr>
       </w:pPr>
       <w:r>
@@ -361,7 +320,6 @@
           <w:rFonts w:ascii="TH SarabunPSK" w:eastAsia="Times New Roman" w:hAnsi="TH SarabunPSK" w:cs="TH SarabunPSK"/>
           <w:b/>
           <w:bCs/>
-          <w:color w:val="000000"/>
           <w:sz w:val="32"/>
           <w:szCs w:val="32"/>
         </w:rPr>
@@ -370,15 +328,49 @@
       </w:r>
       <w:r>
         <w:rPr>
-          <w:rFonts w:ascii="TH SarabunPSK" w:eastAsia="Times New Roman" w:hAnsi="TH SarabunPSK" w:cs="TH SarabunPSK"/>
+          <w:rFonts w:ascii="TH SarabunPSK" w:eastAsia="Times New Roman" w:hAnsi="TH SarabunPSK" w:cs="TH SarabunPSK" w:hint="cs"/>
           <w:b/>
           <w:bCs/>
-          <w:color w:val="000000"/>
-          <w:sz w:val="32"/>
-          <w:szCs w:val="32"/>
-          <w:cs/>
-        </w:rPr>
-        <w:t>การคอมไพล์ระบบจำลองการแลกเปลี่ยนเงินตราระหว่างประเทศ</w:t>
+          <w:color w:val="FF0000"/>
+          <w:sz w:val="32"/>
+          <w:szCs w:val="32"/>
+          <w:cs/>
+        </w:rPr>
+        <w:t>ก</w:t>
+      </w:r>
+      <w:r>
+        <w:rPr>
+          <w:rFonts w:ascii="TH SarabunPSK" w:eastAsia="Times New Roman" w:hAnsi="TH SarabunPSK" w:cs="TH SarabunPSK"/>
+          <w:b/>
+          <w:bCs/>
+          <w:color w:val="FF0000"/>
+          <w:sz w:val="32"/>
+          <w:szCs w:val="32"/>
+          <w:cs/>
+        </w:rPr>
+        <w:t>ารพัฒนา</w:t>
+      </w:r>
+      <w:r>
+        <w:rPr>
+          <w:rFonts w:ascii="TH SarabunPSK" w:eastAsia="Times New Roman" w:hAnsi="TH SarabunPSK" w:cs="TH SarabunPSK" w:hint="cs"/>
+          <w:b/>
+          <w:bCs/>
+          <w:sz w:val="32"/>
+          <w:szCs w:val="32"/>
+          <w:cs/>
+        </w:rPr>
+        <w:t>ระบบอัตโนมัติเพื่อควบคุมคุณภาพของซอฟต์แวร์</w:t>
+      </w:r>
+      <w:r>
+        <w:rPr>
+          <w:rFonts w:ascii="TH SarabunPSK" w:eastAsia="Times New Roman" w:hAnsi="TH SarabunPSK" w:cs="TH SarabunPSK" w:hint="cs"/>
+          <w:b/>
+          <w:bCs/>
+          <w:sz w:val="32"/>
+          <w:szCs w:val="32"/>
+          <w:cs/>
+        </w:rPr>
+        <w:t>เพื่อทำการส่งมอบให้ลูกค้า</w:t>
       </w:r>
     </w:p>
     <w:p>
@@ -392,29 +384,27 @@
         <w:textAlignment w:val="baseline"/>
         <w:rPr>
           <w:rFonts w:ascii="TH SarabunPSK" w:eastAsia="Times New Roman" w:hAnsi="TH SarabunPSK" w:cs="TH SarabunPSK"/>
-          <w:color w:val="000000"/>
-          <w:sz w:val="32"/>
-          <w:szCs w:val="32"/>
-        </w:rPr>
-      </w:pPr>
-      <w:r>
-        <w:rPr>
-          <w:rFonts w:ascii="TH SarabunPSK" w:eastAsia="Times New Roman" w:hAnsi="TH SarabunPSK" w:cs="TH SarabunPSK"/>
-          <w:color w:val="000000"/>
-          <w:sz w:val="32"/>
-          <w:szCs w:val="32"/>
-          <w:cs/>
-        </w:rPr>
-        <w:t>เพื่อลดขั้นตอนการปฏิบัติงานและการดำเนินงานของผู้ใช้งาน ลดระยะเวลาการทำงาน</w:t>
-      </w:r>
-      <w:r>
-        <w:rPr>
-          <w:rFonts w:ascii="TH SarabunPSK" w:eastAsia="Times New Roman" w:hAnsi="TH SarabunPSK" w:cs="TH SarabunPSK"/>
-          <w:color w:val="000000"/>
-          <w:sz w:val="32"/>
-          <w:szCs w:val="32"/>
-        </w:rPr>
-        <w:t xml:space="preserve"> </w:t>
+          <w:sz w:val="32"/>
+          <w:szCs w:val="32"/>
+        </w:rPr>
+      </w:pPr>
+      <w:r>
+        <w:rPr>
+          <w:rFonts w:ascii="TH SarabunPSK" w:eastAsia="Times New Roman" w:hAnsi="TH SarabunPSK" w:cs="TH SarabunPSK"/>
+          <w:sz w:val="32"/>
+          <w:szCs w:val="32"/>
+          <w:cs/>
+        </w:rPr>
+        <w:t>เพื่อลดขั้นตอนการปฏิบัติงานและการดำเนินงา</w:t>
+      </w:r>
+      <w:r>
+        <w:rPr>
+          <w:rFonts w:ascii="TH SarabunPSK" w:eastAsia="Times New Roman" w:hAnsi="TH SarabunPSK" w:cs="TH SarabunPSK"/>
+          <w:sz w:val="32"/>
+          <w:szCs w:val="32"/>
+          <w:cs/>
+        </w:rPr>
+        <w:t>นของผู้ใช้งาน</w:t>
       </w:r>
     </w:p>
     <w:p>
@@ -428,40 +418,54 @@
         <w:textAlignment w:val="baseline"/>
         <w:rPr>
           <w:rFonts w:ascii="TH SarabunPSK" w:eastAsia="Times New Roman" w:hAnsi="TH SarabunPSK" w:cs="TH SarabunPSK"/>
-          <w:color w:val="000000"/>
-          <w:sz w:val="32"/>
-          <w:szCs w:val="32"/>
-        </w:rPr>
-      </w:pPr>
-      <w:r>
-        <w:rPr>
-          <w:rFonts w:ascii="TH SarabunPSK" w:eastAsia="Times New Roman" w:hAnsi="TH SarabunPSK" w:cs="TH SarabunPSK"/>
-          <w:color w:val="000000"/>
-          <w:sz w:val="32"/>
-          <w:szCs w:val="32"/>
-          <w:cs/>
-        </w:rPr>
-        <w:t>เพื่อช่วยอำนวยความสะดวกในการคอมไฟล์ระบบจำลองการแลกปลี่ยนเงินตรงระหว่างประเทศให้มีความง่ายต่อการคอมไ</w:t>
-      </w:r>
-      <w:r>
-        <w:rPr>
-          <w:rFonts w:ascii="TH SarabunPSK" w:eastAsia="Times New Roman" w:hAnsi="TH SarabunPSK" w:cs="TH SarabunPSK"/>
-          <w:color w:val="000000"/>
-          <w:sz w:val="32"/>
-          <w:szCs w:val="32"/>
-          <w:cs/>
-        </w:rPr>
-        <w:t>พ</w:t>
-      </w:r>
-      <w:r>
-        <w:rPr>
-          <w:rFonts w:ascii="TH SarabunPSK" w:eastAsia="Times New Roman" w:hAnsi="TH SarabunPSK" w:cs="TH SarabunPSK"/>
-          <w:color w:val="000000"/>
-          <w:sz w:val="32"/>
-          <w:szCs w:val="32"/>
-          <w:cs/>
-        </w:rPr>
-        <w:t>ล์</w:t>
+          <w:sz w:val="32"/>
+          <w:szCs w:val="32"/>
+        </w:rPr>
+      </w:pPr>
+      <w:r>
+        <w:rPr>
+          <w:rFonts w:ascii="TH SarabunPSK" w:eastAsia="Times New Roman" w:hAnsi="TH SarabunPSK" w:cs="TH SarabunPSK"/>
+          <w:sz w:val="32"/>
+          <w:szCs w:val="32"/>
+          <w:cs/>
+        </w:rPr>
+        <w:t>เพื่อ</w:t>
+      </w:r>
+      <w:r>
+        <w:rPr>
+          <w:rFonts w:ascii="TH SarabunPSK" w:eastAsia="Times New Roman" w:hAnsi="TH SarabunPSK" w:cs="TH SarabunPSK" w:hint="cs"/>
+          <w:sz w:val="32"/>
+          <w:szCs w:val="32"/>
+          <w:cs/>
+        </w:rPr>
+        <w:t>ลดระยะเวลาในการ</w:t>
+      </w:r>
+      <w:r>
+        <w:rPr>
+          <w:rFonts w:ascii="TH SarabunPSK" w:eastAsia="Times New Roman" w:hAnsi="TH SarabunPSK" w:cs="TH SarabunPSK" w:hint="cs"/>
+          <w:sz w:val="32"/>
+          <w:szCs w:val="32"/>
+          <w:cs/>
+        </w:rPr>
+        <w:t>ควบคุมคุณภาพของซอฟต์แวร์</w:t>
+      </w:r>
+      <w:r>
+        <w:rPr>
+          <w:rFonts w:ascii="TH SarabunPSK" w:eastAsia="Times New Roman" w:hAnsi="TH SarabunPSK" w:cs="TH SarabunPSK" w:hint="cs"/>
+          <w:sz w:val="32"/>
+          <w:szCs w:val="32"/>
+          <w:cs/>
+        </w:rPr>
+        <w:t xml:space="preserve"> </w:t>
+      </w:r>
+      <w:r>
+        <w:rPr>
+          <w:rFonts w:ascii="TH SarabunPSK" w:eastAsia="Times New Roman" w:hAnsi="TH SarabunPSK" w:cs="TH SarabunPSK" w:hint="cs"/>
+          <w:sz w:val="32"/>
+          <w:szCs w:val="32"/>
+          <w:cs/>
+        </w:rPr>
+        <w:t>และเพื่อเพิ่มประสิทธิภาพของการทำงาน</w:t>
       </w:r>
     </w:p>
     <w:p>
@@ -475,15 +479,22 @@
         <w:textAlignment w:val="baseline"/>
         <w:rPr>
           <w:rFonts w:ascii="TH SarabunPSK" w:eastAsia="Times New Roman" w:hAnsi="TH SarabunPSK" w:cs="TH SarabunPSK"/>
-          <w:color w:val="000000"/>
-          <w:sz w:val="32"/>
-          <w:szCs w:val="32"/>
-        </w:rPr>
-      </w:pPr>
-      <w:r>
-        <w:rPr>
-          <w:rFonts w:ascii="TH SarabunPSK" w:eastAsia="Times New Roman" w:hAnsi="TH SarabunPSK" w:cs="TH SarabunPSK"/>
-          <w:color w:val="000000"/>
+          <w:sz w:val="32"/>
+          <w:szCs w:val="32"/>
+        </w:rPr>
+      </w:pPr>
+      <w:r>
+        <w:rPr>
+          <w:rFonts w:ascii="TH SarabunPSK" w:eastAsia="Times New Roman" w:hAnsi="TH SarabunPSK" w:cs="TH SarabunPSK"/>
+          <w:sz w:val="32"/>
+          <w:szCs w:val="32"/>
+          <w:cs/>
+        </w:rPr>
+        <w:t xml:space="preserve"> </w:t>
+      </w:r>
+      <w:r>
+        <w:rPr>
+          <w:rFonts w:ascii="TH SarabunPSK" w:eastAsia="Times New Roman" w:hAnsi="TH SarabunPSK" w:cs="TH SarabunPSK"/>
           <w:sz w:val="32"/>
           <w:szCs w:val="32"/>
           <w:cs/>
@@ -493,7 +504,6 @@
       <w:r>
         <w:rPr>
           <w:rFonts w:ascii="TH SarabunPSK" w:eastAsia="Times New Roman" w:hAnsi="TH SarabunPSK" w:cs="TH SarabunPSK"/>
-          <w:color w:val="000000"/>
           <w:sz w:val="32"/>
           <w:szCs w:val="32"/>
         </w:rPr>
@@ -502,7 +512,6 @@
       <w:r>
         <w:rPr>
           <w:rFonts w:ascii="TH SarabunPSK" w:eastAsia="Times New Roman" w:hAnsi="TH SarabunPSK" w:cs="TH SarabunPSK"/>
-          <w:color w:val="000000"/>
           <w:sz w:val="32"/>
           <w:szCs w:val="32"/>
         </w:rPr>
@@ -511,7 +520,6 @@
       <w:r>
         <w:rPr>
           <w:rFonts w:ascii="TH SarabunPSK" w:eastAsia="Times New Roman" w:hAnsi="TH SarabunPSK" w:cs="TH SarabunPSK"/>
-          <w:color w:val="000000"/>
           <w:sz w:val="32"/>
           <w:szCs w:val="32"/>
           <w:cs/>
@@ -538,32 +546,56 @@
         <w:outlineLvl w:val="0"/>
         <w:rPr>
           <w:rFonts w:ascii="TH SarabunPSK" w:eastAsia="Times New Roman" w:hAnsi="TH SarabunPSK" w:cs="TH SarabunPSK"/>
-          <w:sz w:val="32"/>
-          <w:szCs w:val="32"/>
-        </w:rPr>
-      </w:pPr>
-      <w:r>
-        <w:rPr>
-          <w:rFonts w:ascii="TH SarabunPSK" w:eastAsia="Times New Roman" w:hAnsi="TH SarabunPSK" w:cs="TH SarabunPSK"/>
           <w:b/>
           <w:bCs/>
-          <w:color w:val="000000"/>
-          <w:sz w:val="32"/>
-          <w:szCs w:val="32"/>
-        </w:rPr>
-        <w:t xml:space="preserve">1.2.2 </w:t>
-      </w:r>
+          <w:sz w:val="32"/>
+          <w:szCs w:val="32"/>
+        </w:rPr>
+      </w:pPr>
       <w:r>
         <w:rPr>
           <w:rFonts w:ascii="TH SarabunPSK" w:eastAsia="Times New Roman" w:hAnsi="TH SarabunPSK" w:cs="TH SarabunPSK"/>
           <w:b/>
           <w:bCs/>
-          <w:color w:val="000000"/>
-          <w:sz w:val="32"/>
-          <w:szCs w:val="32"/>
-          <w:cs/>
-        </w:rPr>
-        <w:t>การอัพเกรดระบบจำลองการแลกเปลี่ยนเงินตราระหว่างประเทศ</w:t>
+          <w:sz w:val="32"/>
+          <w:szCs w:val="32"/>
+        </w:rPr>
+        <w:t xml:space="preserve">1.2.2 </w:t>
+      </w:r>
+      <w:r>
+        <w:rPr>
+          <w:rFonts w:ascii="TH SarabunPSK" w:eastAsia="Times New Roman" w:hAnsi="TH SarabunPSK" w:cs="TH SarabunPSK"/>
+          <w:b/>
+          <w:bCs/>
+          <w:color w:val="FF0000"/>
+          <w:sz w:val="32"/>
+          <w:szCs w:val="32"/>
+          <w:cs/>
+        </w:rPr>
+        <w:t>การ</w:t>
+      </w:r>
+      <w:r>
+        <w:rPr>
+          <w:rFonts w:ascii="TH SarabunPSK" w:eastAsia="Times New Roman" w:hAnsi="TH SarabunPSK" w:cs="TH SarabunPSK" w:hint="cs"/>
+          <w:b/>
+          <w:bCs/>
+          <w:color w:val="FF0000"/>
+          <w:sz w:val="32"/>
+          <w:szCs w:val="32"/>
+          <w:cs/>
+        </w:rPr>
+        <w:t>พัฒนา</w:t>
+      </w:r>
+      <w:r>
+        <w:rPr>
+          <w:rFonts w:ascii="TH SarabunPSK" w:eastAsia="Times New Roman" w:hAnsi="TH SarabunPSK" w:cs="TH SarabunPSK" w:hint="cs"/>
+          <w:b/>
+          <w:bCs/>
+          <w:sz w:val="32"/>
+          <w:szCs w:val="32"/>
+          <w:cs/>
+        </w:rPr>
+        <w:t>ระบบอัตโนมัติเพื่อควบคุมคุณภาพของซอฟต์แวร์ก่อนส่งมอบให้ทีมทดสอบ</w:t>
       </w:r>
     </w:p>
     <w:p>
@@ -577,19 +609,18 @@
         <w:textAlignment w:val="baseline"/>
         <w:rPr>
           <w:rFonts w:ascii="TH SarabunPSK" w:eastAsia="Times New Roman" w:hAnsi="TH SarabunPSK" w:cs="TH SarabunPSK"/>
-          <w:color w:val="000000"/>
-          <w:sz w:val="32"/>
-          <w:szCs w:val="32"/>
-        </w:rPr>
-      </w:pPr>
-      <w:r>
-        <w:rPr>
-          <w:rFonts w:ascii="TH SarabunPSK" w:eastAsia="Times New Roman" w:hAnsi="TH SarabunPSK" w:cs="TH SarabunPSK"/>
-          <w:color w:val="000000"/>
-          <w:sz w:val="32"/>
-          <w:szCs w:val="32"/>
-          <w:cs/>
-        </w:rPr>
+          <w:sz w:val="32"/>
+          <w:szCs w:val="32"/>
+        </w:rPr>
+      </w:pPr>
+      <w:r>
+        <w:rPr>
+          <w:rFonts w:ascii="TH SarabunPSK" w:eastAsia="Times New Roman" w:hAnsi="TH SarabunPSK" w:cs="TH SarabunPSK"/>
+          <w:sz w:val="32"/>
+          <w:szCs w:val="32"/>
+          <w:cs/>
+        </w:rPr>
+        <w:lastRenderedPageBreak/>
         <w:t>เพื่อลดขั้นตอนการดำเนินการของผู้ใช้งาน ลดระยะเวลาการทำงาน และช่วยจัดสรรบุคลากรอย่างมีประสิทธิภาพสูงสุด</w:t>
       </w:r>
     </w:p>
@@ -604,232 +635,80 @@
         <w:textAlignment w:val="baseline"/>
         <w:rPr>
           <w:rFonts w:ascii="TH SarabunPSK" w:eastAsia="Times New Roman" w:hAnsi="TH SarabunPSK" w:cs="TH SarabunPSK"/>
-          <w:color w:val="000000"/>
-          <w:sz w:val="32"/>
-          <w:szCs w:val="32"/>
-        </w:rPr>
-      </w:pPr>
-      <w:r>
-        <w:rPr>
-          <w:rFonts w:ascii="TH SarabunPSK" w:eastAsia="Times New Roman" w:hAnsi="TH SarabunPSK" w:cs="TH SarabunPSK"/>
-          <w:color w:val="000000"/>
-          <w:sz w:val="32"/>
-          <w:szCs w:val="32"/>
-          <w:cs/>
-        </w:rPr>
-        <w:lastRenderedPageBreak/>
-        <w:t>เพื่อช่วยอำนวยความสะดวกในการอัพเกรดระบบจำลองการแลกเปลี่ยนเงินตราระหว่างประเทศให้กับผู้ใช้</w:t>
-      </w:r>
-    </w:p>
-    <w:p>
-      <w:pPr>
-        <w:spacing w:after="0" w:line="240" w:lineRule="auto"/>
-        <w:jc w:val="thaiDistribute"/>
-        <w:rPr>
-          <w:rFonts w:ascii="TH SarabunPSK" w:eastAsia="Times New Roman" w:hAnsi="TH SarabunPSK" w:cs="TH SarabunPSK"/>
-          <w:sz w:val="32"/>
-          <w:szCs w:val="32"/>
-        </w:rPr>
-      </w:pPr>
-    </w:p>
-    <w:p>
-      <w:pPr>
-        <w:spacing w:after="0" w:line="240" w:lineRule="auto"/>
-        <w:jc w:val="thaiDistribute"/>
-        <w:outlineLvl w:val="0"/>
-        <w:rPr>
-          <w:rFonts w:ascii="TH SarabunPSK" w:eastAsia="Times New Roman" w:hAnsi="TH SarabunPSK" w:cs="TH SarabunPSK"/>
-          <w:sz w:val="32"/>
-          <w:szCs w:val="32"/>
-        </w:rPr>
-      </w:pPr>
-      <w:r>
-        <w:rPr>
-          <w:rFonts w:ascii="TH SarabunPSK" w:eastAsia="Times New Roman" w:hAnsi="TH SarabunPSK" w:cs="TH SarabunPSK"/>
-          <w:color w:val="000000"/>
-          <w:sz w:val="32"/>
-          <w:szCs w:val="32"/>
-        </w:rPr>
-        <w:tab/>
-      </w:r>
-      <w:r>
-        <w:rPr>
-          <w:rFonts w:ascii="TH SarabunPSK" w:eastAsia="Times New Roman" w:hAnsi="TH SarabunPSK" w:cs="TH SarabunPSK"/>
-          <w:b/>
-          <w:bCs/>
-          <w:color w:val="000000"/>
-          <w:sz w:val="32"/>
-          <w:szCs w:val="32"/>
-        </w:rPr>
-        <w:t xml:space="preserve">1.2.3 </w:t>
-      </w:r>
-      <w:r>
-        <w:rPr>
-          <w:rFonts w:ascii="TH SarabunPSK" w:eastAsia="Times New Roman" w:hAnsi="TH SarabunPSK" w:cs="TH SarabunPSK"/>
-          <w:b/>
-          <w:bCs/>
-          <w:color w:val="000000"/>
-          <w:sz w:val="32"/>
-          <w:szCs w:val="32"/>
-          <w:cs/>
-        </w:rPr>
-        <w:t>การทดสอบประสิทธิภาพของซอฟ</w:t>
+          <w:sz w:val="32"/>
+          <w:szCs w:val="32"/>
+        </w:rPr>
+      </w:pPr>
+      <w:r>
+        <w:rPr>
+          <w:rFonts w:ascii="TH SarabunPSK" w:eastAsia="Times New Roman" w:hAnsi="TH SarabunPSK" w:cs="TH SarabunPSK"/>
+          <w:sz w:val="32"/>
+          <w:szCs w:val="32"/>
+          <w:cs/>
+        </w:rPr>
+        <w:t>เพื่อ</w:t>
       </w:r>
       <w:r>
         <w:rPr>
           <w:rFonts w:ascii="TH SarabunPSK" w:eastAsia="Times New Roman" w:hAnsi="TH SarabunPSK" w:cs="TH SarabunPSK" w:hint="cs"/>
-          <w:b/>
-          <w:bCs/>
-          <w:color w:val="000000"/>
-          <w:sz w:val="32"/>
-          <w:szCs w:val="32"/>
-          <w:cs/>
-        </w:rPr>
-        <w:t>ต์</w:t>
-      </w:r>
-      <w:r>
-        <w:rPr>
-          <w:rFonts w:ascii="TH SarabunPSK" w:eastAsia="Times New Roman" w:hAnsi="TH SarabunPSK" w:cs="TH SarabunPSK"/>
-          <w:b/>
-          <w:bCs/>
-          <w:color w:val="000000"/>
-          <w:sz w:val="32"/>
-          <w:szCs w:val="32"/>
-          <w:cs/>
-        </w:rPr>
-        <w:t>แวร์</w:t>
+          <w:sz w:val="32"/>
+          <w:szCs w:val="32"/>
+          <w:cs/>
+        </w:rPr>
+        <w:t>ควบคุมการทำงานของซอฟต์แวร์ให้มีประสิทธภาพก่อนทำการส่งไปยังทีมทดสอบ</w:t>
       </w:r>
     </w:p>
     <w:p>
       <w:pPr>
         <w:numPr>
           <w:ilvl w:val="0"/>
-          <w:numId w:val="14"/>
+          <w:numId w:val="13"/>
         </w:numPr>
         <w:spacing w:after="0" w:line="240" w:lineRule="auto"/>
         <w:jc w:val="thaiDistribute"/>
         <w:textAlignment w:val="baseline"/>
         <w:rPr>
           <w:rFonts w:ascii="TH SarabunPSK" w:eastAsia="Times New Roman" w:hAnsi="TH SarabunPSK" w:cs="TH SarabunPSK"/>
-          <w:color w:val="000000"/>
-          <w:sz w:val="32"/>
-          <w:szCs w:val="32"/>
-        </w:rPr>
-      </w:pPr>
-      <w:r>
-        <w:rPr>
-          <w:rFonts w:ascii="TH SarabunPSK" w:eastAsia="Times New Roman" w:hAnsi="TH SarabunPSK" w:cs="TH SarabunPSK"/>
-          <w:color w:val="000000"/>
-          <w:sz w:val="32"/>
-          <w:szCs w:val="32"/>
-          <w:cs/>
-        </w:rPr>
-        <w:t>เพื่อให้ทราบถึงประสิทธิภาพในระดับของฟังก์ชั่นของซอฟต์แวร์ที่พัฒนาขั้นมา</w:t>
-      </w:r>
-    </w:p>
-    <w:p>
-      <w:pPr>
-        <w:numPr>
-          <w:ilvl w:val="0"/>
-          <w:numId w:val="14"/>
-        </w:numPr>
-        <w:spacing w:after="0" w:line="240" w:lineRule="auto"/>
-        <w:jc w:val="thaiDistribute"/>
-        <w:textAlignment w:val="baseline"/>
-        <w:rPr>
-          <w:rFonts w:ascii="TH SarabunPSK" w:eastAsia="Times New Roman" w:hAnsi="TH SarabunPSK" w:cs="TH SarabunPSK"/>
-          <w:color w:val="000000"/>
-          <w:sz w:val="32"/>
-          <w:szCs w:val="32"/>
-        </w:rPr>
-      </w:pPr>
-      <w:r>
-        <w:rPr>
-          <w:rFonts w:ascii="TH SarabunPSK" w:eastAsia="Times New Roman" w:hAnsi="TH SarabunPSK" w:cs="TH SarabunPSK"/>
-          <w:color w:val="000000"/>
-          <w:sz w:val="32"/>
-          <w:szCs w:val="32"/>
-          <w:cs/>
-        </w:rPr>
-        <w:t>เพื่อช่วยให้ทราบผลของประสิทธิภาพของซอฟต์แวร์ได้อย่างรวดเร็ว</w:t>
-      </w:r>
-    </w:p>
-    <w:p>
-      <w:pPr>
-        <w:numPr>
-          <w:ilvl w:val="0"/>
-          <w:numId w:val="14"/>
-        </w:numPr>
-        <w:spacing w:after="0" w:line="240" w:lineRule="auto"/>
-        <w:jc w:val="thaiDistribute"/>
-        <w:textAlignment w:val="baseline"/>
-        <w:rPr>
-          <w:rFonts w:ascii="TH SarabunPSK" w:eastAsia="Times New Roman" w:hAnsi="TH SarabunPSK" w:cs="TH SarabunPSK"/>
-          <w:color w:val="000000"/>
-          <w:sz w:val="32"/>
-          <w:szCs w:val="32"/>
-        </w:rPr>
-      </w:pPr>
-      <w:r>
-        <w:rPr>
-          <w:rFonts w:ascii="TH SarabunPSK" w:eastAsia="Times New Roman" w:hAnsi="TH SarabunPSK" w:cs="TH SarabunPSK"/>
-          <w:color w:val="000000"/>
-          <w:sz w:val="32"/>
-          <w:szCs w:val="32"/>
-          <w:cs/>
-        </w:rPr>
-        <w:t>เพื่อลดทรัพยากรมนุษย์ในการทำงาน</w:t>
-      </w:r>
-    </w:p>
-    <w:p>
-      <w:pPr>
-        <w:spacing w:after="0" w:line="240" w:lineRule="auto"/>
-        <w:jc w:val="thaiDistribute"/>
-        <w:rPr>
-          <w:rFonts w:ascii="TH SarabunPSK" w:eastAsia="Times New Roman" w:hAnsi="TH SarabunPSK" w:cs="TH SarabunPSK"/>
-          <w:sz w:val="32"/>
-          <w:szCs w:val="32"/>
-        </w:rPr>
-      </w:pPr>
-      <w:r>
-        <w:rPr>
-          <w:rFonts w:ascii="TH SarabunPSK" w:eastAsia="Times New Roman" w:hAnsi="TH SarabunPSK" w:cs="TH SarabunPSK"/>
-          <w:color w:val="000000"/>
-          <w:sz w:val="32"/>
-          <w:szCs w:val="32"/>
-        </w:rPr>
-        <w:tab/>
-      </w:r>
-    </w:p>
-    <w:p>
-      <w:pPr>
-        <w:spacing w:after="0" w:line="240" w:lineRule="auto"/>
-        <w:jc w:val="thaiDistribute"/>
-        <w:rPr>
-          <w:rFonts w:ascii="TH SarabunPSK" w:eastAsia="Times New Roman" w:hAnsi="TH SarabunPSK" w:cs="TH SarabunPSK"/>
-          <w:sz w:val="32"/>
-          <w:szCs w:val="32"/>
-        </w:rPr>
-      </w:pPr>
-      <w:r>
-        <w:rPr>
-          <w:rFonts w:ascii="TH SarabunPSK" w:eastAsia="Times New Roman" w:hAnsi="TH SarabunPSK" w:cs="TH SarabunPSK"/>
-          <w:b/>
-          <w:bCs/>
-          <w:color w:val="000000"/>
-          <w:sz w:val="32"/>
-          <w:szCs w:val="32"/>
-        </w:rPr>
+          <w:sz w:val="32"/>
+          <w:szCs w:val="32"/>
+        </w:rPr>
+      </w:pPr>
+      <w:r>
+        <w:rPr>
+          <w:rFonts w:ascii="TH SarabunPSK" w:eastAsia="Times New Roman" w:hAnsi="TH SarabunPSK" w:cs="TH SarabunPSK"/>
+          <w:sz w:val="32"/>
+          <w:szCs w:val="32"/>
+          <w:cs/>
+        </w:rPr>
+        <w:t>เพื่อลดความผิดผลาดของมนุษย์ (</w:t>
+      </w:r>
+      <w:r>
+        <w:rPr>
+          <w:rFonts w:ascii="TH SarabunPSK" w:eastAsia="Times New Roman" w:hAnsi="TH SarabunPSK" w:cs="TH SarabunPSK"/>
+          <w:sz w:val="32"/>
+          <w:szCs w:val="32"/>
+        </w:rPr>
+        <w:t xml:space="preserve">Human error) </w:t>
+      </w:r>
+      <w:r>
+        <w:rPr>
+          <w:rFonts w:ascii="TH SarabunPSK" w:eastAsia="Times New Roman" w:hAnsi="TH SarabunPSK" w:cs="TH SarabunPSK"/>
+          <w:sz w:val="32"/>
+          <w:szCs w:val="32"/>
+          <w:cs/>
+        </w:rPr>
+        <w:t>ในการลงมือปฏิบัติงาน</w:t>
+      </w:r>
+    </w:p>
+    <w:p>
+      <w:pPr>
+        <w:pStyle w:val="Heading1"/>
+      </w:pPr>
+      <w:r>
         <w:t xml:space="preserve">1.3 </w:t>
       </w:r>
       <w:r>
         <w:rPr>
-          <w:rFonts w:ascii="TH SarabunPSK" w:eastAsia="Times New Roman" w:hAnsi="TH SarabunPSK" w:cs="TH SarabunPSK"/>
-          <w:b/>
-          <w:bCs/>
-          <w:color w:val="000000"/>
-          <w:sz w:val="32"/>
-          <w:szCs w:val="32"/>
           <w:cs/>
         </w:rPr>
         <w:t>ขอบเขตของงานวิจัย</w:t>
@@ -847,15 +726,13 @@
         <w:textAlignment w:val="baseline"/>
         <w:rPr>
           <w:rFonts w:ascii="TH SarabunPSK" w:eastAsia="Times New Roman" w:hAnsi="TH SarabunPSK" w:cs="TH SarabunPSK"/>
-          <w:color w:val="000000"/>
-          <w:sz w:val="32"/>
-          <w:szCs w:val="32"/>
-        </w:rPr>
-      </w:pPr>
-      <w:r>
-        <w:rPr>
-          <w:rFonts w:ascii="TH SarabunPSK" w:eastAsia="Times New Roman" w:hAnsi="TH SarabunPSK" w:cs="TH SarabunPSK"/>
-          <w:color w:val="000000"/>
+          <w:sz w:val="32"/>
+          <w:szCs w:val="32"/>
+        </w:rPr>
+      </w:pPr>
+      <w:r>
+        <w:rPr>
+          <w:rFonts w:ascii="TH SarabunPSK" w:eastAsia="Times New Roman" w:hAnsi="TH SarabunPSK" w:cs="TH SarabunPSK"/>
           <w:sz w:val="32"/>
           <w:szCs w:val="32"/>
           <w:cs/>
@@ -875,20 +752,57 @@
         <w:textAlignment w:val="baseline"/>
         <w:rPr>
           <w:rFonts w:ascii="TH SarabunPSK" w:eastAsia="Times New Roman" w:hAnsi="TH SarabunPSK" w:cs="TH SarabunPSK"/>
-          <w:color w:val="000000"/>
-          <w:sz w:val="32"/>
-          <w:szCs w:val="32"/>
-        </w:rPr>
-      </w:pPr>
-      <w:r>
-        <w:rPr>
-          <w:rFonts w:ascii="TH SarabunPSK" w:eastAsia="Times New Roman" w:hAnsi="TH SarabunPSK" w:cs="TH SarabunPSK"/>
-          <w:color w:val="000000"/>
-          <w:sz w:val="32"/>
-          <w:szCs w:val="32"/>
-          <w:cs/>
-        </w:rPr>
-        <w:t>ผู้ใช้สามารถอัพเกรดระบบจำลองการแลกเปลี่ยนเงินตราระหว่างประเทศได้โดยในระบบอัตโนมัติ</w:t>
+          <w:sz w:val="32"/>
+          <w:szCs w:val="32"/>
+          <w:rPrChange w:id="1" w:author="U6036341" w:date="2016-06-13T11:50:00Z">
+            <w:rPr/>
+          </w:rPrChange>
+        </w:rPr>
+      </w:pPr>
+      <w:r>
+        <w:rPr>
+          <w:rFonts w:ascii="TH SarabunPSK" w:eastAsia="Times New Roman" w:hAnsi="TH SarabunPSK" w:cs="TH SarabunPSK"/>
+          <w:sz w:val="32"/>
+          <w:szCs w:val="32"/>
+          <w:cs/>
+        </w:rPr>
+        <w:t>ผู้ใช้</w:t>
+      </w:r>
+      <w:r>
+        <w:rPr>
+          <w:rFonts w:ascii="TH SarabunPSK" w:eastAsia="Times New Roman" w:hAnsi="TH SarabunPSK" w:cs="TH SarabunPSK"/>
+          <w:sz w:val="32"/>
+          <w:szCs w:val="32"/>
+          <w:cs/>
+        </w:rPr>
+        <w:t>สามารถ</w:t>
+      </w:r>
+      <w:r>
+        <w:rPr>
+          <w:rFonts w:ascii="TH SarabunPSK" w:eastAsia="Times New Roman" w:hAnsi="TH SarabunPSK" w:cs="TH SarabunPSK" w:hint="cs"/>
+          <w:sz w:val="32"/>
+          <w:szCs w:val="32"/>
+          <w:cs/>
+        </w:rPr>
+        <w:t>ทราบถึงผลการควมคุม</w:t>
+      </w:r>
+      <w:r>
+        <w:rPr>
+          <w:rFonts w:ascii="TH SarabunPSK" w:eastAsia="Times New Roman" w:hAnsi="TH SarabunPSK" w:cs="TH SarabunPSK" w:hint="cs"/>
+          <w:sz w:val="32"/>
+          <w:szCs w:val="32"/>
+          <w:cs/>
+        </w:rPr>
+        <w:t>คุณภาพ</w:t>
+      </w:r>
+      <w:r>
+        <w:rPr>
+          <w:rFonts w:ascii="TH SarabunPSK" w:eastAsia="Times New Roman" w:hAnsi="TH SarabunPSK" w:cs="TH SarabunPSK" w:hint="cs"/>
+          <w:sz w:val="32"/>
+          <w:szCs w:val="32"/>
+          <w:cs/>
+        </w:rPr>
+        <w:t>ของซอฟต์แวร์ได้อย่างรวดเร็ว</w:t>
       </w:r>
     </w:p>
     <w:p>
@@ -903,40 +817,45 @@
         <w:textAlignment w:val="baseline"/>
         <w:rPr>
           <w:rFonts w:ascii="TH SarabunPSK" w:eastAsia="Times New Roman" w:hAnsi="TH SarabunPSK" w:cs="TH SarabunPSK"/>
-          <w:color w:val="000000"/>
-          <w:sz w:val="32"/>
-          <w:szCs w:val="32"/>
-        </w:rPr>
-      </w:pPr>
-      <w:r>
-        <w:rPr>
-          <w:rFonts w:ascii="TH SarabunPSK" w:eastAsia="Times New Roman" w:hAnsi="TH SarabunPSK" w:cs="TH SarabunPSK"/>
-          <w:color w:val="000000"/>
-          <w:sz w:val="32"/>
-          <w:szCs w:val="32"/>
-          <w:cs/>
-        </w:rPr>
-        <w:t>ผู้ใช้สามารถได้รับการแจ้งเตือนผลการอัพเกรดระบบจำลองการแลกเปล</w:t>
-      </w:r>
-      <w:r>
-        <w:rPr>
-          <w:rFonts w:ascii="TH SarabunPSK" w:eastAsia="Times New Roman" w:hAnsi="TH SarabunPSK" w:cs="TH SarabunPSK"/>
-          <w:color w:val="000000"/>
-          <w:sz w:val="32"/>
-          <w:szCs w:val="32"/>
-          <w:cs/>
-        </w:rPr>
-        <w:t>ี่ยนเงินตราระหว่างประเทศได้ทางอีเม</w:t>
-      </w:r>
-      <w:r>
-        <w:rPr>
-          <w:rFonts w:ascii="TH SarabunPSK" w:eastAsia="Times New Roman" w:hAnsi="TH SarabunPSK" w:cs="TH SarabunPSK"/>
-          <w:color w:val="000000"/>
-          <w:sz w:val="32"/>
-          <w:szCs w:val="32"/>
-          <w:cs/>
-        </w:rPr>
-        <w:t>ล์อย่างทันที</w:t>
+          <w:sz w:val="32"/>
+          <w:szCs w:val="32"/>
+        </w:rPr>
+      </w:pPr>
+      <w:r>
+        <w:rPr>
+          <w:rFonts w:ascii="TH SarabunPSK" w:eastAsia="Times New Roman" w:hAnsi="TH SarabunPSK" w:cs="TH SarabunPSK"/>
+          <w:sz w:val="32"/>
+          <w:szCs w:val="32"/>
+          <w:cs/>
+        </w:rPr>
+        <w:t>ผู้ใช้สามารถได้รับการแจ้งเตือนผลการ</w:t>
+      </w:r>
+      <w:r>
+        <w:rPr>
+          <w:rFonts w:ascii="TH SarabunPSK" w:eastAsia="Times New Roman" w:hAnsi="TH SarabunPSK" w:cs="TH SarabunPSK" w:hint="cs"/>
+          <w:sz w:val="32"/>
+          <w:szCs w:val="32"/>
+          <w:cs/>
+        </w:rPr>
+        <w:t>ควมคุม</w:t>
+      </w:r>
+      <w:r>
+        <w:rPr>
+          <w:rFonts w:ascii="TH SarabunPSK" w:eastAsia="Times New Roman" w:hAnsi="TH SarabunPSK" w:cs="TH SarabunPSK" w:hint="cs"/>
+          <w:sz w:val="32"/>
+          <w:szCs w:val="32"/>
+          <w:cs/>
+        </w:rPr>
+        <w:t>คุณภาพ</w:t>
+      </w:r>
+      <w:r>
+        <w:rPr>
+          <w:rFonts w:ascii="TH SarabunPSK" w:eastAsia="Times New Roman" w:hAnsi="TH SarabunPSK" w:cs="TH SarabunPSK" w:hint="cs"/>
+          <w:sz w:val="32"/>
+          <w:szCs w:val="32"/>
+          <w:cs/>
+        </w:rPr>
+        <w:t>ของซอฟต์แวร์ผ่านทางจดหมายอิเล็กทรอนิกซ์</w:t>
       </w:r>
     </w:p>
     <w:p>
@@ -951,20 +870,41 @@
         <w:textAlignment w:val="baseline"/>
         <w:rPr>
           <w:rFonts w:ascii="TH SarabunPSK" w:eastAsia="Times New Roman" w:hAnsi="TH SarabunPSK" w:cs="TH SarabunPSK"/>
-          <w:color w:val="000000"/>
-          <w:sz w:val="32"/>
-          <w:szCs w:val="32"/>
-        </w:rPr>
-      </w:pPr>
-      <w:r>
-        <w:rPr>
-          <w:rFonts w:ascii="TH SarabunPSK" w:eastAsia="Times New Roman" w:hAnsi="TH SarabunPSK" w:cs="TH SarabunPSK"/>
-          <w:color w:val="000000"/>
-          <w:sz w:val="32"/>
-          <w:szCs w:val="32"/>
-          <w:cs/>
-        </w:rPr>
-        <w:t>ผู้ใช้สามารถใช้ระบบจำลองการแลกแปลี่ยนเงินตราระหว่างประเทศได้ทันที</w:t>
+          <w:sz w:val="32"/>
+          <w:szCs w:val="32"/>
+        </w:rPr>
+      </w:pPr>
+      <w:r>
+        <w:rPr>
+          <w:rFonts w:ascii="TH SarabunPSK" w:eastAsia="Times New Roman" w:hAnsi="TH SarabunPSK" w:cs="TH SarabunPSK"/>
+          <w:sz w:val="32"/>
+          <w:szCs w:val="32"/>
+          <w:cs/>
+        </w:rPr>
+        <w:t>ผู้ใช้สามารถ</w:t>
+      </w:r>
+      <w:r>
+        <w:rPr>
+          <w:rFonts w:ascii="TH SarabunPSK" w:eastAsia="Times New Roman" w:hAnsi="TH SarabunPSK" w:cs="TH SarabunPSK" w:hint="cs"/>
+          <w:sz w:val="32"/>
+          <w:szCs w:val="32"/>
+          <w:cs/>
+        </w:rPr>
+        <w:t>ใช้ระบบการควบคุมคุณภาพของซอฟต์แวร์ ได้โดยวิธีการอัตโนมัติ</w:t>
+      </w:r>
+    </w:p>
+    <w:p>
+      <w:pPr>
+        <w:pStyle w:val="Heading1"/>
+      </w:pPr>
+      <w:r>
+        <w:t xml:space="preserve">1.4 </w:t>
+      </w:r>
+      <w:r>
+        <w:rPr>
+          <w:cs/>
+        </w:rPr>
+        <w:t>ประโยชน์ที่คาดว่าจะได้รับ</w:t>
       </w:r>
     </w:p>
     <w:p>
@@ -977,55 +917,9 @@
           <w:szCs w:val="32"/>
         </w:rPr>
       </w:pPr>
-    </w:p>
-    <w:p>
-      <w:pPr>
-        <w:spacing w:after="0" w:line="240" w:lineRule="auto"/>
-        <w:jc w:val="thaiDistribute"/>
-        <w:rPr>
-          <w:rFonts w:ascii="TH SarabunPSK" w:eastAsia="Times New Roman" w:hAnsi="TH SarabunPSK" w:cs="TH SarabunPSK"/>
-          <w:sz w:val="32"/>
-          <w:szCs w:val="32"/>
-        </w:rPr>
-      </w:pPr>
-      <w:r>
-        <w:rPr>
-          <w:rFonts w:ascii="TH SarabunPSK" w:eastAsia="Times New Roman" w:hAnsi="TH SarabunPSK" w:cs="TH SarabunPSK"/>
-          <w:b/>
-          <w:bCs/>
-          <w:color w:val="000000"/>
-          <w:sz w:val="32"/>
-          <w:szCs w:val="32"/>
-        </w:rPr>
-        <w:t xml:space="preserve">1.4 </w:t>
-      </w:r>
-      <w:r>
-        <w:rPr>
-          <w:rFonts w:ascii="TH SarabunPSK" w:eastAsia="Times New Roman" w:hAnsi="TH SarabunPSK" w:cs="TH SarabunPSK"/>
-          <w:b/>
-          <w:bCs/>
-          <w:color w:val="000000"/>
-          <w:sz w:val="32"/>
-          <w:szCs w:val="32"/>
-          <w:cs/>
-        </w:rPr>
-        <w:t>ประโยชน์ที่คาดว่าจะได้รับ</w:t>
-      </w:r>
-    </w:p>
-    <w:p>
-      <w:pPr>
-        <w:spacing w:after="0" w:line="240" w:lineRule="auto"/>
-        <w:jc w:val="thaiDistribute"/>
-        <w:rPr>
-          <w:rFonts w:ascii="TH SarabunPSK" w:eastAsia="Times New Roman" w:hAnsi="TH SarabunPSK" w:cs="TH SarabunPSK"/>
-          <w:sz w:val="32"/>
-          <w:szCs w:val="32"/>
-        </w:rPr>
-      </w:pPr>
-      <w:r>
-        <w:rPr>
-          <w:rFonts w:ascii="TH SarabunPSK" w:eastAsia="Times New Roman" w:hAnsi="TH SarabunPSK" w:cs="TH SarabunPSK"/>
-          <w:color w:val="000000"/>
+      <w:r>
+        <w:rPr>
+          <w:rFonts w:ascii="TH SarabunPSK" w:eastAsia="Times New Roman" w:hAnsi="TH SarabunPSK" w:cs="TH SarabunPSK"/>
           <w:sz w:val="32"/>
           <w:szCs w:val="32"/>
         </w:rPr>
@@ -1034,7 +928,6 @@
       <w:r>
         <w:rPr>
           <w:rFonts w:ascii="TH SarabunPSK" w:eastAsia="Times New Roman" w:hAnsi="TH SarabunPSK" w:cs="TH SarabunPSK"/>
-          <w:color w:val="000000"/>
           <w:sz w:val="32"/>
           <w:szCs w:val="32"/>
           <w:cs/>
@@ -1044,7 +937,6 @@
       <w:r>
         <w:rPr>
           <w:rFonts w:ascii="TH SarabunPSK" w:eastAsia="Times New Roman" w:hAnsi="TH SarabunPSK" w:cs="TH SarabunPSK"/>
-          <w:color w:val="000000"/>
           <w:sz w:val="32"/>
           <w:szCs w:val="32"/>
           <w:cs/>
@@ -1054,7 +946,6 @@
       <w:r>
         <w:rPr>
           <w:rFonts w:ascii="TH SarabunPSK" w:eastAsia="Times New Roman" w:hAnsi="TH SarabunPSK" w:cs="TH SarabunPSK"/>
-          <w:color w:val="000000"/>
           <w:sz w:val="32"/>
           <w:szCs w:val="32"/>
         </w:rPr>
@@ -1063,7 +954,6 @@
       <w:r>
         <w:rPr>
           <w:rFonts w:ascii="TH SarabunPSK" w:eastAsia="Times New Roman" w:hAnsi="TH SarabunPSK" w:cs="TH SarabunPSK"/>
-          <w:color w:val="000000"/>
           <w:sz w:val="32"/>
           <w:szCs w:val="32"/>
           <w:cs/>
@@ -1085,7 +975,6 @@
       <w:r>
         <w:rPr>
           <w:rFonts w:ascii="TH SarabunPSK" w:eastAsia="Times New Roman" w:hAnsi="TH SarabunPSK" w:cs="TH SarabunPSK"/>
-          <w:color w:val="000000"/>
           <w:sz w:val="32"/>
           <w:szCs w:val="32"/>
         </w:rPr>
@@ -1094,17 +983,16 @@
       </w:r>
       <w:r>
         <w:rPr>
-          <w:rFonts w:ascii="TH SarabunPSK" w:eastAsia="Times New Roman" w:hAnsi="TH SarabunPSK" w:cs="TH SarabunPSK"/>
-          <w:color w:val="000000"/>
-          <w:sz w:val="32"/>
-          <w:szCs w:val="32"/>
+          <w:rFonts w:ascii="TH SarabunPSK" w:eastAsia="Times New Roman" w:hAnsi="TH SarabunPSK" w:cs="TH SarabunPSK" w:hint="cs"/>
+          <w:sz w:val="32"/>
+          <w:szCs w:val="32"/>
+          <w:cs/>
         </w:rPr>
         <w:tab/>
       </w:r>
       <w:r>
         <w:rPr>
           <w:rFonts w:ascii="TH SarabunPSK" w:eastAsia="Times New Roman" w:hAnsi="TH SarabunPSK" w:cs="TH SarabunPSK"/>
-          <w:color w:val="000000"/>
           <w:sz w:val="32"/>
           <w:szCs w:val="32"/>
           <w:cs/>
@@ -1123,15 +1011,13 @@
         <w:textAlignment w:val="baseline"/>
         <w:rPr>
           <w:rFonts w:ascii="TH SarabunPSK" w:eastAsia="Times New Roman" w:hAnsi="TH SarabunPSK" w:cs="TH SarabunPSK"/>
-          <w:color w:val="000000"/>
-          <w:sz w:val="32"/>
-          <w:szCs w:val="32"/>
-        </w:rPr>
-      </w:pPr>
-      <w:r>
-        <w:rPr>
-          <w:rFonts w:ascii="TH SarabunPSK" w:eastAsia="Times New Roman" w:hAnsi="TH SarabunPSK" w:cs="TH SarabunPSK"/>
-          <w:color w:val="000000"/>
+          <w:sz w:val="32"/>
+          <w:szCs w:val="32"/>
+        </w:rPr>
+      </w:pPr>
+      <w:r>
+        <w:rPr>
+          <w:rFonts w:ascii="TH SarabunPSK" w:eastAsia="Times New Roman" w:hAnsi="TH SarabunPSK" w:cs="TH SarabunPSK"/>
           <w:sz w:val="32"/>
           <w:szCs w:val="32"/>
           <w:cs/>
@@ -1150,15 +1036,13 @@
         <w:textAlignment w:val="baseline"/>
         <w:rPr>
           <w:rFonts w:ascii="TH SarabunPSK" w:eastAsia="Times New Roman" w:hAnsi="TH SarabunPSK" w:cs="TH SarabunPSK"/>
-          <w:color w:val="000000"/>
-          <w:sz w:val="32"/>
-          <w:szCs w:val="32"/>
-        </w:rPr>
-      </w:pPr>
-      <w:r>
-        <w:rPr>
-          <w:rFonts w:ascii="TH SarabunPSK" w:eastAsia="Times New Roman" w:hAnsi="TH SarabunPSK" w:cs="TH SarabunPSK"/>
-          <w:color w:val="000000"/>
+          <w:sz w:val="32"/>
+          <w:szCs w:val="32"/>
+        </w:rPr>
+      </w:pPr>
+      <w:r>
+        <w:rPr>
+          <w:rFonts w:ascii="TH SarabunPSK" w:eastAsia="Times New Roman" w:hAnsi="TH SarabunPSK" w:cs="TH SarabunPSK"/>
           <w:sz w:val="32"/>
           <w:szCs w:val="32"/>
           <w:cs/>
@@ -1168,7 +1052,6 @@
       <w:r>
         <w:rPr>
           <w:rFonts w:ascii="TH SarabunPSK" w:eastAsia="Times New Roman" w:hAnsi="TH SarabunPSK" w:cs="TH SarabunPSK"/>
-          <w:color w:val="000000"/>
           <w:sz w:val="32"/>
           <w:szCs w:val="32"/>
           <w:cs/>
@@ -1178,7 +1061,6 @@
       <w:r>
         <w:rPr>
           <w:rFonts w:ascii="TH SarabunPSK" w:eastAsia="Times New Roman" w:hAnsi="TH SarabunPSK" w:cs="TH SarabunPSK"/>
-          <w:color w:val="000000"/>
           <w:sz w:val="32"/>
           <w:szCs w:val="32"/>
           <w:cs/>
@@ -1188,7 +1070,6 @@
       <w:r>
         <w:rPr>
           <w:rFonts w:ascii="TH SarabunPSK" w:eastAsia="Times New Roman" w:hAnsi="TH SarabunPSK" w:cs="TH SarabunPSK"/>
-          <w:color w:val="000000"/>
           <w:sz w:val="32"/>
           <w:szCs w:val="32"/>
         </w:rPr>
@@ -1206,15 +1087,13 @@
         <w:textAlignment w:val="baseline"/>
         <w:rPr>
           <w:rFonts w:ascii="TH SarabunPSK" w:eastAsia="Times New Roman" w:hAnsi="TH SarabunPSK" w:cs="TH SarabunPSK"/>
-          <w:color w:val="000000"/>
-          <w:sz w:val="32"/>
-          <w:szCs w:val="32"/>
-        </w:rPr>
-      </w:pPr>
-      <w:r>
-        <w:rPr>
-          <w:rFonts w:ascii="TH SarabunPSK" w:eastAsia="Times New Roman" w:hAnsi="TH SarabunPSK" w:cs="TH SarabunPSK"/>
-          <w:color w:val="000000"/>
+          <w:sz w:val="32"/>
+          <w:szCs w:val="32"/>
+        </w:rPr>
+      </w:pPr>
+      <w:r>
+        <w:rPr>
+          <w:rFonts w:ascii="TH SarabunPSK" w:eastAsia="Times New Roman" w:hAnsi="TH SarabunPSK" w:cs="TH SarabunPSK"/>
           <w:sz w:val="32"/>
           <w:szCs w:val="32"/>
           <w:cs/>
@@ -1233,15 +1112,13 @@
         <w:textAlignment w:val="baseline"/>
         <w:rPr>
           <w:rFonts w:ascii="TH SarabunPSK" w:eastAsia="Times New Roman" w:hAnsi="TH SarabunPSK" w:cs="TH SarabunPSK"/>
-          <w:color w:val="000000"/>
-          <w:sz w:val="32"/>
-          <w:szCs w:val="32"/>
-        </w:rPr>
-      </w:pPr>
-      <w:r>
-        <w:rPr>
-          <w:rFonts w:ascii="TH SarabunPSK" w:eastAsia="Times New Roman" w:hAnsi="TH SarabunPSK" w:cs="TH SarabunPSK"/>
-          <w:color w:val="000000"/>
+          <w:sz w:val="32"/>
+          <w:szCs w:val="32"/>
+        </w:rPr>
+      </w:pPr>
+      <w:r>
+        <w:rPr>
+          <w:rFonts w:ascii="TH SarabunPSK" w:eastAsia="Times New Roman" w:hAnsi="TH SarabunPSK" w:cs="TH SarabunPSK"/>
           <w:sz w:val="32"/>
           <w:szCs w:val="32"/>
           <w:cs/>
@@ -1274,7 +1151,6 @@
       <w:r>
         <w:rPr>
           <w:rFonts w:ascii="TH SarabunPSK" w:eastAsia="Times New Roman" w:hAnsi="TH SarabunPSK" w:cs="TH SarabunPSK"/>
-          <w:color w:val="000000"/>
           <w:sz w:val="32"/>
           <w:szCs w:val="32"/>
         </w:rPr>
@@ -1284,7 +1160,6 @@
       <w:r>
         <w:rPr>
           <w:rFonts w:ascii="TH SarabunPSK" w:eastAsia="Times New Roman" w:hAnsi="TH SarabunPSK" w:cs="TH SarabunPSK"/>
-          <w:color w:val="000000"/>
           <w:sz w:val="32"/>
           <w:szCs w:val="32"/>
         </w:rPr>
@@ -1293,7 +1168,6 @@
       <w:r>
         <w:rPr>
           <w:rFonts w:ascii="TH SarabunPSK" w:eastAsia="Times New Roman" w:hAnsi="TH SarabunPSK" w:cs="TH SarabunPSK"/>
-          <w:color w:val="000000"/>
           <w:sz w:val="32"/>
           <w:szCs w:val="32"/>
           <w:cs/>
@@ -1312,15 +1186,13 @@
         <w:textAlignment w:val="baseline"/>
         <w:rPr>
           <w:rFonts w:ascii="TH SarabunPSK" w:eastAsia="Times New Roman" w:hAnsi="TH SarabunPSK" w:cs="TH SarabunPSK"/>
-          <w:color w:val="000000"/>
-          <w:sz w:val="32"/>
-          <w:szCs w:val="32"/>
-        </w:rPr>
-      </w:pPr>
-      <w:r>
-        <w:rPr>
-          <w:rFonts w:ascii="TH SarabunPSK" w:eastAsia="Times New Roman" w:hAnsi="TH SarabunPSK" w:cs="TH SarabunPSK"/>
-          <w:color w:val="000000"/>
+          <w:sz w:val="32"/>
+          <w:szCs w:val="32"/>
+        </w:rPr>
+      </w:pPr>
+      <w:r>
+        <w:rPr>
+          <w:rFonts w:ascii="TH SarabunPSK" w:eastAsia="Times New Roman" w:hAnsi="TH SarabunPSK" w:cs="TH SarabunPSK"/>
           <w:sz w:val="32"/>
           <w:szCs w:val="32"/>
           <w:cs/>
@@ -1339,15 +1211,13 @@
         <w:textAlignment w:val="baseline"/>
         <w:rPr>
           <w:rFonts w:ascii="TH SarabunPSK" w:eastAsia="Times New Roman" w:hAnsi="TH SarabunPSK" w:cs="TH SarabunPSK"/>
-          <w:color w:val="000000"/>
-          <w:sz w:val="32"/>
-          <w:szCs w:val="32"/>
-        </w:rPr>
-      </w:pPr>
-      <w:r>
-        <w:rPr>
-          <w:rFonts w:ascii="TH SarabunPSK" w:eastAsia="Times New Roman" w:hAnsi="TH SarabunPSK" w:cs="TH SarabunPSK"/>
-          <w:color w:val="000000"/>
+          <w:sz w:val="32"/>
+          <w:szCs w:val="32"/>
+        </w:rPr>
+      </w:pPr>
+      <w:r>
+        <w:rPr>
+          <w:rFonts w:ascii="TH SarabunPSK" w:eastAsia="Times New Roman" w:hAnsi="TH SarabunPSK" w:cs="TH SarabunPSK"/>
           <w:sz w:val="32"/>
           <w:szCs w:val="32"/>
           <w:cs/>
@@ -1366,15 +1236,13 @@
         <w:textAlignment w:val="baseline"/>
         <w:rPr>
           <w:rFonts w:ascii="TH SarabunPSK" w:eastAsia="Times New Roman" w:hAnsi="TH SarabunPSK" w:cs="TH SarabunPSK"/>
-          <w:color w:val="000000"/>
-          <w:sz w:val="32"/>
-          <w:szCs w:val="32"/>
-        </w:rPr>
-      </w:pPr>
-      <w:r>
-        <w:rPr>
-          <w:rFonts w:ascii="TH SarabunPSK" w:eastAsia="Times New Roman" w:hAnsi="TH SarabunPSK" w:cs="TH SarabunPSK"/>
-          <w:color w:val="000000"/>
+          <w:sz w:val="32"/>
+          <w:szCs w:val="32"/>
+        </w:rPr>
+      </w:pPr>
+      <w:r>
+        <w:rPr>
+          <w:rFonts w:ascii="TH SarabunPSK" w:eastAsia="Times New Roman" w:hAnsi="TH SarabunPSK" w:cs="TH SarabunPSK"/>
           <w:sz w:val="32"/>
           <w:szCs w:val="32"/>
           <w:cs/>
@@ -1384,7 +1252,6 @@
       <w:r>
         <w:rPr>
           <w:rFonts w:ascii="TH SarabunPSK" w:eastAsia="Times New Roman" w:hAnsi="TH SarabunPSK" w:cs="TH SarabunPSK"/>
-          <w:color w:val="000000"/>
           <w:sz w:val="32"/>
           <w:szCs w:val="32"/>
           <w:cs/>
@@ -1394,7 +1261,6 @@
       <w:r>
         <w:rPr>
           <w:rFonts w:ascii="TH SarabunPSK" w:eastAsia="Times New Roman" w:hAnsi="TH SarabunPSK" w:cs="TH SarabunPSK"/>
-          <w:color w:val="000000"/>
           <w:sz w:val="32"/>
           <w:szCs w:val="32"/>
           <w:cs/>
@@ -1404,44 +1270,13 @@
     </w:p>
     <w:p>
       <w:pPr>
-        <w:spacing w:after="0" w:line="240" w:lineRule="auto"/>
-        <w:jc w:val="thaiDistribute"/>
-        <w:rPr>
-          <w:rFonts w:ascii="TH SarabunPSK" w:eastAsia="Times New Roman" w:hAnsi="TH SarabunPSK" w:cs="TH SarabunPSK"/>
-          <w:sz w:val="32"/>
-          <w:szCs w:val="32"/>
-        </w:rPr>
-      </w:pPr>
-    </w:p>
-    <w:p>
-      <w:pPr>
-        <w:spacing w:after="0" w:line="240" w:lineRule="auto"/>
-        <w:jc w:val="thaiDistribute"/>
-        <w:rPr>
-          <w:rFonts w:ascii="TH SarabunPSK" w:eastAsia="Times New Roman" w:hAnsi="TH SarabunPSK" w:cs="TH SarabunPSK"/>
-          <w:sz w:val="32"/>
-          <w:szCs w:val="32"/>
-        </w:rPr>
-      </w:pPr>
-      <w:r>
-        <w:rPr>
-          <w:rFonts w:ascii="TH SarabunPSK" w:eastAsia="Times New Roman" w:hAnsi="TH SarabunPSK" w:cs="TH SarabunPSK"/>
-          <w:b/>
-          <w:bCs/>
-          <w:color w:val="000000"/>
-          <w:sz w:val="32"/>
-          <w:szCs w:val="32"/>
-        </w:rPr>
+        <w:pStyle w:val="Heading1"/>
+      </w:pPr>
+      <w:r>
         <w:t xml:space="preserve">1.5 </w:t>
       </w:r>
       <w:r>
         <w:rPr>
-          <w:rFonts w:ascii="TH SarabunPSK" w:eastAsia="Times New Roman" w:hAnsi="TH SarabunPSK" w:cs="TH SarabunPSK"/>
-          <w:b/>
-          <w:bCs/>
-          <w:color w:val="000000"/>
-          <w:sz w:val="32"/>
-          <w:szCs w:val="32"/>
           <w:cs/>
         </w:rPr>
         <w:t>ขั้นตอนการทำเดินการ</w:t>
@@ -1458,15 +1293,13 @@
         <w:textAlignment w:val="baseline"/>
         <w:rPr>
           <w:rFonts w:ascii="TH SarabunPSK" w:eastAsia="Times New Roman" w:hAnsi="TH SarabunPSK" w:cs="TH SarabunPSK"/>
-          <w:color w:val="000000"/>
-          <w:sz w:val="32"/>
-          <w:szCs w:val="32"/>
-        </w:rPr>
-      </w:pPr>
-      <w:r>
-        <w:rPr>
-          <w:rFonts w:ascii="TH SarabunPSK" w:eastAsia="Times New Roman" w:hAnsi="TH SarabunPSK" w:cs="TH SarabunPSK"/>
-          <w:color w:val="000000"/>
+          <w:sz w:val="32"/>
+          <w:szCs w:val="32"/>
+        </w:rPr>
+      </w:pPr>
+      <w:r>
+        <w:rPr>
+          <w:rFonts w:ascii="TH SarabunPSK" w:eastAsia="Times New Roman" w:hAnsi="TH SarabunPSK" w:cs="TH SarabunPSK"/>
           <w:sz w:val="32"/>
           <w:szCs w:val="32"/>
           <w:cs/>
@@ -1485,15 +1318,13 @@
         <w:textAlignment w:val="baseline"/>
         <w:rPr>
           <w:rFonts w:ascii="TH SarabunPSK" w:eastAsia="Times New Roman" w:hAnsi="TH SarabunPSK" w:cs="TH SarabunPSK"/>
-          <w:color w:val="000000"/>
-          <w:sz w:val="32"/>
-          <w:szCs w:val="32"/>
-        </w:rPr>
-      </w:pPr>
-      <w:r>
-        <w:rPr>
-          <w:rFonts w:ascii="TH SarabunPSK" w:eastAsia="Times New Roman" w:hAnsi="TH SarabunPSK" w:cs="TH SarabunPSK"/>
-          <w:color w:val="000000"/>
+          <w:sz w:val="32"/>
+          <w:szCs w:val="32"/>
+        </w:rPr>
+      </w:pPr>
+      <w:r>
+        <w:rPr>
+          <w:rFonts w:ascii="TH SarabunPSK" w:eastAsia="Times New Roman" w:hAnsi="TH SarabunPSK" w:cs="TH SarabunPSK"/>
           <w:sz w:val="32"/>
           <w:szCs w:val="32"/>
           <w:cs/>
@@ -1512,15 +1343,13 @@
         <w:textAlignment w:val="baseline"/>
         <w:rPr>
           <w:rFonts w:ascii="TH SarabunPSK" w:eastAsia="Times New Roman" w:hAnsi="TH SarabunPSK" w:cs="TH SarabunPSK"/>
-          <w:color w:val="000000"/>
-          <w:sz w:val="32"/>
-          <w:szCs w:val="32"/>
-        </w:rPr>
-      </w:pPr>
-      <w:r>
-        <w:rPr>
-          <w:rFonts w:ascii="TH SarabunPSK" w:eastAsia="Times New Roman" w:hAnsi="TH SarabunPSK" w:cs="TH SarabunPSK"/>
-          <w:color w:val="000000"/>
+          <w:sz w:val="32"/>
+          <w:szCs w:val="32"/>
+        </w:rPr>
+      </w:pPr>
+      <w:r>
+        <w:rPr>
+          <w:rFonts w:ascii="TH SarabunPSK" w:eastAsia="Times New Roman" w:hAnsi="TH SarabunPSK" w:cs="TH SarabunPSK"/>
           <w:sz w:val="32"/>
           <w:szCs w:val="32"/>
           <w:cs/>
@@ -1539,15 +1368,13 @@
         <w:textAlignment w:val="baseline"/>
         <w:rPr>
           <w:rFonts w:ascii="TH SarabunPSK" w:eastAsia="Times New Roman" w:hAnsi="TH SarabunPSK" w:cs="TH SarabunPSK"/>
-          <w:color w:val="000000"/>
-          <w:sz w:val="32"/>
-          <w:szCs w:val="32"/>
-        </w:rPr>
-      </w:pPr>
-      <w:r>
-        <w:rPr>
-          <w:rFonts w:ascii="TH SarabunPSK" w:eastAsia="Times New Roman" w:hAnsi="TH SarabunPSK" w:cs="TH SarabunPSK"/>
-          <w:color w:val="000000"/>
+          <w:sz w:val="32"/>
+          <w:szCs w:val="32"/>
+        </w:rPr>
+      </w:pPr>
+      <w:r>
+        <w:rPr>
+          <w:rFonts w:ascii="TH SarabunPSK" w:eastAsia="Times New Roman" w:hAnsi="TH SarabunPSK" w:cs="TH SarabunPSK"/>
           <w:sz w:val="32"/>
           <w:szCs w:val="32"/>
           <w:cs/>
@@ -1557,7 +1384,6 @@
       <w:r>
         <w:rPr>
           <w:rFonts w:ascii="TH SarabunPSK" w:eastAsia="Times New Roman" w:hAnsi="TH SarabunPSK" w:cs="TH SarabunPSK"/>
-          <w:color w:val="000000"/>
           <w:sz w:val="32"/>
           <w:szCs w:val="32"/>
           <w:cs/>
@@ -1576,20 +1402,17 @@
         <w:textAlignment w:val="baseline"/>
         <w:rPr>
           <w:rFonts w:ascii="TH SarabunPSK" w:eastAsia="Times New Roman" w:hAnsi="TH SarabunPSK" w:cs="TH SarabunPSK"/>
-          <w:color w:val="000000"/>
-          <w:sz w:val="32"/>
-          <w:szCs w:val="32"/>
-        </w:rPr>
-      </w:pPr>
-      <w:r>
-        <w:rPr>
-          <w:rFonts w:ascii="TH SarabunPSK" w:eastAsia="Times New Roman" w:hAnsi="TH SarabunPSK" w:cs="TH SarabunPSK"/>
-          <w:color w:val="000000"/>
-          <w:sz w:val="32"/>
-          <w:szCs w:val="32"/>
-          <w:cs/>
-        </w:rPr>
-        <w:lastRenderedPageBreak/>
+          <w:sz w:val="32"/>
+          <w:szCs w:val="32"/>
+        </w:rPr>
+      </w:pPr>
+      <w:r>
+        <w:rPr>
+          <w:rFonts w:ascii="TH SarabunPSK" w:eastAsia="Times New Roman" w:hAnsi="TH SarabunPSK" w:cs="TH SarabunPSK"/>
+          <w:sz w:val="32"/>
+          <w:szCs w:val="32"/>
+          <w:cs/>
+        </w:rPr>
         <w:t>ทำการทดลองและตรวจสอบระบบ</w:t>
       </w:r>
     </w:p>
@@ -1604,19 +1427,18 @@
         <w:textAlignment w:val="baseline"/>
         <w:rPr>
           <w:rFonts w:ascii="TH SarabunPSK" w:eastAsia="Times New Roman" w:hAnsi="TH SarabunPSK" w:cs="TH SarabunPSK"/>
-          <w:color w:val="000000"/>
-          <w:sz w:val="32"/>
-          <w:szCs w:val="32"/>
-        </w:rPr>
-      </w:pPr>
-      <w:r>
-        <w:rPr>
-          <w:rFonts w:ascii="TH SarabunPSK" w:eastAsia="Times New Roman" w:hAnsi="TH SarabunPSK" w:cs="TH SarabunPSK"/>
-          <w:color w:val="000000"/>
-          <w:sz w:val="32"/>
-          <w:szCs w:val="32"/>
-          <w:cs/>
-        </w:rPr>
+          <w:sz w:val="32"/>
+          <w:szCs w:val="32"/>
+        </w:rPr>
+      </w:pPr>
+      <w:r>
+        <w:rPr>
+          <w:rFonts w:ascii="TH SarabunPSK" w:eastAsia="Times New Roman" w:hAnsi="TH SarabunPSK" w:cs="TH SarabunPSK"/>
+          <w:sz w:val="32"/>
+          <w:szCs w:val="32"/>
+          <w:cs/>
+        </w:rPr>
+        <w:lastRenderedPageBreak/>
         <w:t>จัดทำคู่มือการใช้งาน</w:t>
       </w:r>
     </w:p>
@@ -1631,15 +1453,13 @@
         <w:textAlignment w:val="baseline"/>
         <w:rPr>
           <w:rFonts w:ascii="TH SarabunPSK" w:eastAsia="Times New Roman" w:hAnsi="TH SarabunPSK" w:cs="TH SarabunPSK"/>
-          <w:color w:val="000000"/>
-          <w:sz w:val="32"/>
-          <w:szCs w:val="32"/>
-        </w:rPr>
-      </w:pPr>
-      <w:r>
-        <w:rPr>
-          <w:rFonts w:ascii="TH SarabunPSK" w:eastAsia="Times New Roman" w:hAnsi="TH SarabunPSK" w:cs="TH SarabunPSK"/>
-          <w:color w:val="000000"/>
+          <w:sz w:val="32"/>
+          <w:szCs w:val="32"/>
+        </w:rPr>
+      </w:pPr>
+      <w:r>
+        <w:rPr>
+          <w:rFonts w:ascii="TH SarabunPSK" w:eastAsia="Times New Roman" w:hAnsi="TH SarabunPSK" w:cs="TH SarabunPSK"/>
           <w:sz w:val="32"/>
           <w:szCs w:val="32"/>
           <w:cs/>
@@ -1678,7 +1498,6 @@
           <w:rFonts w:ascii="TH SarabunPSK" w:eastAsia="Times New Roman" w:hAnsi="TH SarabunPSK" w:cs="TH SarabunPSK"/>
           <w:b/>
           <w:bCs/>
-          <w:color w:val="000000"/>
           <w:sz w:val="32"/>
           <w:szCs w:val="32"/>
           <w:cs/>
@@ -1695,15 +1514,13 @@
         <w:outlineLvl w:val="0"/>
         <w:rPr>
           <w:rFonts w:ascii="TH SarabunPSK" w:eastAsia="Times New Roman" w:hAnsi="TH SarabunPSK" w:cs="TH SarabunPSK"/>
-          <w:color w:val="000000"/>
-          <w:sz w:val="32"/>
-          <w:szCs w:val="32"/>
-        </w:rPr>
-      </w:pPr>
-      <w:r>
-        <w:rPr>
-          <w:rFonts w:ascii="TH SarabunPSK" w:eastAsia="Times New Roman" w:hAnsi="TH SarabunPSK" w:cs="TH SarabunPSK"/>
-          <w:color w:val="000000"/>
+          <w:sz w:val="32"/>
+          <w:szCs w:val="32"/>
+        </w:rPr>
+      </w:pPr>
+      <w:r>
+        <w:rPr>
+          <w:rFonts w:ascii="TH SarabunPSK" w:eastAsia="Times New Roman" w:hAnsi="TH SarabunPSK" w:cs="TH SarabunPSK"/>
           <w:sz w:val="32"/>
           <w:szCs w:val="32"/>
         </w:rPr>
@@ -1712,7 +1529,6 @@
       <w:r>
         <w:rPr>
           <w:rFonts w:ascii="TH SarabunPSK" w:eastAsia="Times New Roman" w:hAnsi="TH SarabunPSK" w:cs="TH SarabunPSK"/>
-          <w:color w:val="000000"/>
           <w:sz w:val="32"/>
           <w:szCs w:val="32"/>
           <w:cs/>
@@ -1731,15 +1547,13 @@
         <w:textAlignment w:val="baseline"/>
         <w:rPr>
           <w:rFonts w:ascii="TH SarabunPSK" w:eastAsia="Times New Roman" w:hAnsi="TH SarabunPSK" w:cs="TH SarabunPSK"/>
-          <w:color w:val="000000"/>
-          <w:sz w:val="32"/>
-          <w:szCs w:val="32"/>
-        </w:rPr>
-      </w:pPr>
-      <w:r>
-        <w:rPr>
-          <w:rFonts w:ascii="TH SarabunPSK" w:eastAsia="Times New Roman" w:hAnsi="TH SarabunPSK" w:cs="TH SarabunPSK"/>
-          <w:color w:val="000000"/>
+          <w:sz w:val="32"/>
+          <w:szCs w:val="32"/>
+        </w:rPr>
+      </w:pPr>
+      <w:r>
+        <w:rPr>
+          <w:rFonts w:ascii="TH SarabunPSK" w:eastAsia="Times New Roman" w:hAnsi="TH SarabunPSK" w:cs="TH SarabunPSK"/>
           <w:sz w:val="32"/>
           <w:szCs w:val="32"/>
           <w:cs/>
@@ -1749,7 +1563,6 @@
       <w:r>
         <w:rPr>
           <w:rFonts w:ascii="TH SarabunPSK" w:eastAsia="Times New Roman" w:hAnsi="TH SarabunPSK" w:cs="TH SarabunPSK"/>
-          <w:color w:val="000000"/>
           <w:sz w:val="32"/>
           <w:szCs w:val="32"/>
         </w:rPr>
@@ -1758,7 +1571,6 @@
       <w:r>
         <w:rPr>
           <w:rFonts w:ascii="TH SarabunPSK" w:eastAsia="Times New Roman" w:hAnsi="TH SarabunPSK" w:cs="TH SarabunPSK"/>
-          <w:color w:val="000000"/>
           <w:sz w:val="32"/>
           <w:szCs w:val="32"/>
           <w:cs/>
@@ -1768,7 +1580,6 @@
       <w:r>
         <w:rPr>
           <w:rFonts w:ascii="TH SarabunPSK" w:eastAsia="Times New Roman" w:hAnsi="TH SarabunPSK" w:cs="TH SarabunPSK"/>
-          <w:color w:val="000000"/>
           <w:sz w:val="32"/>
           <w:szCs w:val="32"/>
         </w:rPr>
@@ -1786,15 +1597,13 @@
         <w:textAlignment w:val="baseline"/>
         <w:rPr>
           <w:rFonts w:ascii="TH SarabunPSK" w:eastAsia="Times New Roman" w:hAnsi="TH SarabunPSK" w:cs="TH SarabunPSK"/>
-          <w:color w:val="000000"/>
-          <w:sz w:val="32"/>
-          <w:szCs w:val="32"/>
-        </w:rPr>
-      </w:pPr>
-      <w:r>
-        <w:rPr>
-          <w:rFonts w:ascii="TH SarabunPSK" w:eastAsia="Times New Roman" w:hAnsi="TH SarabunPSK" w:cs="TH SarabunPSK"/>
-          <w:color w:val="000000"/>
+          <w:sz w:val="32"/>
+          <w:szCs w:val="32"/>
+        </w:rPr>
+      </w:pPr>
+      <w:r>
+        <w:rPr>
+          <w:rFonts w:ascii="TH SarabunPSK" w:eastAsia="Times New Roman" w:hAnsi="TH SarabunPSK" w:cs="TH SarabunPSK"/>
           <w:sz w:val="32"/>
           <w:szCs w:val="32"/>
           <w:cs/>
@@ -1804,7 +1613,6 @@
       <w:r>
         <w:rPr>
           <w:rFonts w:ascii="TH SarabunPSK" w:eastAsia="Times New Roman" w:hAnsi="TH SarabunPSK" w:cs="TH SarabunPSK"/>
-          <w:color w:val="000000"/>
           <w:sz w:val="32"/>
           <w:szCs w:val="32"/>
           <w:cs/>
@@ -1814,11 +1622,28 @@
       <w:r>
         <w:rPr>
           <w:rFonts w:ascii="TH SarabunPSK" w:eastAsia="Times New Roman" w:hAnsi="TH SarabunPSK" w:cs="TH SarabunPSK"/>
-          <w:color w:val="000000"/>
-          <w:sz w:val="32"/>
-          <w:szCs w:val="32"/>
-        </w:rPr>
-        <w:t>Intel(R) Core(™) i5-3340M CPU @ 2.70GHz. 2.69Ghz</w:t>
+          <w:sz w:val="32"/>
+          <w:szCs w:val="32"/>
+        </w:rPr>
+        <w:t xml:space="preserve">Intel(R) </w:t>
+      </w:r>
+      <w:proofErr w:type="gramStart"/>
+      <w:r>
+        <w:rPr>
+          <w:rFonts w:ascii="TH SarabunPSK" w:eastAsia="Times New Roman" w:hAnsi="TH SarabunPSK" w:cs="TH SarabunPSK"/>
+          <w:sz w:val="32"/>
+          <w:szCs w:val="32"/>
+        </w:rPr>
+        <w:t>Core(</w:t>
+      </w:r>
+      <w:proofErr w:type="gramEnd"/>
+      <w:r>
+        <w:rPr>
+          <w:rFonts w:ascii="TH SarabunPSK" w:eastAsia="Times New Roman" w:hAnsi="TH SarabunPSK" w:cs="TH SarabunPSK"/>
+          <w:sz w:val="32"/>
+          <w:szCs w:val="32"/>
+        </w:rPr>
+        <w:t>™) i5-3340M CPU @ 2.70GHz. 2.69Ghz</w:t>
       </w:r>
     </w:p>
     <w:p>
@@ -1832,15 +1657,13 @@
         <w:textAlignment w:val="baseline"/>
         <w:rPr>
           <w:rFonts w:ascii="TH SarabunPSK" w:eastAsia="Times New Roman" w:hAnsi="TH SarabunPSK" w:cs="TH SarabunPSK"/>
-          <w:color w:val="000000"/>
-          <w:sz w:val="32"/>
-          <w:szCs w:val="32"/>
-        </w:rPr>
-      </w:pPr>
-      <w:r>
-        <w:rPr>
-          <w:rFonts w:ascii="TH SarabunPSK" w:eastAsia="Times New Roman" w:hAnsi="TH SarabunPSK" w:cs="TH SarabunPSK"/>
-          <w:color w:val="000000"/>
+          <w:sz w:val="32"/>
+          <w:szCs w:val="32"/>
+        </w:rPr>
+      </w:pPr>
+      <w:r>
+        <w:rPr>
+          <w:rFonts w:ascii="TH SarabunPSK" w:eastAsia="Times New Roman" w:hAnsi="TH SarabunPSK" w:cs="TH SarabunPSK"/>
           <w:sz w:val="32"/>
           <w:szCs w:val="32"/>
           <w:cs/>
@@ -1850,7 +1673,6 @@
       <w:r>
         <w:rPr>
           <w:rFonts w:ascii="TH SarabunPSK" w:eastAsia="Times New Roman" w:hAnsi="TH SarabunPSK" w:cs="TH SarabunPSK"/>
-          <w:color w:val="000000"/>
           <w:sz w:val="32"/>
           <w:szCs w:val="32"/>
         </w:rPr>
@@ -1871,7 +1693,6 @@
       <w:r>
         <w:rPr>
           <w:rFonts w:ascii="TH SarabunPSK" w:eastAsia="Times New Roman" w:hAnsi="TH SarabunPSK" w:cs="TH SarabunPSK"/>
-          <w:color w:val="000000"/>
           <w:sz w:val="32"/>
           <w:szCs w:val="32"/>
         </w:rPr>
@@ -1880,7 +1701,6 @@
       <w:r>
         <w:rPr>
           <w:rFonts w:ascii="TH SarabunPSK" w:eastAsia="Times New Roman" w:hAnsi="TH SarabunPSK" w:cs="TH SarabunPSK"/>
-          <w:color w:val="000000"/>
           <w:sz w:val="32"/>
           <w:szCs w:val="32"/>
         </w:rPr>
@@ -1889,7 +1709,6 @@
       <w:r>
         <w:rPr>
           <w:rFonts w:ascii="TH SarabunPSK" w:eastAsia="Times New Roman" w:hAnsi="TH SarabunPSK" w:cs="TH SarabunPSK"/>
-          <w:color w:val="000000"/>
           <w:sz w:val="32"/>
           <w:szCs w:val="32"/>
           <w:cs/>
@@ -1909,15 +1728,13 @@
         <w:textAlignment w:val="baseline"/>
         <w:rPr>
           <w:rFonts w:ascii="TH SarabunPSK" w:eastAsia="Times New Roman" w:hAnsi="TH SarabunPSK" w:cs="TH SarabunPSK"/>
-          <w:color w:val="000000"/>
-          <w:sz w:val="32"/>
-          <w:szCs w:val="32"/>
-        </w:rPr>
-      </w:pPr>
-      <w:r>
-        <w:rPr>
-          <w:rFonts w:ascii="TH SarabunPSK" w:eastAsia="Times New Roman" w:hAnsi="TH SarabunPSK" w:cs="TH SarabunPSK"/>
-          <w:color w:val="000000"/>
+          <w:sz w:val="32"/>
+          <w:szCs w:val="32"/>
+        </w:rPr>
+      </w:pPr>
+      <w:r>
+        <w:rPr>
+          <w:rFonts w:ascii="TH SarabunPSK" w:eastAsia="Times New Roman" w:hAnsi="TH SarabunPSK" w:cs="TH SarabunPSK"/>
           <w:sz w:val="32"/>
           <w:szCs w:val="32"/>
         </w:rPr>
@@ -1926,7 +1743,6 @@
       <w:r>
         <w:rPr>
           <w:rFonts w:ascii="TH SarabunPSK" w:eastAsia="Times New Roman" w:hAnsi="TH SarabunPSK" w:cs="TH SarabunPSK"/>
-          <w:color w:val="000000"/>
           <w:sz w:val="32"/>
           <w:szCs w:val="32"/>
           <w:cs/>
@@ -1936,7 +1752,6 @@
       <w:r>
         <w:rPr>
           <w:rFonts w:ascii="TH SarabunPSK" w:eastAsia="Times New Roman" w:hAnsi="TH SarabunPSK" w:cs="TH SarabunPSK"/>
-          <w:color w:val="000000"/>
           <w:sz w:val="32"/>
           <w:szCs w:val="32"/>
         </w:rPr>
@@ -1946,7 +1761,6 @@
       <w:r>
         <w:rPr>
           <w:rFonts w:ascii="TH SarabunPSK" w:eastAsia="Times New Roman" w:hAnsi="TH SarabunPSK" w:cs="TH SarabunPSK"/>
-          <w:color w:val="000000"/>
           <w:sz w:val="32"/>
           <w:szCs w:val="32"/>
         </w:rPr>
@@ -1956,7 +1770,6 @@
       <w:r>
         <w:rPr>
           <w:rFonts w:ascii="TH SarabunPSK" w:eastAsia="Times New Roman" w:hAnsi="TH SarabunPSK" w:cs="TH SarabunPSK"/>
-          <w:color w:val="000000"/>
           <w:sz w:val="32"/>
           <w:szCs w:val="32"/>
         </w:rPr>
@@ -1975,15 +1788,13 @@
         <w:textAlignment w:val="baseline"/>
         <w:rPr>
           <w:rFonts w:ascii="TH SarabunPSK" w:eastAsia="Times New Roman" w:hAnsi="TH SarabunPSK" w:cs="TH SarabunPSK"/>
-          <w:color w:val="000000"/>
-          <w:sz w:val="32"/>
-          <w:szCs w:val="32"/>
-        </w:rPr>
-      </w:pPr>
-      <w:r>
-        <w:rPr>
-          <w:rFonts w:ascii="TH SarabunPSK" w:eastAsia="Times New Roman" w:hAnsi="TH SarabunPSK" w:cs="TH SarabunPSK"/>
-          <w:color w:val="000000"/>
+          <w:sz w:val="32"/>
+          <w:szCs w:val="32"/>
+        </w:rPr>
+      </w:pPr>
+      <w:r>
+        <w:rPr>
+          <w:rFonts w:ascii="TH SarabunPSK" w:eastAsia="Times New Roman" w:hAnsi="TH SarabunPSK" w:cs="TH SarabunPSK"/>
           <w:sz w:val="32"/>
           <w:szCs w:val="32"/>
           <w:cs/>
@@ -1993,7 +1804,6 @@
       <w:r>
         <w:rPr>
           <w:rFonts w:ascii="TH SarabunPSK" w:eastAsia="Times New Roman" w:hAnsi="TH SarabunPSK" w:cs="TH SarabunPSK"/>
-          <w:color w:val="000000"/>
           <w:sz w:val="32"/>
           <w:szCs w:val="32"/>
         </w:rPr>
@@ -2002,7 +1812,6 @@
       <w:r>
         <w:rPr>
           <w:rFonts w:ascii="TH SarabunPSK" w:eastAsia="Times New Roman" w:hAnsi="TH SarabunPSK" w:cs="TH SarabunPSK"/>
-          <w:color w:val="000000"/>
           <w:sz w:val="32"/>
           <w:szCs w:val="32"/>
           <w:cs/>
@@ -2022,15 +1831,13 @@
         <w:textAlignment w:val="baseline"/>
         <w:rPr>
           <w:rFonts w:ascii="TH SarabunPSK" w:eastAsia="Times New Roman" w:hAnsi="TH SarabunPSK" w:cs="TH SarabunPSK"/>
-          <w:color w:val="000000"/>
-          <w:sz w:val="32"/>
-          <w:szCs w:val="32"/>
-        </w:rPr>
-      </w:pPr>
-      <w:r>
-        <w:rPr>
-          <w:rFonts w:ascii="TH SarabunPSK" w:eastAsia="Times New Roman" w:hAnsi="TH SarabunPSK" w:cs="TH SarabunPSK"/>
-          <w:color w:val="000000"/>
+          <w:sz w:val="32"/>
+          <w:szCs w:val="32"/>
+        </w:rPr>
+      </w:pPr>
+      <w:r>
+        <w:rPr>
+          <w:rFonts w:ascii="TH SarabunPSK" w:eastAsia="Times New Roman" w:hAnsi="TH SarabunPSK" w:cs="TH SarabunPSK"/>
           <w:sz w:val="32"/>
           <w:szCs w:val="32"/>
           <w:cs/>
@@ -2041,7 +1848,6 @@
       <w:r>
         <w:rPr>
           <w:rFonts w:ascii="TH SarabunPSK" w:eastAsia="Times New Roman" w:hAnsi="TH SarabunPSK" w:cs="TH SarabunPSK"/>
-          <w:color w:val="000000"/>
           <w:sz w:val="32"/>
           <w:szCs w:val="32"/>
         </w:rPr>
@@ -2051,7 +1857,6 @@
       <w:r>
         <w:rPr>
           <w:rFonts w:ascii="TH SarabunPSK" w:eastAsia="Times New Roman" w:hAnsi="TH SarabunPSK" w:cs="TH SarabunPSK"/>
-          <w:color w:val="000000"/>
           <w:sz w:val="32"/>
           <w:szCs w:val="32"/>
         </w:rPr>
@@ -2060,7 +1865,6 @@
       <w:r>
         <w:rPr>
           <w:rFonts w:ascii="TH SarabunPSK" w:eastAsia="Times New Roman" w:hAnsi="TH SarabunPSK" w:cs="TH SarabunPSK"/>
-          <w:color w:val="000000"/>
           <w:sz w:val="32"/>
           <w:szCs w:val="32"/>
           <w:cs/>
@@ -2070,7 +1874,6 @@
       <w:r>
         <w:rPr>
           <w:rFonts w:ascii="TH SarabunPSK" w:eastAsia="Times New Roman" w:hAnsi="TH SarabunPSK" w:cs="TH SarabunPSK"/>
-          <w:color w:val="000000"/>
           <w:sz w:val="32"/>
           <w:szCs w:val="32"/>
         </w:rPr>
@@ -2089,15 +1892,13 @@
         <w:textAlignment w:val="baseline"/>
         <w:rPr>
           <w:rFonts w:ascii="TH SarabunPSK" w:eastAsia="Times New Roman" w:hAnsi="TH SarabunPSK" w:cs="TH SarabunPSK"/>
-          <w:color w:val="000000"/>
-          <w:sz w:val="32"/>
-          <w:szCs w:val="32"/>
-        </w:rPr>
-      </w:pPr>
-      <w:r>
-        <w:rPr>
-          <w:rFonts w:ascii="TH SarabunPSK" w:eastAsia="Times New Roman" w:hAnsi="TH SarabunPSK" w:cs="TH SarabunPSK"/>
-          <w:color w:val="000000"/>
+          <w:sz w:val="32"/>
+          <w:szCs w:val="32"/>
+        </w:rPr>
+      </w:pPr>
+      <w:r>
+        <w:rPr>
+          <w:rFonts w:ascii="TH SarabunPSK" w:eastAsia="Times New Roman" w:hAnsi="TH SarabunPSK" w:cs="TH SarabunPSK"/>
           <w:sz w:val="32"/>
           <w:szCs w:val="32"/>
           <w:cs/>
@@ -2107,7 +1908,6 @@
       <w:r>
         <w:rPr>
           <w:rFonts w:ascii="TH SarabunPSK" w:eastAsia="Times New Roman" w:hAnsi="TH SarabunPSK" w:cs="TH SarabunPSK"/>
-          <w:color w:val="000000"/>
           <w:sz w:val="32"/>
           <w:szCs w:val="32"/>
         </w:rPr>
@@ -2116,7 +1916,6 @@
       <w:r>
         <w:rPr>
           <w:rFonts w:ascii="TH SarabunPSK" w:eastAsia="Times New Roman" w:hAnsi="TH SarabunPSK" w:cs="TH SarabunPSK"/>
-          <w:color w:val="000000"/>
           <w:sz w:val="32"/>
           <w:szCs w:val="32"/>
         </w:rPr>
@@ -2125,7 +1924,6 @@
       <w:r>
         <w:rPr>
           <w:rFonts w:ascii="TH SarabunPSK" w:eastAsia="Times New Roman" w:hAnsi="TH SarabunPSK" w:cs="TH SarabunPSK"/>
-          <w:color w:val="000000"/>
           <w:sz w:val="32"/>
           <w:szCs w:val="32"/>
         </w:rPr>
@@ -2134,7 +1932,6 @@
       <w:r>
         <w:rPr>
           <w:rFonts w:ascii="TH SarabunPSK" w:eastAsia="Times New Roman" w:hAnsi="TH SarabunPSK" w:cs="TH SarabunPSK"/>
-          <w:color w:val="000000"/>
           <w:sz w:val="32"/>
           <w:szCs w:val="32"/>
           <w:cs/>
@@ -2144,7 +1941,6 @@
       <w:r>
         <w:rPr>
           <w:rFonts w:ascii="TH SarabunPSK" w:eastAsia="Times New Roman" w:hAnsi="TH SarabunPSK" w:cs="TH SarabunPSK"/>
-          <w:color w:val="000000"/>
           <w:sz w:val="32"/>
           <w:szCs w:val="32"/>
           <w:cs/>
@@ -2154,7 +1950,6 @@
       <w:r>
         <w:rPr>
           <w:rFonts w:ascii="TH SarabunPSK" w:eastAsia="Times New Roman" w:hAnsi="TH SarabunPSK" w:cs="TH SarabunPSK"/>
-          <w:color w:val="000000"/>
           <w:sz w:val="32"/>
           <w:szCs w:val="32"/>
         </w:rPr>
@@ -2175,7 +1970,6 @@
       <w:r>
         <w:rPr>
           <w:rFonts w:ascii="TH SarabunPSK" w:eastAsia="Times New Roman" w:hAnsi="TH SarabunPSK" w:cs="TH SarabunPSK"/>
-          <w:color w:val="000000"/>
           <w:sz w:val="32"/>
           <w:szCs w:val="32"/>
         </w:rPr>
@@ -2216,7 +2010,6 @@
           <w:rFonts w:ascii="TH SarabunPSK" w:eastAsia="Times New Roman" w:hAnsi="TH SarabunPSK" w:cs="TH SarabunPSK"/>
           <w:b/>
           <w:bCs/>
-          <w:color w:val="000000"/>
           <w:sz w:val="32"/>
           <w:szCs w:val="32"/>
         </w:rPr>
@@ -2353,7 +2146,7 @@
             <w:sz w:val="32"/>
             <w:szCs w:val="32"/>
           </w:rPr>
-          <w:t>3</w:t>
+          <w:t>2</w:t>
         </w:r>
         <w:r>
           <w:rPr>
@@ -4985,7 +4778,7 @@
   <w:style w:type="paragraph" w:default="1" w:styleId="Normal">
     <w:name w:val="Normal"/>
     <w:qFormat/>
-    <w:rsid w:val="00DC6D24"/>
+    <w:rsid w:val="008950BE"/>
   </w:style>
   <w:style w:type="paragraph" w:styleId="Heading1">
     <w:name w:val="heading 1"/>
@@ -4994,7 +4787,7 @@
     <w:link w:val="Heading1Char"/>
     <w:uiPriority w:val="9"/>
     <w:qFormat/>
-    <w:rsid w:val="00AE3D00"/>
+    <w:rsid w:val="001E5C07"/>
     <w:pPr>
       <w:keepNext/>
       <w:keepLines/>
@@ -5002,12 +4795,35 @@
       <w:outlineLvl w:val="0"/>
     </w:pPr>
     <w:rPr>
+      <w:rFonts w:ascii="TH SarabunPSK" w:eastAsia="TH SarabunPSK" w:hAnsi="TH SarabunPSK" w:cs="TH SarabunPSK"/>
+      <w:b/>
+      <w:bCs/>
+      <w:sz w:val="32"/>
+      <w:szCs w:val="35"/>
+    </w:rPr>
+  </w:style>
+  <w:style w:type="paragraph" w:styleId="Heading2">
+    <w:name w:val="heading 2"/>
+    <w:basedOn w:val="Normal"/>
+    <w:next w:val="Normal"/>
+    <w:link w:val="Heading2Char"/>
+    <w:uiPriority w:val="9"/>
+    <w:unhideWhenUsed/>
+    <w:qFormat/>
+    <w:rsid w:val="001E5C07"/>
+    <w:pPr>
+      <w:keepNext/>
+      <w:keepLines/>
+      <w:spacing w:before="200" w:after="0"/>
+      <w:outlineLvl w:val="1"/>
+    </w:pPr>
+    <w:rPr>
       <w:rFonts w:asciiTheme="majorHAnsi" w:eastAsiaTheme="majorEastAsia" w:hAnsiTheme="majorHAnsi" w:cstheme="majorBidi"/>
       <w:b/>
       <w:bCs/>
-      <w:color w:val="365F91" w:themeColor="accent1" w:themeShade="BF"/>
-      <w:sz w:val="28"/>
-      <w:szCs w:val="35"/>
+      <w:color w:val="4F81BD" w:themeColor="accent1"/>
+      <w:sz w:val="26"/>
+      <w:szCs w:val="33"/>
     </w:rPr>
   </w:style>
   <w:style w:type="character" w:default="1" w:styleId="DefaultParagraphFont">
@@ -5043,13 +4859,12 @@
     <w:basedOn w:val="DefaultParagraphFont"/>
     <w:link w:val="Heading1"/>
     <w:uiPriority w:val="9"/>
-    <w:rsid w:val="00AE3D00"/>
+    <w:rsid w:val="001E5C07"/>
     <w:rPr>
-      <w:rFonts w:asciiTheme="majorHAnsi" w:eastAsiaTheme="majorEastAsia" w:hAnsiTheme="majorHAnsi" w:cstheme="majorBidi"/>
+      <w:rFonts w:ascii="TH SarabunPSK" w:eastAsia="TH SarabunPSK" w:hAnsi="TH SarabunPSK" w:cs="TH SarabunPSK"/>
       <w:b/>
       <w:bCs/>
-      <w:color w:val="365F91" w:themeColor="accent1" w:themeShade="BF"/>
-      <w:sz w:val="28"/>
+      <w:sz w:val="32"/>
       <w:szCs w:val="35"/>
     </w:rPr>
   </w:style>
@@ -5135,7 +4950,7 @@
     <w:uiPriority w:val="99"/>
     <w:semiHidden/>
     <w:unhideWhenUsed/>
-    <w:rsid w:val="00E04CE2"/>
+    <w:rsid w:val="005B7A96"/>
     <w:pPr>
       <w:spacing w:after="0" w:line="240" w:lineRule="auto"/>
     </w:pPr>
@@ -5151,12 +4966,172 @@
     <w:link w:val="DocumentMap"/>
     <w:uiPriority w:val="99"/>
     <w:semiHidden/>
-    <w:rsid w:val="00E04CE2"/>
+    <w:rsid w:val="005B7A96"/>
     <w:rPr>
       <w:rFonts w:ascii="Tahoma" w:hAnsi="Tahoma" w:cs="Angsana New"/>
       <w:sz w:val="16"/>
       <w:szCs w:val="20"/>
     </w:rPr>
+  </w:style>
+  <w:style w:type="paragraph" w:styleId="Title">
+    <w:name w:val="Title"/>
+    <w:basedOn w:val="Normal"/>
+    <w:next w:val="Normal"/>
+    <w:link w:val="TitleChar"/>
+    <w:uiPriority w:val="10"/>
+    <w:qFormat/>
+    <w:rsid w:val="001E5C07"/>
+    <w:pPr>
+      <w:pBdr>
+        <w:bottom w:val="single" w:sz="8" w:space="4" w:color="4F81BD" w:themeColor="accent1"/>
+      </w:pBdr>
+      <w:spacing w:after="300" w:line="240" w:lineRule="auto"/>
+      <w:contextualSpacing/>
+    </w:pPr>
+    <w:rPr>
+      <w:rFonts w:asciiTheme="majorHAnsi" w:eastAsiaTheme="majorEastAsia" w:hAnsiTheme="majorHAnsi" w:cstheme="majorBidi"/>
+      <w:color w:val="17365D" w:themeColor="text2" w:themeShade="BF"/>
+      <w:spacing w:val="5"/>
+      <w:kern w:val="28"/>
+      <w:sz w:val="52"/>
+      <w:szCs w:val="66"/>
+    </w:rPr>
+  </w:style>
+  <w:style w:type="character" w:customStyle="1" w:styleId="TitleChar">
+    <w:name w:val="Title Char"/>
+    <w:basedOn w:val="DefaultParagraphFont"/>
+    <w:link w:val="Title"/>
+    <w:uiPriority w:val="10"/>
+    <w:rsid w:val="001E5C07"/>
+    <w:rPr>
+      <w:rFonts w:asciiTheme="majorHAnsi" w:eastAsiaTheme="majorEastAsia" w:hAnsiTheme="majorHAnsi" w:cstheme="majorBidi"/>
+      <w:color w:val="17365D" w:themeColor="text2" w:themeShade="BF"/>
+      <w:spacing w:val="5"/>
+      <w:kern w:val="28"/>
+      <w:sz w:val="52"/>
+      <w:szCs w:val="66"/>
+    </w:rPr>
+  </w:style>
+  <w:style w:type="character" w:customStyle="1" w:styleId="Heading2Char">
+    <w:name w:val="Heading 2 Char"/>
+    <w:basedOn w:val="DefaultParagraphFont"/>
+    <w:link w:val="Heading2"/>
+    <w:uiPriority w:val="9"/>
+    <w:rsid w:val="001E5C07"/>
+    <w:rPr>
+      <w:rFonts w:asciiTheme="majorHAnsi" w:eastAsiaTheme="majorEastAsia" w:hAnsiTheme="majorHAnsi" w:cstheme="majorBidi"/>
+      <w:b/>
+      <w:bCs/>
+      <w:color w:val="4F81BD" w:themeColor="accent1"/>
+      <w:sz w:val="26"/>
+      <w:szCs w:val="33"/>
+    </w:rPr>
+  </w:style>
+  <w:style w:type="character" w:styleId="CommentReference">
+    <w:name w:val="annotation reference"/>
+    <w:basedOn w:val="DefaultParagraphFont"/>
+    <w:uiPriority w:val="99"/>
+    <w:semiHidden/>
+    <w:unhideWhenUsed/>
+    <w:rsid w:val="00713AAD"/>
+    <w:rPr>
+      <w:sz w:val="16"/>
+      <w:szCs w:val="16"/>
+    </w:rPr>
+  </w:style>
+  <w:style w:type="paragraph" w:styleId="CommentText">
+    <w:name w:val="annotation text"/>
+    <w:basedOn w:val="Normal"/>
+    <w:link w:val="CommentTextChar"/>
+    <w:uiPriority w:val="99"/>
+    <w:semiHidden/>
+    <w:unhideWhenUsed/>
+    <w:rsid w:val="00713AAD"/>
+    <w:pPr>
+      <w:spacing w:line="240" w:lineRule="auto"/>
+    </w:pPr>
+    <w:rPr>
+      <w:sz w:val="20"/>
+      <w:szCs w:val="25"/>
+    </w:rPr>
+  </w:style>
+  <w:style w:type="character" w:customStyle="1" w:styleId="CommentTextChar">
+    <w:name w:val="Comment Text Char"/>
+    <w:basedOn w:val="DefaultParagraphFont"/>
+    <w:link w:val="CommentText"/>
+    <w:uiPriority w:val="99"/>
+    <w:semiHidden/>
+    <w:rsid w:val="00713AAD"/>
+    <w:rPr>
+      <w:sz w:val="20"/>
+      <w:szCs w:val="25"/>
+    </w:rPr>
+  </w:style>
+  <w:style w:type="paragraph" w:styleId="CommentSubject">
+    <w:name w:val="annotation subject"/>
+    <w:basedOn w:val="CommentText"/>
+    <w:next w:val="CommentText"/>
+    <w:link w:val="CommentSubjectChar"/>
+    <w:uiPriority w:val="99"/>
+    <w:semiHidden/>
+    <w:unhideWhenUsed/>
+    <w:rsid w:val="00713AAD"/>
+    <w:rPr>
+      <w:b/>
+      <w:bCs/>
+    </w:rPr>
+  </w:style>
+  <w:style w:type="character" w:customStyle="1" w:styleId="CommentSubjectChar">
+    <w:name w:val="Comment Subject Char"/>
+    <w:basedOn w:val="CommentTextChar"/>
+    <w:link w:val="CommentSubject"/>
+    <w:uiPriority w:val="99"/>
+    <w:semiHidden/>
+    <w:rsid w:val="00713AAD"/>
+    <w:rPr>
+      <w:b/>
+      <w:bCs/>
+    </w:rPr>
+  </w:style>
+  <w:style w:type="paragraph" w:styleId="BalloonText">
+    <w:name w:val="Balloon Text"/>
+    <w:basedOn w:val="Normal"/>
+    <w:link w:val="BalloonTextChar"/>
+    <w:uiPriority w:val="99"/>
+    <w:semiHidden/>
+    <w:unhideWhenUsed/>
+    <w:rsid w:val="00713AAD"/>
+    <w:pPr>
+      <w:spacing w:after="0" w:line="240" w:lineRule="auto"/>
+    </w:pPr>
+    <w:rPr>
+      <w:rFonts w:ascii="Tahoma" w:hAnsi="Tahoma" w:cs="Angsana New"/>
+      <w:sz w:val="16"/>
+      <w:szCs w:val="20"/>
+    </w:rPr>
+  </w:style>
+  <w:style w:type="character" w:customStyle="1" w:styleId="BalloonTextChar">
+    <w:name w:val="Balloon Text Char"/>
+    <w:basedOn w:val="DefaultParagraphFont"/>
+    <w:link w:val="BalloonText"/>
+    <w:uiPriority w:val="99"/>
+    <w:semiHidden/>
+    <w:rsid w:val="00713AAD"/>
+    <w:rPr>
+      <w:rFonts w:ascii="Tahoma" w:hAnsi="Tahoma" w:cs="Angsana New"/>
+      <w:sz w:val="16"/>
+      <w:szCs w:val="20"/>
+    </w:rPr>
+  </w:style>
+  <w:style w:type="paragraph" w:styleId="Revision">
+    <w:name w:val="Revision"/>
+    <w:hidden/>
+    <w:uiPriority w:val="99"/>
+    <w:semiHidden/>
+    <w:rsid w:val="00E14616"/>
+    <w:pPr>
+      <w:spacing w:after="0" w:line="240" w:lineRule="auto"/>
+    </w:pPr>
   </w:style>
 </w:styles>
 </file>
@@ -5754,7 +5729,7 @@
 </file>
 
 <file path=customXml/itemProps1.xml><?xml version="1.0" encoding="utf-8"?>
-<ds:datastoreItem xmlns:ds="http://schemas.openxmlformats.org/officeDocument/2006/customXml" ds:itemID="{26628E8C-9514-4CE6-8380-E99B94EB0295}">
+<ds:datastoreItem xmlns:ds="http://schemas.openxmlformats.org/officeDocument/2006/customXml" ds:itemID="{D0AC6A8E-D152-40E5-93B9-CA86E0DF822E}">
   <ds:schemaRefs>
     <ds:schemaRef ds:uri="http://schemas.openxmlformats.org/officeDocument/2006/bibliography"/>
   </ds:schemaRefs>

</xml_diff>